<commit_message>
Updated to version 0.2
</commit_message>
<xml_diff>
--- a/reports/OutlineProjectSpecification.docx
+++ b/reports/OutlineProjectSpecification.docx
@@ -44,6 +44,10 @@
     <w:p>
       <w:pPr>
         <w:pStyle w:val="Heading2"/>
+        <w:numPr>
+          <w:ilvl w:val="1"/>
+          <w:numId w:val="1"/>
+        </w:numPr>
         <w:jc w:val="center"/>
         <w:rPr/>
       </w:pPr>
@@ -72,7 +76,13 @@
         </w:rPr>
       </w:pPr>
       <w:r>
-        <w:rPr/>
+        <w:rPr>
+          <w:rFonts w:cs="Arial" w:ascii="Calibri" w:hAnsi="Calibri"/>
+          <w:b/>
+          <w:sz w:val="40"/>
+          <w:szCs w:val="40"/>
+          <w:lang w:val="en-US"/>
+        </w:rPr>
       </w:r>
     </w:p>
     <w:p>
@@ -124,7 +134,7 @@
         <w:tblInd w:w="0" w:type="dxa"/>
         <w:tblCellMar>
           <w:top w:w="0" w:type="dxa"/>
-          <w:left w:w="108" w:type="dxa"/>
+          <w:left w:w="113" w:type="dxa"/>
           <w:bottom w:w="0" w:type="dxa"/>
           <w:right w:w="108" w:type="dxa"/>
         </w:tblCellMar>
@@ -251,25 +261,7 @@
               <w:rPr>
                 <w:rFonts w:ascii="Calibri" w:hAnsi="Calibri"/>
               </w:rPr>
-              <w:t>Matt Morgan</w:t>
-            </w:r>
-            <w:r>
-              <w:rPr>
-                <w:rFonts w:ascii="Calibri" w:hAnsi="Calibri"/>
-              </w:rPr>
-              <w:t xml:space="preserve"> (</w:t>
-            </w:r>
-            <w:r>
-              <w:rPr>
-                <w:rFonts w:ascii="Calibri" w:hAnsi="Calibri"/>
-              </w:rPr>
-              <w:t>mam107</w:t>
-            </w:r>
-            <w:r>
-              <w:rPr>
-                <w:rFonts w:ascii="Calibri" w:hAnsi="Calibri"/>
-              </w:rPr>
-              <w:t>)</w:t>
+              <w:t>Matt Morgan (mam107)</w:t>
             </w:r>
           </w:p>
         </w:tc>
@@ -330,19 +322,7 @@
               <w:rPr>
                 <w:rFonts w:ascii="Calibri" w:hAnsi="Calibri"/>
               </w:rPr>
-              <w:t>Fred Labrosse (</w:t>
-            </w:r>
-            <w:r>
-              <w:rPr>
-                <w:rFonts w:ascii="Calibri" w:hAnsi="Calibri"/>
-              </w:rPr>
-              <w:t>ffl</w:t>
-            </w:r>
-            <w:r>
-              <w:rPr>
-                <w:rFonts w:ascii="Calibri" w:hAnsi="Calibri"/>
-              </w:rPr>
-              <w:t>)</w:t>
+              <w:t>Fred Labrosse (ffl)</w:t>
             </w:r>
           </w:p>
         </w:tc>
@@ -653,19 +633,7 @@
               <w:rPr>
                 <w:rFonts w:ascii="Calibri" w:hAnsi="Calibri"/>
               </w:rPr>
-              <w:t xml:space="preserve">February </w:t>
-            </w:r>
-            <w:r>
-              <w:rPr>
-                <w:rFonts w:ascii="Calibri" w:hAnsi="Calibri"/>
-              </w:rPr>
-              <w:t>4</w:t>
-            </w:r>
-            <w:r>
-              <w:rPr>
-                <w:rFonts w:ascii="Calibri" w:hAnsi="Calibri"/>
-              </w:rPr>
-              <w:t>, 2019</w:t>
+              <w:t>February 4, 2019</w:t>
             </w:r>
           </w:p>
         </w:tc>
@@ -720,15 +688,19 @@
             <w:pPr>
               <w:pStyle w:val="Normal"/>
               <w:spacing w:before="40" w:after="40"/>
-              <w:rPr>
-                <w:rFonts w:ascii="Calibri" w:hAnsi="Calibri"/>
-              </w:rPr>
+              <w:rPr/>
             </w:pPr>
             <w:r>
               <w:rPr>
                 <w:rFonts w:ascii="Calibri" w:hAnsi="Calibri"/>
               </w:rPr>
-              <w:t>0.1</w:t>
+              <w:t>0.</w:t>
+            </w:r>
+            <w:r>
+              <w:rPr>
+                <w:rFonts w:ascii="Calibri" w:hAnsi="Calibri"/>
+              </w:rPr>
+              <w:t>2</w:t>
             </w:r>
           </w:p>
         </w:tc>
@@ -912,41 +884,29 @@
     </w:p>
     <w:p>
       <w:pPr>
-        <w:pStyle w:val="Normal"/>
-        <w:tabs>
-          <w:tab w:val="left" w:pos="5340" w:leader="none"/>
-        </w:tabs>
-        <w:rPr>
-          <w:rFonts w:ascii="Calibri" w:hAnsi="Calibri"/>
-        </w:rPr>
-      </w:pPr>
-      <w:r>
-        <w:rPr>
-          <w:rFonts w:ascii="Calibri" w:hAnsi="Calibri"/>
-        </w:rPr>
-        <w:tab/>
-      </w:r>
-    </w:p>
-    <w:p>
-      <w:pPr>
         <w:sectPr>
+          <w:footerReference w:type="default" r:id="rId2"/>
           <w:type w:val="nextPage"/>
           <w:pgSz w:w="11906" w:h="16838"/>
-          <w:pgMar w:left="1800" w:right="1800" w:header="0" w:top="1440" w:footer="0" w:bottom="1440" w:gutter="0"/>
+          <w:pgMar w:left="1800" w:right="1800" w:header="0" w:top="1440" w:footer="1440" w:bottom="1979" w:gutter="0"/>
           <w:pgNumType w:fmt="decimal"/>
           <w:formProt w:val="false"/>
           <w:textDirection w:val="lrTb"/>
           <w:docGrid w:type="default" w:linePitch="100" w:charSpace="0"/>
         </w:sectPr>
         <w:pStyle w:val="Normal"/>
-        <w:rPr>
-          <w:rFonts w:ascii="Calibri" w:hAnsi="Calibri"/>
-        </w:rPr>
-      </w:pPr>
-      <w:r>
-        <w:rPr>
-          <w:rFonts w:ascii="Calibri" w:hAnsi="Calibri"/>
-        </w:rPr>
+        <w:tabs>
+          <w:tab w:val="left" w:pos="5340" w:leader="none"/>
+        </w:tabs>
+        <w:rPr>
+          <w:rFonts w:ascii="Calibri" w:hAnsi="Calibri"/>
+        </w:rPr>
+      </w:pPr>
+      <w:r>
+        <w:rPr>
+          <w:rFonts w:ascii="Calibri" w:hAnsi="Calibri"/>
+        </w:rPr>
+        <w:tab/>
       </w:r>
     </w:p>
     <w:p>
@@ -956,7 +916,7 @@
           <w:ilvl w:val="0"/>
           <w:numId w:val="0"/>
         </w:numPr>
-        <w:ind w:left="680" w:right="0" w:hanging="0"/>
+        <w:ind w:left="0" w:right="0" w:hanging="0"/>
         <w:rPr/>
       </w:pPr>
       <w:r>
@@ -975,94 +935,34 @@
         <w:rPr>
           <w:rFonts w:ascii="Calibri" w:hAnsi="Calibri"/>
         </w:rPr>
-        <w:t xml:space="preserve">A van is used to transport Aberystwyth universities large robots to and from test sites and these robots currently have to be manually driven into and out of the van for transportation. </w:t>
-      </w:r>
-      <w:r>
-        <w:rPr>
-          <w:rFonts w:ascii="Calibri" w:hAnsi="Calibri"/>
-        </w:rPr>
-        <w:t xml:space="preserve">The Robot driving itself into a van project is an application that will be used to </w:t>
-      </w:r>
-      <w:r>
-        <w:rPr>
-          <w:rFonts w:ascii="Calibri" w:hAnsi="Calibri"/>
-        </w:rPr>
-        <w:t>automate and</w:t>
-      </w:r>
-      <w:r>
-        <w:rPr>
-          <w:rFonts w:ascii="Calibri" w:hAnsi="Calibri"/>
-        </w:rPr>
-        <w:t xml:space="preserve"> streamline the process of </w:t>
-      </w:r>
-      <w:r>
-        <w:rPr>
-          <w:rFonts w:ascii="Calibri" w:hAnsi="Calibri"/>
-        </w:rPr>
-        <w:t>setting up large robots for field trials by</w:t>
-      </w:r>
-      <w:r>
-        <w:rPr>
-          <w:rFonts w:ascii="Calibri" w:hAnsi="Calibri"/>
-        </w:rPr>
-        <w:t xml:space="preserve"> loading and unloading robots into and out of </w:t>
-      </w:r>
-      <w:r>
-        <w:rPr>
-          <w:rFonts w:ascii="Calibri" w:hAnsi="Calibri"/>
-        </w:rPr>
-        <w:t>the</w:t>
-      </w:r>
-      <w:r>
-        <w:rPr>
-          <w:rFonts w:ascii="Calibri" w:hAnsi="Calibri"/>
-        </w:rPr>
-        <w:t xml:space="preserve"> transport van. </w:t>
-      </w:r>
-    </w:p>
-    <w:p>
-      <w:pPr>
-        <w:pStyle w:val="Normal"/>
-        <w:rPr>
-          <w:rFonts w:ascii="Calibri" w:hAnsi="Calibri"/>
-        </w:rPr>
-      </w:pPr>
-      <w:r>
-        <w:rPr>
-          <w:rFonts w:ascii="Calibri" w:hAnsi="Calibri"/>
-        </w:rPr>
-      </w:r>
-    </w:p>
-    <w:p>
-      <w:pPr>
-        <w:pStyle w:val="Normal"/>
-        <w:rPr>
-          <w:rFonts w:ascii="Calibri" w:hAnsi="Calibri"/>
-        </w:rPr>
-      </w:pPr>
-      <w:r>
-        <w:rPr>
-          <w:rFonts w:ascii="Calibri" w:hAnsi="Calibri"/>
-        </w:rPr>
-        <w:t xml:space="preserve">This project will use </w:t>
-      </w:r>
-      <w:r>
-        <w:rPr>
-          <w:rFonts w:ascii="Calibri" w:hAnsi="Calibri"/>
-        </w:rPr>
-        <w:t>a</w:t>
-      </w:r>
-      <w:r>
-        <w:rPr>
-          <w:rFonts w:ascii="Calibri" w:hAnsi="Calibri"/>
-        </w:rPr>
-        <w:t xml:space="preserve"> forward facing LIDAR to </w:t>
-      </w:r>
-      <w:r>
-        <w:rPr>
-          <w:rFonts w:ascii="Calibri" w:hAnsi="Calibri"/>
-        </w:rPr>
-        <w:t>guide the robot into and out of the van. This LIDAR should see a specific succession of patterns when driving into or out of the van and these patterns can be used to control the robot to drive the correct path into and out of the van.</w:t>
+        <w:t xml:space="preserve">A van is used to transport Aberystwyth universities large robots to and from test sites and these robots currently have to be manually driven into and out of the van for transportation. The Robot driving itself into a van project is an application that will be used to automate and streamline the process of setting up large robots for field trials by loading and unloading robots into and out of the transport van. </w:t>
+      </w:r>
+    </w:p>
+    <w:p>
+      <w:pPr>
+        <w:pStyle w:val="Normal"/>
+        <w:rPr>
+          <w:rFonts w:ascii="Calibri" w:hAnsi="Calibri"/>
+        </w:rPr>
+      </w:pPr>
+      <w:r>
+        <w:rPr>
+          <w:rFonts w:ascii="Calibri" w:hAnsi="Calibri"/>
+        </w:rPr>
+      </w:r>
+    </w:p>
+    <w:p>
+      <w:pPr>
+        <w:pStyle w:val="Normal"/>
+        <w:rPr>
+          <w:rFonts w:ascii="Calibri" w:hAnsi="Calibri"/>
+        </w:rPr>
+      </w:pPr>
+      <w:r>
+        <w:rPr>
+          <w:rFonts w:ascii="Calibri" w:hAnsi="Calibri"/>
+        </w:rPr>
+        <w:t>This project will use a forward facing LIDAR to guide the robot into and out of the van. This LIDAR should see a specific succession of patterns when driving into or out of the van and these patterns can be used to control the robot to drive the correct path into and out of the van.</w:t>
       </w:r>
     </w:p>
     <w:p>
@@ -1108,95 +1008,13 @@
     <w:p>
       <w:pPr>
         <w:pStyle w:val="Normal"/>
-        <w:rPr>
-          <w:rFonts w:ascii="Calibri" w:hAnsi="Calibri"/>
-        </w:rPr>
+        <w:rPr/>
       </w:pPr>
       <w:r>
         <w:rPr>
           <w:rFonts w:ascii="Calibri" w:hAnsi="Calibri"/>
         </w:rPr>
         <w:t>The end goal is for any large robot with a LIDAR to be able to successfully load itself into and out of a van at the push of a button. Currently, the scope is for the robot to already be at the back of the van and roughly aligned so it is ready to be driven into the van. This scope can be expanded upon so the robot doesn’t have to be at the back of the van or even near it.</w:t>
-      </w:r>
-    </w:p>
-    <w:p>
-      <w:pPr>
-        <w:pStyle w:val="Normal"/>
-        <w:rPr>
-          <w:rFonts w:ascii="Calibri" w:hAnsi="Calibri"/>
-        </w:rPr>
-      </w:pPr>
-      <w:r>
-        <w:rPr>
-          <w:rFonts w:ascii="Calibri" w:hAnsi="Calibri"/>
-        </w:rPr>
-      </w:r>
-    </w:p>
-    <w:p>
-      <w:pPr>
-        <w:pStyle w:val="Normal"/>
-        <w:rPr>
-          <w:rFonts w:ascii="Calibri" w:hAnsi="Calibri"/>
-        </w:rPr>
-      </w:pPr>
-      <w:r>
-        <w:rPr>
-          <w:rFonts w:ascii="Calibri" w:hAnsi="Calibri"/>
-        </w:rPr>
-      </w:r>
-    </w:p>
-    <w:p>
-      <w:pPr>
-        <w:pStyle w:val="Normal"/>
-        <w:numPr>
-          <w:ilvl w:val="0"/>
-          <w:numId w:val="3"/>
-        </w:numPr>
-        <w:rPr>
-          <w:rFonts w:ascii="Calibri" w:hAnsi="Calibri"/>
-        </w:rPr>
-      </w:pPr>
-      <w:r>
-        <w:rPr>
-          <w:rFonts w:ascii="Calibri" w:hAnsi="Calibri"/>
-        </w:rPr>
-        <w:t>What the project is about</w:t>
-      </w:r>
-    </w:p>
-    <w:p>
-      <w:pPr>
-        <w:pStyle w:val="Normal"/>
-        <w:numPr>
-          <w:ilvl w:val="0"/>
-          <w:numId w:val="3"/>
-        </w:numPr>
-        <w:rPr>
-          <w:rFonts w:ascii="Calibri" w:hAnsi="Calibri"/>
-        </w:rPr>
-      </w:pPr>
-      <w:r>
-        <w:rPr>
-          <w:rFonts w:ascii="Calibri" w:hAnsi="Calibri"/>
-        </w:rPr>
-        <w:t>Aspects in making it worthwhile  (streamlining the process)</w:t>
-      </w:r>
-    </w:p>
-    <w:p>
-      <w:pPr>
-        <w:pStyle w:val="Normal"/>
-        <w:numPr>
-          <w:ilvl w:val="0"/>
-          <w:numId w:val="3"/>
-        </w:numPr>
-        <w:rPr>
-          <w:rFonts w:ascii="Calibri" w:hAnsi="Calibri"/>
-        </w:rPr>
-      </w:pPr>
-      <w:r>
-        <w:rPr>
-          <w:rFonts w:ascii="Calibri" w:hAnsi="Calibri"/>
-        </w:rPr>
-        <w:t>End goals</w:t>
       </w:r>
     </w:p>
     <w:p>
@@ -1206,10 +1024,8 @@
           <w:ilvl w:val="0"/>
           <w:numId w:val="0"/>
         </w:numPr>
-        <w:ind w:left="680" w:right="0" w:hanging="0"/>
-        <w:rPr>
-          <w:rFonts w:ascii="Calibri" w:hAnsi="Calibri"/>
-        </w:rPr>
+        <w:ind w:left="0" w:right="0" w:hanging="0"/>
+        <w:rPr/>
       </w:pPr>
       <w:r>
         <w:rPr/>
@@ -1219,227 +1035,551 @@
     <w:p>
       <w:pPr>
         <w:pStyle w:val="Normal"/>
-        <w:rPr>
-          <w:rFonts w:ascii="Calibri" w:hAnsi="Calibri"/>
-        </w:rPr>
-      </w:pPr>
-      <w:r>
-        <w:rPr>
-          <w:rFonts w:ascii="Calibri" w:hAnsi="Calibri"/>
-        </w:rPr>
-        <w:t>Test</w:t>
-      </w:r>
-    </w:p>
-    <w:p>
-      <w:pPr>
-        <w:pStyle w:val="Normal"/>
-        <w:rPr>
-          <w:rFonts w:ascii="Calibri" w:hAnsi="Calibri"/>
-        </w:rPr>
-      </w:pPr>
-      <w:r>
-        <w:rPr>
-          <w:rFonts w:ascii="Calibri" w:hAnsi="Calibri"/>
-        </w:rPr>
-      </w:r>
-    </w:p>
-    <w:p>
-      <w:pPr>
-        <w:pStyle w:val="Normal"/>
-        <w:numPr>
-          <w:ilvl w:val="0"/>
-          <w:numId w:val="6"/>
-        </w:numPr>
-        <w:rPr>
-          <w:rFonts w:ascii="Calibri" w:hAnsi="Calibri"/>
-        </w:rPr>
-      </w:pPr>
-      <w:r>
-        <w:rPr>
-          <w:rFonts w:ascii="Calibri" w:hAnsi="Calibri"/>
-        </w:rPr>
-        <w:t>Setting up version control and test environment</w:t>
-      </w:r>
-    </w:p>
-    <w:p>
-      <w:pPr>
-        <w:pStyle w:val="Normal"/>
-        <w:numPr>
-          <w:ilvl w:val="0"/>
-          <w:numId w:val="6"/>
-        </w:numPr>
-        <w:rPr>
-          <w:rFonts w:ascii="Calibri" w:hAnsi="Calibri"/>
-        </w:rPr>
-      </w:pPr>
-      <w:r>
-        <w:rPr>
-          <w:rFonts w:ascii="Calibri" w:hAnsi="Calibri"/>
-        </w:rPr>
-        <w:t xml:space="preserve">Deciding </w:t>
-      </w:r>
-      <w:r>
-        <w:rPr>
-          <w:rFonts w:ascii="Calibri" w:hAnsi="Calibri"/>
-        </w:rPr>
-        <w:t>which methodology to use</w:t>
-      </w:r>
-    </w:p>
-    <w:p>
-      <w:pPr>
-        <w:pStyle w:val="Normal"/>
-        <w:numPr>
-          <w:ilvl w:val="0"/>
-          <w:numId w:val="6"/>
-        </w:numPr>
-        <w:rPr>
-          <w:rFonts w:ascii="Calibri" w:hAnsi="Calibri"/>
-        </w:rPr>
-      </w:pPr>
-      <w:r>
-        <w:rPr>
-          <w:rFonts w:ascii="Calibri" w:hAnsi="Calibri"/>
-        </w:rPr>
-        <w:t>Create the environment in simulation</w:t>
-      </w:r>
-    </w:p>
-    <w:p>
-      <w:pPr>
-        <w:pStyle w:val="Normal"/>
-        <w:numPr>
-          <w:ilvl w:val="0"/>
-          <w:numId w:val="6"/>
-        </w:numPr>
-        <w:rPr>
-          <w:rFonts w:ascii="Calibri" w:hAnsi="Calibri"/>
-        </w:rPr>
-      </w:pPr>
-      <w:r>
-        <w:rPr>
-          <w:rFonts w:ascii="Calibri" w:hAnsi="Calibri"/>
-        </w:rPr>
-        <w:t>Analyse data recorded from manually driving into van</w:t>
-      </w:r>
-    </w:p>
-    <w:p>
-      <w:pPr>
-        <w:pStyle w:val="Normal"/>
-        <w:numPr>
-          <w:ilvl w:val="0"/>
-          <w:numId w:val="6"/>
-        </w:numPr>
-        <w:rPr>
-          <w:rFonts w:ascii="Calibri" w:hAnsi="Calibri"/>
-        </w:rPr>
-      </w:pPr>
-      <w:r>
-        <w:rPr>
-          <w:rFonts w:ascii="Calibri" w:hAnsi="Calibri"/>
-        </w:rPr>
-        <w:t>Project meetings and notes for each week</w:t>
-      </w:r>
-    </w:p>
-    <w:p>
-      <w:pPr>
-        <w:pStyle w:val="Normal"/>
-        <w:numPr>
-          <w:ilvl w:val="0"/>
-          <w:numId w:val="6"/>
-        </w:numPr>
-        <w:rPr>
-          <w:rFonts w:ascii="Calibri" w:hAnsi="Calibri"/>
-        </w:rPr>
-      </w:pPr>
-      <w:r>
-        <w:rPr>
-          <w:rFonts w:ascii="Calibri" w:hAnsi="Calibri"/>
-        </w:rPr>
-        <w:t>Preparation for demonstrations</w:t>
-      </w:r>
-    </w:p>
-    <w:p>
-      <w:pPr>
-        <w:pStyle w:val="Normal"/>
-        <w:rPr>
-          <w:rFonts w:ascii="Calibri" w:hAnsi="Calibri"/>
-        </w:rPr>
-      </w:pPr>
-      <w:r>
-        <w:rPr>
-          <w:rFonts w:ascii="Calibri" w:hAnsi="Calibri"/>
-        </w:rPr>
-      </w:r>
-    </w:p>
-    <w:p>
-      <w:pPr>
-        <w:pStyle w:val="Normal"/>
-        <w:numPr>
-          <w:ilvl w:val="0"/>
-          <w:numId w:val="4"/>
-        </w:numPr>
-        <w:rPr>
-          <w:rFonts w:ascii="Calibri" w:hAnsi="Calibri"/>
-        </w:rPr>
-      </w:pPr>
-      <w:r>
-        <w:rPr>
-          <w:rFonts w:ascii="Calibri" w:hAnsi="Calibri"/>
-        </w:rPr>
-        <w:t>What needs to be researched</w:t>
-      </w:r>
-    </w:p>
-    <w:p>
-      <w:pPr>
-        <w:pStyle w:val="Normal"/>
-        <w:numPr>
-          <w:ilvl w:val="0"/>
-          <w:numId w:val="4"/>
-        </w:numPr>
-        <w:rPr>
-          <w:rFonts w:ascii="Calibri" w:hAnsi="Calibri"/>
-        </w:rPr>
-      </w:pPr>
-      <w:r>
-        <w:rPr>
-          <w:rFonts w:ascii="Calibri" w:hAnsi="Calibri"/>
-        </w:rPr>
-        <w:t>What techniques that need to be learned (API’s/Best practices)</w:t>
-      </w:r>
-    </w:p>
-    <w:p>
-      <w:pPr>
-        <w:pStyle w:val="Normal"/>
-        <w:numPr>
-          <w:ilvl w:val="0"/>
-          <w:numId w:val="4"/>
-        </w:numPr>
-        <w:rPr>
-          <w:rFonts w:ascii="Calibri" w:hAnsi="Calibri"/>
-        </w:rPr>
-      </w:pPr>
-      <w:r>
-        <w:rPr>
-          <w:rFonts w:ascii="Calibri" w:hAnsi="Calibri"/>
-        </w:rPr>
-        <w:t>Only Major items of work, not lower level details</w:t>
-      </w:r>
-    </w:p>
-    <w:p>
-      <w:pPr>
-        <w:pStyle w:val="Normal"/>
-        <w:numPr>
-          <w:ilvl w:val="0"/>
-          <w:numId w:val="4"/>
-        </w:numPr>
-        <w:rPr>
-          <w:rFonts w:ascii="Calibri" w:hAnsi="Calibri"/>
-        </w:rPr>
-      </w:pPr>
-      <w:r>
-        <w:rPr>
-          <w:rFonts w:ascii="Calibri" w:hAnsi="Calibri"/>
-        </w:rPr>
-        <w:t>Every task should result in an output.</w:t>
+        <w:rPr/>
+      </w:pPr>
+      <w:r>
+        <w:rPr>
+          <w:rFonts w:ascii="Calibri" w:hAnsi="Calibri"/>
+        </w:rPr>
+        <w:t xml:space="preserve">There are a few </w:t>
+      </w:r>
+      <w:r>
+        <w:rPr>
+          <w:rFonts w:ascii="Calibri" w:hAnsi="Calibri"/>
+          <w:b/>
+          <w:bCs/>
+        </w:rPr>
+        <w:t>tools</w:t>
+      </w:r>
+      <w:r>
+        <w:rPr>
+          <w:rFonts w:ascii="Calibri" w:hAnsi="Calibri"/>
+        </w:rPr>
+        <w:t xml:space="preserve"> </w:t>
+      </w:r>
+      <w:r>
+        <w:rPr>
+          <w:rFonts w:ascii="Calibri" w:hAnsi="Calibri"/>
+          <w:b/>
+          <w:bCs/>
+        </w:rPr>
+        <w:t>that need to be looked into</w:t>
+      </w:r>
+      <w:r>
+        <w:rPr>
+          <w:rFonts w:ascii="Calibri" w:hAnsi="Calibri"/>
+        </w:rPr>
+        <w:t>. One of these is the use of ROS</w:t>
+      </w:r>
+      <w:r>
+        <w:rPr>
+          <w:rFonts w:ascii="Calibri" w:hAnsi="Calibri"/>
+          <w:vertAlign w:val="superscript"/>
+        </w:rPr>
+        <w:t>[1]</w:t>
+      </w:r>
+      <w:r>
+        <w:rPr>
+          <w:rFonts w:ascii="Calibri" w:hAnsi="Calibri"/>
+          <w:position w:val="0"/>
+          <w:sz w:val="22"/>
+          <w:vertAlign w:val="baseline"/>
+        </w:rPr>
+        <w:t xml:space="preserve"> as this API is what Aberystwyth university uses to control its robots. Another tool required is a simulator. ROS has 2 main simulators, Stage</w:t>
+      </w:r>
+      <w:r>
+        <w:rPr>
+          <w:rFonts w:ascii="Calibri" w:hAnsi="Calibri"/>
+          <w:vertAlign w:val="superscript"/>
+        </w:rPr>
+        <w:t>[2]</w:t>
+      </w:r>
+      <w:r>
+        <w:rPr>
+          <w:rFonts w:ascii="Calibri" w:hAnsi="Calibri"/>
+          <w:position w:val="0"/>
+          <w:sz w:val="22"/>
+          <w:vertAlign w:val="baseline"/>
+        </w:rPr>
+        <w:t xml:space="preserve"> which is used for 2D simulations and Gazebo</w:t>
+      </w:r>
+      <w:r>
+        <w:rPr>
+          <w:rFonts w:ascii="Calibri" w:hAnsi="Calibri"/>
+          <w:vertAlign w:val="superscript"/>
+        </w:rPr>
+        <w:t>[3]</w:t>
+      </w:r>
+      <w:r>
+        <w:rPr>
+          <w:rFonts w:ascii="Calibri" w:hAnsi="Calibri"/>
+          <w:position w:val="0"/>
+          <w:sz w:val="22"/>
+          <w:vertAlign w:val="baseline"/>
+        </w:rPr>
+        <w:t xml:space="preserve"> which is used for 3D simulations. </w:t>
+      </w:r>
+      <w:r>
+        <w:rPr>
+          <w:rFonts w:ascii="Calibri" w:hAnsi="Calibri"/>
+          <w:position w:val="0"/>
+          <w:sz w:val="22"/>
+          <w:vertAlign w:val="baseline"/>
+        </w:rPr>
+        <w:t>Judging by the fact that these large robots will have to be used in the real world which is 3D, Gazebo will have to be used and looked into.</w:t>
+      </w:r>
+    </w:p>
+    <w:p>
+      <w:pPr>
+        <w:pStyle w:val="Normal"/>
+        <w:rPr>
+          <w:rFonts w:ascii="Calibri" w:hAnsi="Calibri"/>
+          <w:position w:val="0"/>
+          <w:sz w:val="22"/>
+          <w:vertAlign w:val="baseline"/>
+        </w:rPr>
+      </w:pPr>
+      <w:r>
+        <w:rPr/>
+      </w:r>
+    </w:p>
+    <w:p>
+      <w:pPr>
+        <w:pStyle w:val="Normal"/>
+        <w:rPr/>
+      </w:pPr>
+      <w:r>
+        <w:rPr>
+          <w:rFonts w:ascii="Calibri" w:hAnsi="Calibri"/>
+          <w:b/>
+          <w:bCs/>
+          <w:position w:val="0"/>
+          <w:sz w:val="22"/>
+          <w:vertAlign w:val="baseline"/>
+        </w:rPr>
+        <w:t>T</w:t>
+      </w:r>
+      <w:r>
+        <w:rPr>
+          <w:rFonts w:ascii="Calibri" w:hAnsi="Calibri"/>
+          <w:b/>
+          <w:bCs/>
+          <w:position w:val="0"/>
+          <w:sz w:val="22"/>
+          <w:vertAlign w:val="baseline"/>
+        </w:rPr>
+        <w:t>he test environment</w:t>
+      </w:r>
+      <w:r>
+        <w:rPr>
+          <w:rFonts w:ascii="Calibri" w:hAnsi="Calibri"/>
+          <w:b/>
+          <w:bCs/>
+          <w:position w:val="0"/>
+          <w:sz w:val="22"/>
+          <w:vertAlign w:val="baseline"/>
+        </w:rPr>
+        <w:t>(s)</w:t>
+      </w:r>
+      <w:r>
+        <w:rPr>
+          <w:rFonts w:ascii="Calibri" w:hAnsi="Calibri"/>
+          <w:position w:val="0"/>
+          <w:sz w:val="22"/>
+          <w:vertAlign w:val="baseline"/>
+        </w:rPr>
+        <w:t xml:space="preserve"> within the simulator need to be created before any development or testing can be started. The SDF model for the robot is provided but the van model needs to be created and both need to be put into an empty world.</w:t>
+      </w:r>
+    </w:p>
+    <w:p>
+      <w:pPr>
+        <w:pStyle w:val="Normal"/>
+        <w:rPr>
+          <w:rFonts w:ascii="Calibri" w:hAnsi="Calibri"/>
+          <w:position w:val="0"/>
+          <w:sz w:val="22"/>
+          <w:vertAlign w:val="baseline"/>
+        </w:rPr>
+      </w:pPr>
+      <w:r>
+        <w:rPr/>
+      </w:r>
+    </w:p>
+    <w:p>
+      <w:pPr>
+        <w:pStyle w:val="Normal"/>
+        <w:rPr/>
+      </w:pPr>
+      <w:r>
+        <w:rPr>
+          <w:rFonts w:ascii="Calibri" w:hAnsi="Calibri"/>
+          <w:b w:val="false"/>
+          <w:bCs w:val="false"/>
+          <w:position w:val="0"/>
+          <w:sz w:val="22"/>
+          <w:vertAlign w:val="baseline"/>
+        </w:rPr>
+        <w:t>Certain</w:t>
+      </w:r>
+      <w:r>
+        <w:rPr>
+          <w:rFonts w:ascii="Calibri" w:hAnsi="Calibri"/>
+          <w:b/>
+          <w:bCs/>
+          <w:position w:val="0"/>
+          <w:sz w:val="22"/>
+          <w:vertAlign w:val="baseline"/>
+        </w:rPr>
+        <w:t xml:space="preserve"> Computer vision techniques</w:t>
+      </w:r>
+      <w:r>
+        <w:rPr>
+          <w:rFonts w:ascii="Calibri" w:hAnsi="Calibri"/>
+          <w:position w:val="0"/>
+          <w:sz w:val="22"/>
+          <w:vertAlign w:val="baseline"/>
+        </w:rPr>
+        <w:t xml:space="preserve"> </w:t>
+      </w:r>
+      <w:r>
+        <w:rPr>
+          <w:rFonts w:ascii="Calibri" w:hAnsi="Calibri"/>
+          <w:position w:val="0"/>
+          <w:sz w:val="22"/>
+          <w:vertAlign w:val="baseline"/>
+        </w:rPr>
+        <w:t>such as detecting sharp features</w:t>
+      </w:r>
+      <w:r>
+        <w:rPr>
+          <w:rFonts w:ascii="Calibri" w:hAnsi="Calibri"/>
+          <w:vertAlign w:val="superscript"/>
+        </w:rPr>
+        <w:t>[4]</w:t>
+      </w:r>
+      <w:r>
+        <w:rPr>
+          <w:rFonts w:ascii="Calibri" w:hAnsi="Calibri"/>
+          <w:position w:val="0"/>
+          <w:sz w:val="22"/>
+          <w:vertAlign w:val="baseline"/>
+        </w:rPr>
+        <w:t xml:space="preserve"> will need to be investigated to determine the container’s location relative to the robots location so the robot can adjust its trajectory when loading or unloading from the van.</w:t>
+      </w:r>
+    </w:p>
+    <w:p>
+      <w:pPr>
+        <w:pStyle w:val="Normal"/>
+        <w:rPr>
+          <w:rFonts w:ascii="Calibri" w:hAnsi="Calibri"/>
+        </w:rPr>
+      </w:pPr>
+      <w:r>
+        <w:rPr/>
+      </w:r>
+    </w:p>
+    <w:p>
+      <w:pPr>
+        <w:pStyle w:val="Normal"/>
+        <w:rPr>
+          <w:b/>
+          <w:b/>
+          <w:bCs/>
+        </w:rPr>
+      </w:pPr>
+      <w:r>
+        <w:rPr>
+          <w:rFonts w:ascii="Calibri" w:hAnsi="Calibri"/>
+          <w:b/>
+          <w:bCs/>
+        </w:rPr>
+        <w:t xml:space="preserve">Thorough testing </w:t>
+      </w:r>
+      <w:r>
+        <w:rPr>
+          <w:rFonts w:ascii="Calibri" w:hAnsi="Calibri"/>
+          <w:b w:val="false"/>
+          <w:bCs w:val="false"/>
+          <w:sz w:val="21"/>
+          <w:lang w:val="en-US"/>
+        </w:rPr>
+        <w:t>needs to be conducted whilst the application is being developed due to the application running on real world heavy machinery. This testing will be conducted within the simulator to find and fix bugs because testing on a real robot could cause unintended physical damage.</w:t>
+      </w:r>
+    </w:p>
+    <w:p>
+      <w:pPr>
+        <w:pStyle w:val="Normal"/>
+        <w:rPr>
+          <w:rFonts w:ascii="Calibri" w:hAnsi="Calibri"/>
+          <w:b w:val="false"/>
+          <w:b w:val="false"/>
+          <w:bCs w:val="false"/>
+          <w:sz w:val="21"/>
+          <w:lang w:val="en-US"/>
+        </w:rPr>
+      </w:pPr>
+      <w:r>
+        <w:rPr>
+          <w:b/>
+          <w:bCs/>
+        </w:rPr>
+      </w:r>
+    </w:p>
+    <w:p>
+      <w:pPr>
+        <w:pStyle w:val="Normal"/>
+        <w:rPr>
+          <w:b/>
+          <w:b/>
+          <w:bCs/>
+        </w:rPr>
+      </w:pPr>
+      <w:r>
+        <w:rPr>
+          <w:rFonts w:ascii="Calibri" w:hAnsi="Calibri"/>
+          <w:b w:val="false"/>
+          <w:bCs w:val="false"/>
+          <w:sz w:val="21"/>
+          <w:lang w:val="en-US"/>
+        </w:rPr>
+        <w:t xml:space="preserve">The </w:t>
+      </w:r>
+      <w:r>
+        <w:rPr>
+          <w:rFonts w:ascii="Calibri" w:hAnsi="Calibri"/>
+          <w:b/>
+          <w:bCs/>
+          <w:sz w:val="21"/>
+          <w:lang w:val="en-US"/>
+        </w:rPr>
+        <w:t>Software environments</w:t>
+      </w:r>
+      <w:r>
+        <w:rPr>
+          <w:rFonts w:ascii="Calibri" w:hAnsi="Calibri"/>
+          <w:b w:val="false"/>
+          <w:bCs w:val="false"/>
+          <w:sz w:val="21"/>
+          <w:lang w:val="en-US"/>
+        </w:rPr>
+        <w:t xml:space="preserve"> will need to be set up so that the ROS workspace works correctly </w:t>
+      </w:r>
+      <w:r>
+        <w:rPr>
+          <w:rFonts w:ascii="Calibri" w:hAnsi="Calibri"/>
+          <w:b w:val="false"/>
+          <w:bCs w:val="false"/>
+          <w:sz w:val="21"/>
+          <w:lang w:val="en-US"/>
+        </w:rPr>
+        <w:t>with a custom directory</w:t>
+      </w:r>
+      <w:r>
+        <w:rPr>
+          <w:rFonts w:ascii="Calibri" w:hAnsi="Calibri"/>
+          <w:b w:val="false"/>
+          <w:bCs w:val="false"/>
+          <w:sz w:val="21"/>
+          <w:lang w:val="en-US"/>
+        </w:rPr>
+        <w:t xml:space="preserve">. </w:t>
+      </w:r>
+      <w:r>
+        <w:rPr>
+          <w:rFonts w:ascii="Calibri" w:hAnsi="Calibri"/>
+          <w:b w:val="false"/>
+          <w:bCs w:val="false"/>
+          <w:sz w:val="21"/>
+          <w:lang w:val="en-US"/>
+        </w:rPr>
+        <w:t>Online</w:t>
+      </w:r>
+      <w:r>
+        <w:rPr>
+          <w:rFonts w:ascii="Calibri" w:hAnsi="Calibri"/>
+          <w:b w:val="false"/>
+          <w:bCs w:val="false"/>
+          <w:sz w:val="21"/>
+          <w:lang w:val="en-US"/>
+        </w:rPr>
+        <w:t xml:space="preserve"> </w:t>
+      </w:r>
+      <w:r>
+        <w:rPr>
+          <w:rFonts w:ascii="Calibri" w:hAnsi="Calibri"/>
+          <w:b w:val="false"/>
+          <w:bCs w:val="false"/>
+          <w:sz w:val="21"/>
+          <w:lang w:val="en-US"/>
+        </w:rPr>
+        <w:t>v</w:t>
+      </w:r>
+      <w:r>
+        <w:rPr>
+          <w:rFonts w:ascii="Calibri" w:hAnsi="Calibri"/>
+          <w:b w:val="false"/>
+          <w:bCs w:val="false"/>
+          <w:sz w:val="21"/>
+          <w:lang w:val="en-US"/>
+        </w:rPr>
+        <w:t>ersion control such as git</w:t>
+      </w:r>
+      <w:r>
+        <w:rPr>
+          <w:rFonts w:ascii="Calibri" w:hAnsi="Calibri"/>
+          <w:b w:val="false"/>
+          <w:bCs w:val="false"/>
+          <w:sz w:val="21"/>
+          <w:lang w:val="en-US"/>
+        </w:rPr>
+        <w:t>hub</w:t>
+      </w:r>
+      <w:r>
+        <w:rPr>
+          <w:rFonts w:ascii="Calibri" w:hAnsi="Calibri"/>
+          <w:b w:val="false"/>
+          <w:bCs w:val="false"/>
+          <w:sz w:val="21"/>
+          <w:vertAlign w:val="superscript"/>
+          <w:lang w:val="en-US"/>
+        </w:rPr>
+        <w:t>[5]</w:t>
+      </w:r>
+      <w:r>
+        <w:rPr>
+          <w:rFonts w:ascii="Calibri" w:hAnsi="Calibri"/>
+          <w:b w:val="false"/>
+          <w:bCs w:val="false"/>
+          <w:sz w:val="21"/>
+          <w:lang w:val="en-US"/>
+        </w:rPr>
+        <w:t xml:space="preserve"> or svn</w:t>
+      </w:r>
+      <w:r>
+        <w:rPr>
+          <w:rFonts w:ascii="Calibri" w:hAnsi="Calibri"/>
+          <w:b w:val="false"/>
+          <w:bCs w:val="false"/>
+          <w:sz w:val="21"/>
+          <w:vertAlign w:val="superscript"/>
+          <w:lang w:val="en-US"/>
+        </w:rPr>
+        <w:t>[6]</w:t>
+      </w:r>
+      <w:r>
+        <w:rPr>
+          <w:rFonts w:ascii="Calibri" w:hAnsi="Calibri"/>
+          <w:b w:val="false"/>
+          <w:bCs w:val="false"/>
+          <w:sz w:val="21"/>
+          <w:lang w:val="en-US"/>
+        </w:rPr>
+        <w:t xml:space="preserve"> also needs to be </w:t>
+      </w:r>
+      <w:r>
+        <w:rPr>
+          <w:rFonts w:ascii="Calibri" w:hAnsi="Calibri"/>
+          <w:b w:val="false"/>
+          <w:bCs w:val="false"/>
+          <w:sz w:val="21"/>
+          <w:lang w:val="en-US"/>
+        </w:rPr>
+        <w:t xml:space="preserve">used </w:t>
+      </w:r>
+      <w:r>
+        <w:rPr>
+          <w:rFonts w:ascii="Calibri" w:hAnsi="Calibri"/>
+          <w:b w:val="false"/>
+          <w:bCs w:val="false"/>
+          <w:sz w:val="21"/>
+          <w:lang w:val="en-US"/>
+        </w:rPr>
+        <w:t>so there is a backup of all work done at all times.</w:t>
+      </w:r>
+    </w:p>
+    <w:p>
+      <w:pPr>
+        <w:pStyle w:val="Normal"/>
+        <w:rPr>
+          <w:b/>
+          <w:b/>
+          <w:bCs/>
+        </w:rPr>
+      </w:pPr>
+      <w:r>
+        <w:rPr>
+          <w:rFonts w:ascii="Calibri" w:hAnsi="Calibri"/>
+          <w:b/>
+          <w:bCs/>
+          <w:sz w:val="21"/>
+          <w:lang w:val="en-US"/>
+        </w:rPr>
+        <w:t>Preparation for the two demonstrations</w:t>
+      </w:r>
+      <w:r>
+        <w:rPr>
+          <w:rFonts w:ascii="Calibri" w:hAnsi="Calibri"/>
+          <w:b w:val="false"/>
+          <w:bCs w:val="false"/>
+          <w:sz w:val="21"/>
+          <w:lang w:val="en-US"/>
+        </w:rPr>
+        <w:t xml:space="preserve"> in the form of notes, testing any live demonstrations and practicing the demonstration </w:t>
+      </w:r>
+      <w:r>
+        <w:rPr>
+          <w:rFonts w:ascii="Calibri" w:hAnsi="Calibri"/>
+          <w:b w:val="false"/>
+          <w:bCs w:val="false"/>
+          <w:sz w:val="21"/>
+          <w:lang w:val="en-US"/>
+        </w:rPr>
+        <w:t>before doing it. This preparation should result in both demonstrations going smoothly.</w:t>
+      </w:r>
+    </w:p>
+    <w:p>
+      <w:pPr>
+        <w:pStyle w:val="Normal"/>
+        <w:rPr>
+          <w:rFonts w:ascii="Calibri" w:hAnsi="Calibri"/>
+          <w:b w:val="false"/>
+          <w:b w:val="false"/>
+          <w:bCs w:val="false"/>
+          <w:sz w:val="21"/>
+          <w:lang w:val="en-US"/>
+        </w:rPr>
+      </w:pPr>
+      <w:r>
+        <w:rPr>
+          <w:b/>
+          <w:bCs/>
+        </w:rPr>
+      </w:r>
+    </w:p>
+    <w:p>
+      <w:pPr>
+        <w:pStyle w:val="Normal"/>
+        <w:rPr/>
+      </w:pPr>
+      <w:r>
+        <w:rPr>
+          <w:rFonts w:ascii="Calibri" w:hAnsi="Calibri"/>
+          <w:b/>
+          <w:bCs/>
+          <w:sz w:val="21"/>
+          <w:lang w:val="en-US"/>
+        </w:rPr>
+        <w:t xml:space="preserve">Keeping weekly notes </w:t>
+      </w:r>
+      <w:r>
+        <w:rPr>
+          <w:rFonts w:ascii="Calibri" w:hAnsi="Calibri"/>
+          <w:b w:val="false"/>
+          <w:bCs w:val="false"/>
+          <w:sz w:val="21"/>
+          <w:lang w:val="en-US"/>
+        </w:rPr>
+        <w:t>for what I am working on during the week and for what is discussed in meetings. This includes anything methods attempted which are unsuccessful as well as successful methods.</w:t>
       </w:r>
     </w:p>
     <w:p>
@@ -1449,7 +1589,7 @@
           <w:ilvl w:val="0"/>
           <w:numId w:val="0"/>
         </w:numPr>
-        <w:ind w:left="680" w:right="0" w:hanging="0"/>
+        <w:ind w:left="0" w:right="0" w:hanging="0"/>
         <w:rPr/>
       </w:pPr>
       <w:r>
@@ -1460,15 +1600,128 @@
     <w:p>
       <w:pPr>
         <w:pStyle w:val="Normal"/>
-        <w:rPr>
-          <w:rFonts w:ascii="Calibri" w:hAnsi="Calibri"/>
-        </w:rPr>
-      </w:pPr>
-      <w:r>
-        <w:rPr>
-          <w:rFonts w:ascii="Calibri" w:hAnsi="Calibri"/>
-        </w:rPr>
-        <w:t>Test</w:t>
+        <w:rPr/>
+      </w:pPr>
+      <w:r>
+        <w:rPr>
+          <w:rFonts w:ascii="Calibri" w:hAnsi="Calibri"/>
+          <w:b/>
+          <w:bCs/>
+        </w:rPr>
+        <w:t>Mid project demonstration:</w:t>
+      </w:r>
+      <w:r>
+        <w:rPr>
+          <w:rFonts w:ascii="Calibri" w:hAnsi="Calibri"/>
+        </w:rPr>
+        <w:t xml:space="preserve"> A live demonstration in simulation will be produced t</w:t>
+      </w:r>
+      <w:r>
+        <w:rPr>
+          <w:rFonts w:ascii="Calibri" w:hAnsi="Calibri"/>
+        </w:rPr>
+        <w:t>o show the functionality of the application. Notes for this demonstration will also be produced.</w:t>
+      </w:r>
+    </w:p>
+    <w:p>
+      <w:pPr>
+        <w:pStyle w:val="Normal"/>
+        <w:rPr>
+          <w:rFonts w:ascii="Calibri" w:hAnsi="Calibri"/>
+        </w:rPr>
+      </w:pPr>
+      <w:r>
+        <w:rPr/>
+      </w:r>
+    </w:p>
+    <w:p>
+      <w:pPr>
+        <w:pStyle w:val="Normal"/>
+        <w:rPr>
+          <w:b/>
+          <w:b/>
+          <w:bCs/>
+        </w:rPr>
+      </w:pPr>
+      <w:r>
+        <w:rPr>
+          <w:rFonts w:ascii="Calibri" w:hAnsi="Calibri"/>
+          <w:b/>
+          <w:bCs/>
+        </w:rPr>
+        <w:t>F</w:t>
+      </w:r>
+      <w:r>
+        <w:rPr>
+          <w:rFonts w:ascii="Calibri" w:hAnsi="Calibri"/>
+          <w:b/>
+          <w:bCs/>
+        </w:rPr>
+        <w:t xml:space="preserve">inal demonstration: </w:t>
+      </w:r>
+      <w:r>
+        <w:rPr>
+          <w:rFonts w:ascii="Calibri" w:hAnsi="Calibri"/>
+          <w:b w:val="false"/>
+          <w:bCs w:val="false"/>
+          <w:i w:val="false"/>
+          <w:iCs w:val="false"/>
+          <w:lang w:val="en-US"/>
+        </w:rPr>
+        <w:t>test</w:t>
+      </w:r>
+    </w:p>
+    <w:p>
+      <w:pPr>
+        <w:pStyle w:val="Normal"/>
+        <w:rPr>
+          <w:rFonts w:ascii="Calibri" w:hAnsi="Calibri"/>
+          <w:b w:val="false"/>
+          <w:b w:val="false"/>
+          <w:bCs w:val="false"/>
+          <w:i w:val="false"/>
+          <w:i w:val="false"/>
+          <w:iCs w:val="false"/>
+          <w:lang w:val="en-US"/>
+        </w:rPr>
+      </w:pPr>
+      <w:r>
+        <w:rPr>
+          <w:b/>
+          <w:bCs/>
+        </w:rPr>
+      </w:r>
+    </w:p>
+    <w:p>
+      <w:pPr>
+        <w:pStyle w:val="Normal"/>
+        <w:rPr>
+          <w:b/>
+          <w:b/>
+          <w:bCs/>
+        </w:rPr>
+      </w:pPr>
+      <w:r>
+        <w:rPr>
+          <w:rFonts w:ascii="Calibri" w:hAnsi="Calibri"/>
+          <w:b/>
+          <w:bCs/>
+          <w:i w:val="false"/>
+          <w:iCs w:val="false"/>
+          <w:lang w:val="en-US"/>
+        </w:rPr>
+        <w:t>Final report:</w:t>
+      </w:r>
+      <w:r>
+        <w:rPr>
+          <w:rFonts w:ascii="Calibri" w:hAnsi="Calibri"/>
+          <w:b w:val="false"/>
+          <w:bCs w:val="false"/>
+          <w:i w:val="false"/>
+          <w:iCs w:val="false"/>
+          <w:lang w:val="en-US"/>
+        </w:rPr>
+        <w:t xml:space="preserve"> test</w:t>
       </w:r>
     </w:p>
     <w:p>
@@ -1489,7 +1742,7 @@
         <w:pStyle w:val="Normal"/>
         <w:numPr>
           <w:ilvl w:val="0"/>
-          <w:numId w:val="7"/>
+          <w:numId w:val="4"/>
         </w:numPr>
         <w:rPr>
           <w:rFonts w:ascii="Calibri" w:hAnsi="Calibri"/>
@@ -1507,7 +1760,7 @@
         <w:pStyle w:val="Normal"/>
         <w:numPr>
           <w:ilvl w:val="0"/>
-          <w:numId w:val="7"/>
+          <w:numId w:val="4"/>
         </w:numPr>
         <w:rPr>
           <w:rFonts w:ascii="Calibri" w:hAnsi="Calibri"/>
@@ -1525,7 +1778,7 @@
         <w:pStyle w:val="Normal"/>
         <w:numPr>
           <w:ilvl w:val="0"/>
-          <w:numId w:val="7"/>
+          <w:numId w:val="4"/>
         </w:numPr>
         <w:rPr>
           <w:rFonts w:ascii="Calibri" w:hAnsi="Calibri"/>
@@ -1543,7 +1796,7 @@
         <w:pStyle w:val="Normal"/>
         <w:numPr>
           <w:ilvl w:val="0"/>
-          <w:numId w:val="7"/>
+          <w:numId w:val="4"/>
         </w:numPr>
         <w:rPr>
           <w:rFonts w:ascii="Calibri" w:hAnsi="Calibri"/>
@@ -1574,7 +1827,7 @@
         <w:pStyle w:val="Normal"/>
         <w:numPr>
           <w:ilvl w:val="0"/>
-          <w:numId w:val="5"/>
+          <w:numId w:val="3"/>
         </w:numPr>
         <w:rPr>
           <w:rFonts w:ascii="Calibri" w:hAnsi="Calibri"/>
@@ -1592,7 +1845,7 @@
         <w:pStyle w:val="Normal"/>
         <w:numPr>
           <w:ilvl w:val="1"/>
-          <w:numId w:val="5"/>
+          <w:numId w:val="3"/>
         </w:numPr>
         <w:rPr>
           <w:rFonts w:ascii="Calibri" w:hAnsi="Calibri"/>
@@ -1610,7 +1863,7 @@
         <w:pStyle w:val="Normal"/>
         <w:numPr>
           <w:ilvl w:val="1"/>
-          <w:numId w:val="5"/>
+          <w:numId w:val="3"/>
         </w:numPr>
         <w:rPr>
           <w:rFonts w:ascii="Calibri" w:hAnsi="Calibri"/>
@@ -1628,7 +1881,7 @@
         <w:pStyle w:val="Normal"/>
         <w:numPr>
           <w:ilvl w:val="1"/>
-          <w:numId w:val="5"/>
+          <w:numId w:val="3"/>
         </w:numPr>
         <w:rPr>
           <w:rFonts w:ascii="Calibri" w:hAnsi="Calibri"/>
@@ -1646,7 +1899,7 @@
         <w:pStyle w:val="Normal"/>
         <w:numPr>
           <w:ilvl w:val="1"/>
-          <w:numId w:val="5"/>
+          <w:numId w:val="3"/>
         </w:numPr>
         <w:rPr>
           <w:rFonts w:ascii="Calibri" w:hAnsi="Calibri"/>
@@ -1664,7 +1917,7 @@
         <w:pStyle w:val="Normal"/>
         <w:numPr>
           <w:ilvl w:val="1"/>
-          <w:numId w:val="5"/>
+          <w:numId w:val="3"/>
         </w:numPr>
         <w:rPr>
           <w:rFonts w:ascii="Calibri" w:hAnsi="Calibri"/>
@@ -1682,7 +1935,7 @@
         <w:pStyle w:val="Normal"/>
         <w:numPr>
           <w:ilvl w:val="1"/>
-          <w:numId w:val="5"/>
+          <w:numId w:val="3"/>
         </w:numPr>
         <w:rPr/>
       </w:pPr>
@@ -1700,177 +1953,14 @@
           <w:ilvl w:val="0"/>
           <w:numId w:val="0"/>
         </w:numPr>
-        <w:ind w:left="680" w:right="0" w:hanging="0"/>
+        <w:ind w:left="0" w:right="0" w:hanging="0"/>
         <w:rPr/>
       </w:pPr>
       <w:r>
         <w:rPr/>
         <w:t>Initial annotated bibliography</w:t>
       </w:r>
-    </w:p>
-    <w:p>
-      <w:pPr>
-        <w:pStyle w:val="Normal"/>
-        <w:rPr>
-          <w:rFonts w:ascii="Calibri" w:hAnsi="Calibri"/>
-        </w:rPr>
-      </w:pPr>
-      <w:r>
-        <w:rPr>
-          <w:rFonts w:ascii="Calibri" w:hAnsi="Calibri"/>
-        </w:rPr>
-      </w:r>
-    </w:p>
-    <w:p>
-      <w:pPr>
-        <w:pStyle w:val="Normal"/>
-        <w:rPr/>
-      </w:pPr>
-      <w:r>
-        <w:rPr>
-          <w:rFonts w:ascii="Calibri" w:hAnsi="Calibri"/>
-        </w:rPr>
-        <w:t xml:space="preserve">The following is a simple list, i.e. not using EndNote or Microsoft Word’s Referencing tool.  You could insert any citations as cross-references in Word </w:t>
-      </w:r>
-      <w:r>
-        <w:rPr>
-          <w:rFonts w:ascii="Calibri" w:hAnsi="Calibri"/>
-        </w:rPr>
-        <w:fldChar w:fldCharType="begin"/>
-      </w:r>
-      <w:r>
-        <w:rPr>
-          <w:rFonts w:ascii="Calibri" w:hAnsi="Calibri"/>
-        </w:rPr>
-        <w:instrText> REF _Ref180721199 \r \h </w:instrText>
-      </w:r>
-      <w:r>
-        <w:rPr>
-          <w:rFonts w:ascii="Calibri" w:hAnsi="Calibri"/>
-        </w:rPr>
-        <w:fldChar w:fldCharType="separate"/>
-      </w:r>
-      <w:r>
-        <w:rPr>
-          <w:rFonts w:ascii="Calibri" w:hAnsi="Calibri"/>
-        </w:rPr>
-        <w:t>[1]</w:t>
-      </w:r>
-      <w:r>
-        <w:rPr>
-          <w:rFonts w:ascii="Calibri" w:hAnsi="Calibri"/>
-        </w:rPr>
-        <w:fldChar w:fldCharType="end"/>
-      </w:r>
-      <w:r>
-        <w:rPr>
-          <w:rFonts w:ascii="Calibri" w:hAnsi="Calibri"/>
-        </w:rPr>
-        <w:fldChar w:fldCharType="begin"/>
-      </w:r>
-      <w:r>
-        <w:rPr>
-          <w:rFonts w:ascii="Calibri" w:hAnsi="Calibri"/>
-        </w:rPr>
-        <w:instrText> REF _Ref180721201 \r \h </w:instrText>
-      </w:r>
-      <w:r>
-        <w:rPr>
-          <w:rFonts w:ascii="Calibri" w:hAnsi="Calibri"/>
-        </w:rPr>
-        <w:fldChar w:fldCharType="separate"/>
-      </w:r>
-      <w:r>
-        <w:rPr>
-          <w:rFonts w:ascii="Calibri" w:hAnsi="Calibri"/>
-        </w:rPr>
-        <w:t>[3]</w:t>
-      </w:r>
-      <w:r>
-        <w:rPr>
-          <w:rFonts w:ascii="Calibri" w:hAnsi="Calibri"/>
-        </w:rPr>
-        <w:fldChar w:fldCharType="end"/>
-      </w:r>
-      <w:r>
-        <w:rPr>
-          <w:rFonts w:ascii="Calibri" w:hAnsi="Calibri"/>
-        </w:rPr>
-        <w:fldChar w:fldCharType="begin"/>
-      </w:r>
-      <w:r>
-        <w:rPr>
-          <w:rFonts w:ascii="Calibri" w:hAnsi="Calibri"/>
-        </w:rPr>
-        <w:instrText> REF _Ref180721201 \r \h </w:instrText>
-      </w:r>
-      <w:r>
-        <w:rPr>
-          <w:rFonts w:ascii="Calibri" w:hAnsi="Calibri"/>
-        </w:rPr>
-        <w:fldChar w:fldCharType="separate"/>
-      </w:r>
-      <w:r>
-        <w:rPr>
-          <w:rFonts w:ascii="Calibri" w:hAnsi="Calibri"/>
-        </w:rPr>
-        <w:t>[3]</w:t>
-      </w:r>
-      <w:r>
-        <w:rPr>
-          <w:rFonts w:ascii="Calibri" w:hAnsi="Calibri"/>
-        </w:rPr>
-        <w:fldChar w:fldCharType="end"/>
-      </w:r>
-      <w:r>
-        <w:rPr>
-          <w:rFonts w:ascii="Calibri" w:hAnsi="Calibri"/>
-        </w:rPr>
-        <w:fldChar w:fldCharType="begin"/>
-      </w:r>
-      <w:r>
-        <w:rPr>
-          <w:rFonts w:ascii="Calibri" w:hAnsi="Calibri"/>
-        </w:rPr>
-        <w:instrText> REF _Ref180722753 \r \h </w:instrText>
-      </w:r>
-      <w:r>
-        <w:rPr>
-          <w:rFonts w:ascii="Calibri" w:hAnsi="Calibri"/>
-        </w:rPr>
-        <w:fldChar w:fldCharType="separate"/>
-      </w:r>
-      <w:r>
-        <w:rPr>
-          <w:rFonts w:ascii="Calibri" w:hAnsi="Calibri"/>
-        </w:rPr>
-        <w:t>[4]</w:t>
-      </w:r>
-      <w:r>
-        <w:rPr>
-          <w:rFonts w:ascii="Calibri" w:hAnsi="Calibri"/>
-        </w:rPr>
-        <w:fldChar w:fldCharType="end"/>
-      </w:r>
-      <w:r>
-        <w:rPr>
-          <w:rFonts w:ascii="Calibri" w:hAnsi="Calibri"/>
-        </w:rPr>
-        <w:t xml:space="preserve">. </w:t>
-      </w:r>
-    </w:p>
-    <w:p>
-      <w:pPr>
-        <w:pStyle w:val="Normal"/>
-        <w:rPr>
-          <w:rFonts w:ascii="Calibri" w:hAnsi="Calibri"/>
-        </w:rPr>
-      </w:pPr>
-      <w:r>
-        <w:rPr>
-          <w:rFonts w:ascii="Calibri" w:hAnsi="Calibri"/>
-        </w:rPr>
-      </w:r>
+      <w:bookmarkStart w:id="0" w:name="_Ref180721199"/>
     </w:p>
     <w:p>
       <w:pPr>
@@ -1880,186 +1970,57 @@
           <w:numId w:val="2"/>
         </w:numPr>
         <w:spacing w:before="0" w:after="120"/>
+        <w:contextualSpacing/>
         <w:rPr/>
       </w:pPr>
-      <w:bookmarkStart w:id="0" w:name="_Ref180721199"/>
-      <w:r>
-        <w:rPr>
-          <w:rFonts w:ascii="Calibri" w:hAnsi="Calibri"/>
-          <w:lang w:val="en-US"/>
-        </w:rPr>
-        <w:t xml:space="preserve">Sylvia Duckworth. A picture of a kitten at Hellifield Peel. </w:t>
-      </w:r>
-      <w:hyperlink r:id="rId2">
-        <w:r>
-          <w:rPr>
-            <w:rStyle w:val="InternetLink"/>
-            <w:rFonts w:ascii="Calibri" w:hAnsi="Calibri"/>
-            <w:lang w:val="en-US"/>
-          </w:rPr>
-          <w:t>http://www.geograph.org.uk/photo/640959</w:t>
-        </w:r>
-      </w:hyperlink>
-      <w:r>
-        <w:rPr>
-          <w:rFonts w:ascii="Calibri" w:hAnsi="Calibri"/>
-          <w:lang w:val="en-US"/>
-        </w:rPr>
-        <w:t xml:space="preserve">, 2007. Copyright Sylvia Duckworth and licensed for reuse under a Creative Commons Attribution-Share Alike 2.0 Generic </w:t>
-      </w:r>
-      <w:bookmarkStart w:id="1" w:name="_GoBack"/>
-      <w:bookmarkEnd w:id="1"/>
-      <w:r>
-        <w:rPr>
-          <w:rFonts w:ascii="Calibri" w:hAnsi="Calibri"/>
-          <w:lang w:val="en-US"/>
-        </w:rPr>
-        <w:t>Licence. Accessed August 2011.</w:t>
-        <w:br/>
-        <w:br/>
-      </w:r>
-      <w:r>
-        <w:rPr>
-          <w:rFonts w:ascii="Calibri" w:hAnsi="Calibri"/>
-          <w:i/>
-        </w:rPr>
-        <w:t>This is my annotation. I should add a description here.</w:t>
-      </w:r>
-    </w:p>
-    <w:p>
-      <w:pPr>
-        <w:pStyle w:val="ListParagraph"/>
-        <w:numPr>
-          <w:ilvl w:val="0"/>
-          <w:numId w:val="2"/>
-        </w:numPr>
-        <w:spacing w:before="0" w:after="120"/>
-        <w:rPr>
-          <w:rFonts w:ascii="Calibri" w:hAnsi="Calibri"/>
-        </w:rPr>
-      </w:pPr>
-      <w:r>
-        <w:rPr>
-          <w:rFonts w:ascii="Calibri" w:hAnsi="Calibri"/>
-          <w:lang w:val="en-US"/>
-        </w:rPr>
-        <w:t>Mark Neal, Jan Feyereisl, Rosario Rascun</w:t>
-      </w:r>
-      <w:r>
-        <w:rPr>
-          <w:rFonts w:ascii="Calibri" w:hAnsi="Calibri"/>
-        </w:rPr>
-        <w:t>à,</w:t>
-      </w:r>
-      <w:r>
-        <w:rPr>
-          <w:rFonts w:ascii="Calibri" w:hAnsi="Calibri"/>
-          <w:lang w:val="en-US"/>
-        </w:rPr>
-        <w:t xml:space="preserve"> and Xiaolei Wang. Don’t touch me, I’m fine: Robot autonomy using an artificial innate immune system. In </w:t>
-      </w:r>
-      <w:r>
-        <w:rPr>
-          <w:rFonts w:ascii="Calibri" w:hAnsi="Calibri"/>
-          <w:i/>
-          <w:lang w:val="en-US"/>
-        </w:rPr>
-        <w:t>Proceedings of the 5th International Conference on Artificial Immune Systems</w:t>
-      </w:r>
-      <w:r>
-        <w:rPr>
-          <w:rFonts w:ascii="Calibri" w:hAnsi="Calibri"/>
-          <w:lang w:val="en-US"/>
-        </w:rPr>
-        <w:t>, pages 349–361. Springer, 2006.</w:t>
-      </w:r>
-      <w:bookmarkEnd w:id="0"/>
-      <w:r>
-        <w:rPr>
-          <w:rFonts w:ascii="Calibri" w:hAnsi="Calibri"/>
-        </w:rPr>
-        <w:t xml:space="preserve">  </w:t>
-        <w:br/>
-        <w:br/>
-      </w:r>
-      <w:r>
-        <w:rPr>
-          <w:rFonts w:ascii="Calibri" w:hAnsi="Calibri"/>
-          <w:i/>
-        </w:rPr>
-        <w:t xml:space="preserve">This is my annotation. I should add a description here. </w:t>
-      </w:r>
-    </w:p>
-    <w:p>
-      <w:pPr>
-        <w:pStyle w:val="ListParagraph"/>
-        <w:numPr>
-          <w:ilvl w:val="0"/>
-          <w:numId w:val="2"/>
-        </w:numPr>
-        <w:spacing w:before="0" w:after="120"/>
-        <w:rPr>
-          <w:rFonts w:ascii="Calibri" w:hAnsi="Calibri"/>
-        </w:rPr>
-      </w:pPr>
-      <w:bookmarkStart w:id="2" w:name="_Ref180721201"/>
-      <w:r>
-        <w:rPr>
-          <w:rFonts w:ascii="Calibri" w:hAnsi="Calibri"/>
-          <w:lang w:val="en-US"/>
-        </w:rPr>
-        <w:t xml:space="preserve">W.H. Press et al. </w:t>
-      </w:r>
-      <w:r>
-        <w:rPr>
-          <w:rFonts w:ascii="Calibri" w:hAnsi="Calibri"/>
-          <w:i/>
-          <w:lang w:val="en-US"/>
-        </w:rPr>
-        <w:t>Numerical recipes in C</w:t>
-      </w:r>
-      <w:r>
-        <w:rPr>
-          <w:rFonts w:ascii="Calibri" w:hAnsi="Calibri"/>
-          <w:lang w:val="en-US"/>
-        </w:rPr>
-        <w:t>. Cambridge University Press Cambridge, 1992.</w:t>
-      </w:r>
-      <w:bookmarkEnd w:id="2"/>
-      <w:r>
-        <w:rPr>
-          <w:rFonts w:ascii="Calibri" w:hAnsi="Calibri"/>
-          <w:lang w:val="en-US"/>
-        </w:rPr>
-        <w:br/>
-        <w:br/>
-      </w:r>
-      <w:r>
-        <w:rPr>
-          <w:rFonts w:ascii="Calibri" w:hAnsi="Calibri"/>
-          <w:i/>
-          <w:lang w:val="en-US"/>
-        </w:rPr>
-        <w:t>This document…</w:t>
-      </w:r>
-    </w:p>
-    <w:p>
-      <w:pPr>
-        <w:pStyle w:val="ListParagraph"/>
-        <w:numPr>
-          <w:ilvl w:val="0"/>
-          <w:numId w:val="2"/>
-        </w:numPr>
-        <w:spacing w:before="0" w:after="120"/>
-        <w:rPr/>
-      </w:pPr>
-      <w:bookmarkStart w:id="3" w:name="_Ref180722753"/>
-      <w:r>
-        <w:rPr>
-          <w:rFonts w:ascii="Calibri" w:hAnsi="Calibri"/>
-          <w:lang w:val="en-US"/>
-        </w:rPr>
-        <w:t xml:space="preserve">Various. Fail blog. </w:t>
+      <w:r>
+        <w:rPr>
+          <w:rFonts w:ascii="Calibri" w:hAnsi="Calibri"/>
+          <w:lang w:val="en-US"/>
+        </w:rPr>
+        <w:t xml:space="preserve">Various, Open Source Robotics Foundation. </w:t>
+      </w:r>
+      <w:r>
+        <w:rPr>
+          <w:rFonts w:ascii="Calibri" w:hAnsi="Calibri"/>
+          <w:lang w:val="en-US"/>
+        </w:rPr>
+        <w:t xml:space="preserve">(Last updated: </w:t>
+      </w:r>
+      <w:r>
+        <w:rPr>
+          <w:rFonts w:ascii="Calibri" w:hAnsi="Calibri"/>
+          <w:lang w:val="en-US"/>
+        </w:rPr>
+        <w:t>29/11/2018</w:t>
+      </w:r>
+      <w:r>
+        <w:rPr>
+          <w:rFonts w:ascii="Calibri" w:hAnsi="Calibri"/>
+          <w:lang w:val="en-US"/>
+        </w:rPr>
+        <w:t>)</w:t>
+      </w:r>
+      <w:r>
+        <w:rPr>
+          <w:rFonts w:ascii="Calibri" w:hAnsi="Calibri"/>
+          <w:lang w:val="en-US"/>
+        </w:rPr>
+        <w:t xml:space="preserve"> The ROS online documentation website. </w:t>
+      </w:r>
+      <w:r>
+        <w:rPr>
+          <w:rFonts w:ascii="Calibri" w:hAnsi="Calibri"/>
+          <w:lang w:val="en-US"/>
+        </w:rPr>
+        <w:t>[online] Available at:</w:t>
+      </w:r>
+      <w:r>
+        <w:rPr>
+          <w:rFonts w:ascii="Calibri" w:hAnsi="Calibri"/>
+          <w:lang w:val="en-US"/>
+        </w:rPr>
+        <w:t xml:space="preserve"> </w:t>
       </w:r>
       <w:hyperlink r:id="rId3">
         <w:r>
@@ -2068,7 +2029,7 @@
             <w:rFonts w:ascii="Calibri" w:hAnsi="Calibri"/>
             <w:lang w:val="en-US"/>
           </w:rPr>
-          <w:t>http://www.failblog.org/</w:t>
+          <w:t>https://wiki.ros.org/</w:t>
         </w:r>
       </w:hyperlink>
       <w:r>
@@ -2076,9 +2037,638 @@
           <w:rFonts w:ascii="Calibri" w:hAnsi="Calibri"/>
           <w:lang w:val="en-US"/>
         </w:rPr>
-        <w:t>, August 2011. Accessed August 2011.</w:t>
-      </w:r>
-      <w:bookmarkEnd w:id="3"/>
+        <w:t xml:space="preserve"> </w:t>
+      </w:r>
+      <w:r>
+        <w:rPr>
+          <w:rFonts w:ascii="Calibri" w:hAnsi="Calibri"/>
+          <w:lang w:val="en-US"/>
+        </w:rPr>
+        <w:t>[Accessed 0</w:t>
+      </w:r>
+      <w:r>
+        <w:rPr>
+          <w:rFonts w:ascii="Calibri" w:hAnsi="Calibri"/>
+          <w:lang w:val="en-US"/>
+        </w:rPr>
+        <w:t>4</w:t>
+      </w:r>
+      <w:r>
+        <w:rPr>
+          <w:rFonts w:ascii="Calibri" w:hAnsi="Calibri"/>
+          <w:lang w:val="en-US"/>
+        </w:rPr>
+        <w:t>/02/2019]. License: Creative commons attribution 3.0.</w:t>
+      </w:r>
+    </w:p>
+    <w:p>
+      <w:pPr>
+        <w:pStyle w:val="ListParagraph"/>
+        <w:numPr>
+          <w:ilvl w:val="0"/>
+          <w:numId w:val="0"/>
+        </w:numPr>
+        <w:spacing w:before="0" w:after="120"/>
+        <w:ind w:left="1400" w:hanging="0"/>
+        <w:contextualSpacing/>
+        <w:rPr/>
+      </w:pPr>
+      <w:r>
+        <w:rPr>
+          <w:rFonts w:ascii="Calibri" w:hAnsi="Calibri"/>
+          <w:i/>
+          <w:iCs/>
+          <w:lang w:val="en-US"/>
+        </w:rPr>
+        <w:t>This website gives all the official documentation for the open source robot operating system that the university uses to control the majority of their robots.</w:t>
+      </w:r>
+    </w:p>
+    <w:p>
+      <w:pPr>
+        <w:pStyle w:val="ListParagraph"/>
+        <w:spacing w:before="0" w:after="120"/>
+        <w:contextualSpacing/>
+        <w:rPr>
+          <w:rFonts w:ascii="Calibri" w:hAnsi="Calibri"/>
+          <w:i/>
+          <w:i/>
+          <w:iCs/>
+          <w:lang w:val="en-US"/>
+        </w:rPr>
+      </w:pPr>
+      <w:r>
+        <w:rPr/>
+      </w:r>
+    </w:p>
+    <w:p>
+      <w:pPr>
+        <w:pStyle w:val="ListParagraph"/>
+        <w:numPr>
+          <w:ilvl w:val="0"/>
+          <w:numId w:val="2"/>
+        </w:numPr>
+        <w:spacing w:before="0" w:after="120"/>
+        <w:contextualSpacing/>
+        <w:rPr/>
+      </w:pPr>
+      <w:r>
+        <w:rPr>
+          <w:i w:val="false"/>
+          <w:iCs w:val="false"/>
+        </w:rPr>
+        <w:t xml:space="preserve">William Woodall,  </w:t>
+      </w:r>
+      <w:r>
+        <w:rPr>
+          <w:rFonts w:ascii="Calibri" w:hAnsi="Calibri"/>
+          <w:i w:val="false"/>
+          <w:iCs w:val="false"/>
+          <w:lang w:val="en-US"/>
+        </w:rPr>
+        <w:t xml:space="preserve">with contributions from many others. </w:t>
+      </w:r>
+      <w:r>
+        <w:rPr>
+          <w:rFonts w:ascii="Calibri" w:hAnsi="Calibri"/>
+          <w:i w:val="false"/>
+          <w:iCs w:val="false"/>
+          <w:lang w:val="en-US"/>
+        </w:rPr>
+        <w:t xml:space="preserve">(Last updated: 18/09/2018) The stage simulator package on the ROS website [online] Available at: </w:t>
+      </w:r>
+      <w:hyperlink r:id="rId4">
+        <w:r>
+          <w:rPr>
+            <w:rStyle w:val="InternetLink"/>
+            <w:rFonts w:ascii="Calibri" w:hAnsi="Calibri"/>
+            <w:i w:val="false"/>
+            <w:iCs w:val="false"/>
+            <w:lang w:val="en-US"/>
+          </w:rPr>
+          <w:t>https://wiki.ros.org/stage</w:t>
+        </w:r>
+      </w:hyperlink>
+      <w:r>
+        <w:rPr>
+          <w:rFonts w:ascii="Calibri" w:hAnsi="Calibri"/>
+          <w:i w:val="false"/>
+          <w:iCs w:val="false"/>
+          <w:lang w:val="en-US"/>
+        </w:rPr>
+        <w:t xml:space="preserve"> [Accessed 0</w:t>
+      </w:r>
+      <w:r>
+        <w:rPr>
+          <w:rFonts w:ascii="Calibri" w:hAnsi="Calibri"/>
+          <w:i w:val="false"/>
+          <w:iCs w:val="false"/>
+          <w:lang w:val="en-US"/>
+        </w:rPr>
+        <w:t>4</w:t>
+      </w:r>
+      <w:r>
+        <w:rPr>
+          <w:rFonts w:ascii="Calibri" w:hAnsi="Calibri"/>
+          <w:i w:val="false"/>
+          <w:iCs w:val="false"/>
+          <w:lang w:val="en-US"/>
+        </w:rPr>
+        <w:t>/02/2019]. License: GNU General Public License version 2.</w:t>
+      </w:r>
+    </w:p>
+    <w:p>
+      <w:pPr>
+        <w:pStyle w:val="ListParagraph"/>
+        <w:spacing w:before="0" w:after="120"/>
+        <w:contextualSpacing/>
+        <w:rPr>
+          <w:i/>
+          <w:i/>
+          <w:iCs/>
+        </w:rPr>
+      </w:pPr>
+      <w:r>
+        <w:rPr>
+          <w:i/>
+          <w:iCs/>
+        </w:rPr>
+        <w:t>This webpage details the package details for the stage 2D simulator used in ROS. It also contains links for detailed documentation and API usage.</w:t>
+      </w:r>
+    </w:p>
+    <w:p>
+      <w:pPr>
+        <w:pStyle w:val="ListParagraph"/>
+        <w:spacing w:before="0" w:after="120"/>
+        <w:contextualSpacing/>
+        <w:rPr>
+          <w:rFonts w:ascii="Calibri" w:hAnsi="Calibri"/>
+          <w:lang w:val="en-US"/>
+        </w:rPr>
+      </w:pPr>
+      <w:r>
+        <w:rPr>
+          <w:i w:val="false"/>
+          <w:iCs w:val="false"/>
+        </w:rPr>
+      </w:r>
+    </w:p>
+    <w:p>
+      <w:pPr>
+        <w:pStyle w:val="ListParagraph"/>
+        <w:numPr>
+          <w:ilvl w:val="0"/>
+          <w:numId w:val="2"/>
+        </w:numPr>
+        <w:spacing w:before="0" w:after="120"/>
+        <w:contextualSpacing/>
+        <w:rPr/>
+      </w:pPr>
+      <w:r>
+        <w:rPr>
+          <w:rFonts w:ascii="Calibri" w:hAnsi="Calibri"/>
+          <w:i w:val="false"/>
+          <w:iCs w:val="false"/>
+          <w:lang w:val="en-US"/>
+        </w:rPr>
+        <w:t>Nate Koenig, Andrew Howard, with contributions from many others.</w:t>
+      </w:r>
+      <w:r>
+        <w:rPr>
+          <w:rFonts w:ascii="Calibri" w:hAnsi="Calibri"/>
+          <w:i/>
+          <w:iCs/>
+          <w:lang w:val="en-US"/>
+        </w:rPr>
+        <w:t xml:space="preserve"> </w:t>
+      </w:r>
+      <w:r>
+        <w:rPr>
+          <w:rFonts w:ascii="Calibri" w:hAnsi="Calibri"/>
+          <w:i w:val="false"/>
+          <w:iCs w:val="false"/>
+          <w:lang w:val="en-US"/>
+        </w:rPr>
+        <w:t xml:space="preserve">(Last updated: </w:t>
+      </w:r>
+      <w:r>
+        <w:rPr>
+          <w:rFonts w:ascii="Calibri" w:hAnsi="Calibri"/>
+          <w:i w:val="false"/>
+          <w:iCs w:val="false"/>
+          <w:lang w:val="en-US"/>
+        </w:rPr>
+        <w:t xml:space="preserve">05/11/2018) The gazebo simulator website for ROS [online] Available at: </w:t>
+      </w:r>
+      <w:hyperlink r:id="rId5">
+        <w:r>
+          <w:rPr>
+            <w:rStyle w:val="InternetLink"/>
+            <w:rFonts w:ascii="Calibri" w:hAnsi="Calibri"/>
+            <w:i w:val="false"/>
+            <w:iCs w:val="false"/>
+            <w:lang w:val="en-US"/>
+          </w:rPr>
+          <w:t>http://gazebosim.org/</w:t>
+        </w:r>
+      </w:hyperlink>
+      <w:r>
+        <w:rPr>
+          <w:rFonts w:ascii="Calibri" w:hAnsi="Calibri"/>
+          <w:i w:val="false"/>
+          <w:iCs w:val="false"/>
+          <w:lang w:val="en-US"/>
+        </w:rPr>
+        <w:t xml:space="preserve"> [Accessed 0</w:t>
+      </w:r>
+      <w:r>
+        <w:rPr>
+          <w:rFonts w:ascii="Calibri" w:hAnsi="Calibri"/>
+          <w:i w:val="false"/>
+          <w:iCs w:val="false"/>
+          <w:lang w:val="en-US"/>
+        </w:rPr>
+        <w:t>4</w:t>
+      </w:r>
+      <w:r>
+        <w:rPr>
+          <w:rFonts w:ascii="Calibri" w:hAnsi="Calibri"/>
+          <w:i w:val="false"/>
+          <w:iCs w:val="false"/>
+          <w:lang w:val="en-US"/>
+        </w:rPr>
+        <w:t xml:space="preserve">/02/2019]. </w:t>
+      </w:r>
+      <w:bookmarkStart w:id="1" w:name="__DdeLink__775_3397172073"/>
+      <w:r>
+        <w:rPr>
+          <w:rFonts w:ascii="Calibri" w:hAnsi="Calibri"/>
+          <w:i w:val="false"/>
+          <w:iCs w:val="false"/>
+          <w:lang w:val="en-US"/>
+        </w:rPr>
+        <w:t xml:space="preserve">License: Apache 2.0. </w:t>
+      </w:r>
+      <w:bookmarkEnd w:id="1"/>
+    </w:p>
+    <w:p>
+      <w:pPr>
+        <w:pStyle w:val="ListParagraph"/>
+        <w:numPr>
+          <w:ilvl w:val="0"/>
+          <w:numId w:val="0"/>
+        </w:numPr>
+        <w:spacing w:before="0" w:after="120"/>
+        <w:ind w:left="1400" w:hanging="0"/>
+        <w:contextualSpacing/>
+        <w:rPr>
+          <w:i/>
+          <w:i/>
+          <w:iCs/>
+        </w:rPr>
+      </w:pPr>
+      <w:r>
+        <w:rPr>
+          <w:rFonts w:ascii="Calibri" w:hAnsi="Calibri"/>
+          <w:i/>
+          <w:iCs/>
+          <w:lang w:val="en-US"/>
+        </w:rPr>
+        <w:t>This website is the homepage for the 3D simulator for ROS. I will be using this simulator for development and testing of the application.</w:t>
+      </w:r>
+    </w:p>
+    <w:p>
+      <w:pPr>
+        <w:pStyle w:val="ListParagraph"/>
+        <w:spacing w:before="0" w:after="120"/>
+        <w:contextualSpacing/>
+        <w:rPr>
+          <w:rFonts w:ascii="Calibri" w:hAnsi="Calibri"/>
+          <w:lang w:val="en-US"/>
+        </w:rPr>
+      </w:pPr>
+      <w:r>
+        <w:rPr>
+          <w:i/>
+          <w:iCs/>
+        </w:rPr>
+      </w:r>
+    </w:p>
+    <w:p>
+      <w:pPr>
+        <w:pStyle w:val="ListParagraph"/>
+        <w:numPr>
+          <w:ilvl w:val="0"/>
+          <w:numId w:val="2"/>
+        </w:numPr>
+        <w:spacing w:before="0" w:after="120"/>
+        <w:contextualSpacing/>
+        <w:rPr/>
+      </w:pPr>
+      <w:r>
+        <w:rPr>
+          <w:rFonts w:ascii="Calibri" w:hAnsi="Calibri"/>
+          <w:lang w:val="en-US"/>
+        </w:rPr>
+        <w:t xml:space="preserve">Christopher Weber, Stefanie Hahmann </w:t>
+      </w:r>
+      <w:r>
+        <w:rPr>
+          <w:rFonts w:ascii="Calibri" w:hAnsi="Calibri"/>
+          <w:lang w:val="en-US"/>
+        </w:rPr>
+        <w:t>and</w:t>
+      </w:r>
+      <w:r>
+        <w:rPr>
+          <w:rFonts w:ascii="Calibri" w:hAnsi="Calibri"/>
+          <w:lang w:val="en-US"/>
+        </w:rPr>
+        <w:t xml:space="preserve"> Hans Hagen. </w:t>
+      </w:r>
+      <w:r>
+        <w:rPr>
+          <w:rFonts w:ascii="Calibri" w:hAnsi="Calibri"/>
+          <w:lang w:val="en-US"/>
+        </w:rPr>
+        <w:t xml:space="preserve">(Published: 2010) Sharp Feature Detection in Point Clouds [online] Available at: </w:t>
+      </w:r>
+      <w:hyperlink r:id="rId6">
+        <w:r>
+          <w:rPr>
+            <w:rStyle w:val="InternetLink"/>
+            <w:rFonts w:ascii="Calibri" w:hAnsi="Calibri"/>
+            <w:lang w:val="en-US"/>
+          </w:rPr>
+          <w:t>http://ljk.imag.fr/membres/Stefanie.Hahmann/PUBLICATIONS/WHH10small.pdf</w:t>
+        </w:r>
+      </w:hyperlink>
+      <w:r>
+        <w:rPr>
+          <w:rFonts w:ascii="Calibri" w:hAnsi="Calibri"/>
+          <w:lang w:val="en-US"/>
+        </w:rPr>
+        <w:t xml:space="preserve"> [Accessed 06/02/2019].</w:t>
+      </w:r>
+    </w:p>
+    <w:p>
+      <w:pPr>
+        <w:pStyle w:val="ListParagraph"/>
+        <w:numPr>
+          <w:ilvl w:val="0"/>
+          <w:numId w:val="0"/>
+        </w:numPr>
+        <w:spacing w:before="0" w:after="120"/>
+        <w:ind w:left="1400" w:hanging="0"/>
+        <w:contextualSpacing/>
+        <w:rPr>
+          <w:i/>
+          <w:i/>
+          <w:iCs/>
+        </w:rPr>
+      </w:pPr>
+      <w:r>
+        <w:rPr>
+          <w:rFonts w:ascii="Calibri" w:hAnsi="Calibri"/>
+          <w:i/>
+          <w:iCs/>
+          <w:lang w:val="en-US"/>
+        </w:rPr>
+        <w:t>This is a paper on detecting sharp features (such as edges of a container) with point cloud data. The techniques discussed in this paper can be used to locate the van’s position in relation to the robots position.</w:t>
+      </w:r>
+    </w:p>
+    <w:p>
+      <w:pPr>
+        <w:pStyle w:val="ListParagraph"/>
+        <w:spacing w:before="0" w:after="120"/>
+        <w:ind w:hanging="0"/>
+        <w:contextualSpacing/>
+        <w:rPr>
+          <w:rFonts w:ascii="Calibri" w:hAnsi="Calibri"/>
+          <w:lang w:val="en-US"/>
+        </w:rPr>
+      </w:pPr>
+      <w:r>
+        <w:rPr>
+          <w:i/>
+          <w:iCs/>
+        </w:rPr>
+      </w:r>
+    </w:p>
+    <w:p>
+      <w:pPr>
+        <w:pStyle w:val="ListParagraph"/>
+        <w:numPr>
+          <w:ilvl w:val="0"/>
+          <w:numId w:val="2"/>
+        </w:numPr>
+        <w:spacing w:before="0" w:after="120"/>
+        <w:contextualSpacing/>
+        <w:rPr/>
+      </w:pPr>
+      <w:r>
+        <w:rPr>
+          <w:rFonts w:ascii="Calibri" w:hAnsi="Calibri"/>
+          <w:lang w:val="en-US"/>
+        </w:rPr>
+        <w:t xml:space="preserve">GitHub, Inc. (Last updated: 2019) Github website for online version control and code colaberation [online] Available at: </w:t>
+      </w:r>
+      <w:hyperlink r:id="rId7">
+        <w:r>
+          <w:rPr>
+            <w:rStyle w:val="InternetLink"/>
+            <w:rFonts w:ascii="Calibri" w:hAnsi="Calibri"/>
+            <w:lang w:val="en-US"/>
+          </w:rPr>
+          <w:t>https://github.com/</w:t>
+        </w:r>
+      </w:hyperlink>
+      <w:r>
+        <w:rPr>
+          <w:rFonts w:ascii="Calibri" w:hAnsi="Calibri"/>
+          <w:lang w:val="en-US"/>
+        </w:rPr>
+        <w:t xml:space="preserve"> [Accessed 06/02/2019].</w:t>
+      </w:r>
+    </w:p>
+    <w:p>
+      <w:pPr>
+        <w:pStyle w:val="ListParagraph"/>
+        <w:spacing w:before="0" w:after="120"/>
+        <w:contextualSpacing/>
+        <w:rPr>
+          <w:i/>
+          <w:i/>
+          <w:iCs/>
+        </w:rPr>
+      </w:pPr>
+      <w:r>
+        <w:rPr>
+          <w:rFonts w:ascii="Calibri" w:hAnsi="Calibri"/>
+          <w:i/>
+          <w:iCs/>
+          <w:lang w:val="en-US"/>
+        </w:rPr>
+        <w:t>This website is for the git version control system. Git repositories are hosted at github.com online and can be accessed with any computer that has an internet connection.</w:t>
+      </w:r>
+    </w:p>
+    <w:p>
+      <w:pPr>
+        <w:pStyle w:val="ListParagraph"/>
+        <w:spacing w:before="0" w:after="120"/>
+        <w:contextualSpacing/>
+        <w:rPr>
+          <w:rFonts w:ascii="Calibri" w:hAnsi="Calibri"/>
+          <w:lang w:val="en-US"/>
+        </w:rPr>
+      </w:pPr>
+      <w:r>
+        <w:rPr/>
+      </w:r>
+    </w:p>
+    <w:p>
+      <w:pPr>
+        <w:pStyle w:val="ListParagraph"/>
+        <w:numPr>
+          <w:ilvl w:val="0"/>
+          <w:numId w:val="2"/>
+        </w:numPr>
+        <w:spacing w:before="0" w:after="120"/>
+        <w:contextualSpacing/>
+        <w:rPr>
+          <w:i w:val="false"/>
+          <w:i w:val="false"/>
+          <w:iCs w:val="false"/>
+        </w:rPr>
+      </w:pPr>
+      <w:r>
+        <w:rPr>
+          <w:rFonts w:ascii="Calibri" w:hAnsi="Calibri"/>
+          <w:i w:val="false"/>
+          <w:iCs w:val="false"/>
+          <w:lang w:val="en-US"/>
+        </w:rPr>
+        <w:t xml:space="preserve">The Apache Software Foundation </w:t>
+      </w:r>
+      <w:r>
+        <w:rPr>
+          <w:rFonts w:ascii="Calibri" w:hAnsi="Calibri"/>
+          <w:i w:val="false"/>
+          <w:iCs w:val="false"/>
+          <w:lang w:val="en-US"/>
+        </w:rPr>
+        <w:t xml:space="preserve">(Last updated 18/01/2019) Subversion version control system. [online] Available at: </w:t>
+      </w:r>
+      <w:hyperlink r:id="rId8">
+        <w:r>
+          <w:rPr>
+            <w:rStyle w:val="InternetLink"/>
+            <w:rFonts w:ascii="Calibri" w:hAnsi="Calibri"/>
+            <w:i w:val="false"/>
+            <w:iCs w:val="false"/>
+            <w:lang w:val="en-US"/>
+          </w:rPr>
+          <w:t>https://subversion.apache.org/</w:t>
+        </w:r>
+      </w:hyperlink>
+      <w:r>
+        <w:rPr>
+          <w:rFonts w:ascii="Calibri" w:hAnsi="Calibri"/>
+          <w:i w:val="false"/>
+          <w:iCs w:val="false"/>
+          <w:lang w:val="en-US"/>
+        </w:rPr>
+        <w:t xml:space="preserve"> [Accessed 06/02/2019] </w:t>
+      </w:r>
+      <w:r>
+        <w:rPr>
+          <w:rFonts w:ascii="Calibri" w:hAnsi="Calibri"/>
+          <w:i w:val="false"/>
+          <w:iCs w:val="false"/>
+          <w:lang w:val="en-US"/>
+        </w:rPr>
+        <w:t xml:space="preserve">License: Apache 2.0. </w:t>
+      </w:r>
+    </w:p>
+    <w:p>
+      <w:pPr>
+        <w:pStyle w:val="ListParagraph"/>
+        <w:spacing w:before="0" w:after="120"/>
+        <w:contextualSpacing/>
+        <w:rPr>
+          <w:i/>
+          <w:i/>
+          <w:iCs/>
+        </w:rPr>
+      </w:pPr>
+      <w:r>
+        <w:rPr>
+          <w:rFonts w:ascii="Calibri" w:hAnsi="Calibri"/>
+          <w:i/>
+          <w:iCs/>
+          <w:lang w:val="en-US"/>
+        </w:rPr>
+        <w:t xml:space="preserve">A </w:t>
+      </w:r>
+      <w:r>
+        <w:rPr>
+          <w:rFonts w:ascii="Calibri" w:hAnsi="Calibri"/>
+          <w:i/>
+          <w:iCs/>
+          <w:lang w:val="en-US"/>
+        </w:rPr>
+        <w:t>version control system similar to git. Online hosting usually costs money unlike with using github or gitlab.</w:t>
+      </w:r>
+    </w:p>
+    <w:p>
+      <w:pPr>
+        <w:pStyle w:val="ListParagraph"/>
+        <w:spacing w:before="0" w:after="120"/>
+        <w:contextualSpacing/>
+        <w:rPr>
+          <w:rFonts w:ascii="Calibri" w:hAnsi="Calibri"/>
+          <w:lang w:val="en-US"/>
+        </w:rPr>
+      </w:pPr>
+      <w:r>
+        <w:rPr>
+          <w:i/>
+          <w:iCs/>
+        </w:rPr>
+      </w:r>
+    </w:p>
+    <w:p>
+      <w:pPr>
+        <w:pStyle w:val="ListParagraph"/>
+        <w:numPr>
+          <w:ilvl w:val="0"/>
+          <w:numId w:val="2"/>
+        </w:numPr>
+        <w:spacing w:before="0" w:after="120"/>
+        <w:contextualSpacing/>
+        <w:rPr>
+          <w:rFonts w:ascii="Calibri" w:hAnsi="Calibri"/>
+          <w:lang w:val="en-US"/>
+        </w:rPr>
+      </w:pPr>
+      <w:r>
+        <w:rPr>
+          <w:i w:val="false"/>
+          <w:iCs w:val="false"/>
+        </w:rPr>
+      </w:r>
+    </w:p>
+    <w:p>
+      <w:pPr>
+        <w:pStyle w:val="ListParagraph"/>
+        <w:numPr>
+          <w:ilvl w:val="0"/>
+          <w:numId w:val="0"/>
+        </w:numPr>
+        <w:spacing w:before="0" w:after="120"/>
+        <w:ind w:left="1400" w:hanging="0"/>
+        <w:contextualSpacing/>
+        <w:rPr/>
+      </w:pPr>
       <w:r>
         <w:rPr>
           <w:rFonts w:ascii="Calibri" w:hAnsi="Calibri"/>
@@ -2087,43 +2677,24 @@
         <w:br/>
         <w:br/>
       </w:r>
+      <w:bookmarkEnd w:id="0"/>
       <w:r>
         <w:rPr>
           <w:rFonts w:ascii="Calibri" w:hAnsi="Calibri"/>
           <w:i/>
           <w:lang w:val="en-US"/>
         </w:rPr>
-        <w:t xml:space="preserve">This is my annotation. I can add comments that are in </w:t>
-      </w:r>
-      <w:r>
-        <w:rPr>
-          <w:rFonts w:ascii="Calibri" w:hAnsi="Calibri"/>
-          <w:b/>
-          <w:i/>
-          <w:lang w:val="en-US"/>
-        </w:rPr>
-        <w:t>bold</w:t>
-      </w:r>
-      <w:r>
-        <w:rPr>
-          <w:rFonts w:ascii="Calibri" w:hAnsi="Calibri"/>
-          <w:i/>
-          <w:lang w:val="en-US"/>
-        </w:rPr>
-        <w:t xml:space="preserve"> as well as italics. It isn’t just the formatting – do mention what is useful about the resource. </w:t>
+        <w:t xml:space="preserve"> </w:t>
       </w:r>
     </w:p>
     <w:sectPr>
-      <w:headerReference w:type="default" r:id="rId4"/>
-      <w:headerReference w:type="first" r:id="rId5"/>
-      <w:footerReference w:type="default" r:id="rId6"/>
-      <w:footerReference w:type="first" r:id="rId7"/>
+      <w:headerReference w:type="default" r:id="rId9"/>
+      <w:footerReference w:type="default" r:id="rId10"/>
       <w:type w:val="nextPage"/>
       <w:pgSz w:w="11906" w:h="16838"/>
-      <w:pgMar w:left="1800" w:right="1800" w:header="708" w:top="1440" w:footer="708" w:bottom="1440" w:gutter="0"/>
+      <w:pgMar w:left="1800" w:right="1800" w:header="708" w:top="1440" w:footer="708" w:bottom="1247" w:gutter="0"/>
       <w:pgNumType w:start="1" w:fmt="decimal"/>
       <w:formProt w:val="false"/>
-      <w:titlePg/>
       <w:textDirection w:val="lrTb"/>
       <w:docGrid w:type="default" w:linePitch="100" w:charSpace="0"/>
     </w:sectPr>
@@ -2136,22 +2707,10 @@
   <w:p>
     <w:pPr>
       <w:pStyle w:val="Footer"/>
-      <w:ind w:right="360" w:hanging="0"/>
       <w:rPr/>
     </w:pPr>
     <w:r>
       <w:rPr/>
-      <w:t xml:space="preserve"> </w:t>
-    </w:r>
-    <w:r>
-      <w:rPr>
-        <w:sz w:val="21"/>
-      </w:rPr>
-      <w:t>Robot driving itself into a van</w:t>
-    </w:r>
-    <w:r>
-      <w:rPr/>
-      <w:tab/>
     </w:r>
   </w:p>
 </w:ftr>
@@ -2164,18 +2723,11 @@
       <w:pStyle w:val="Footer"/>
       <w:rPr/>
     </w:pPr>
-    <w:bookmarkStart w:id="4" w:name="__DdeLink__1662_2739312004"/>
     <w:r>
       <w:rPr>
         <w:sz w:val="21"/>
       </w:rPr>
       <w:t>Robot driving itself into a van</w:t>
-    </w:r>
-    <w:bookmarkEnd w:id="4"/>
-    <w:r>
-      <w:rPr>
-        <w:sz w:val="21"/>
-      </w:rPr>
       <w:tab/>
       <w:tab/>
       <w:t xml:space="preserve">Page </w:t>
@@ -2202,7 +2754,7 @@
       <w:rPr>
         <w:sz w:val="21"/>
       </w:rPr>
-      <w:t>1</w:t>
+      <w:t>3</w:t>
     </w:r>
     <w:r>
       <w:rPr>
@@ -2214,7 +2766,19 @@
       <w:rPr>
         <w:sz w:val="21"/>
       </w:rPr>
-      <w:t xml:space="preserve"> of </w:t>
+      <w:t xml:space="preserve"> o</w:t>
+    </w:r>
+    <w:r>
+      <w:rPr>
+        <w:sz w:val="21"/>
+      </w:rPr>
+      <w:t>f</w:t>
+    </w:r>
+    <w:r>
+      <w:rPr>
+        <w:sz w:val="21"/>
+      </w:rPr>
+      <w:t xml:space="preserve"> </w:t>
     </w:r>
     <w:r>
       <w:fldChar w:fldCharType="begin"/>
@@ -2227,7 +2791,7 @@
       <w:rPr/>
       <w:fldChar w:fldCharType="separate"/>
     </w:r>
-    <w:bookmarkStart w:id="5" w:name="__Fieldmark__1559_2739312004"/>
+    <w:bookmarkStart w:id="2" w:name="__Fieldmark__725_3397172073"/>
     <w:r>
       <w:rPr/>
     </w:r>
@@ -2238,22 +2802,13 @@
       <w:rPr/>
       <w:fldChar w:fldCharType="end"/>
     </w:r>
-    <w:bookmarkEnd w:id="5"/>
+    <w:bookmarkEnd w:id="2"/>
     <w:r>
       <w:rPr>
         <w:sz w:val="21"/>
         <w:lang w:val="en-US"/>
       </w:rPr>
-      <w:t>1</w:t>
-    </w:r>
-  </w:p>
-  <w:p>
-    <w:pPr>
-      <w:pStyle w:val="Footer"/>
-      <w:rPr/>
-    </w:pPr>
-    <w:r>
-      <w:rPr/>
+      <w:t>3</w:t>
     </w:r>
   </w:p>
 </w:ftr>
@@ -2267,67 +2822,28 @@
       <w:rPr/>
     </w:pPr>
     <w:r>
-      <w:rPr/>
-      <w:t>Outline Project Specification – 0.1 (Draft)</w:t>
-      <w:tab/>
-      <w:tab/>
-    </w:r>
-    <w:r>
-      <w:rPr/>
-      <w:t>Matt Morgan</w:t>
-    </w:r>
-    <w:r>
-      <w:rPr/>
-      <w:t xml:space="preserve"> (</w:t>
-    </w:r>
-    <w:r>
-      <w:rPr/>
-      <w:t>mam107</w:t>
-    </w:r>
-    <w:r>
-      <w:rPr/>
-      <w:t>)</w:t>
-    </w:r>
-  </w:p>
-</w:hdr>
-</file>
-
-<file path=word/header2.xml><?xml version="1.0" encoding="utf-8"?>
-<w:hdr xmlns:o="urn:schemas-microsoft-com:office:office" xmlns:r="http://schemas.openxmlformats.org/officeDocument/2006/relationships" xmlns:v="urn:schemas-microsoft-com:vml" xmlns:w="http://schemas.openxmlformats.org/wordprocessingml/2006/main" xmlns:w10="urn:schemas-microsoft-com:office:word" xmlns:wp="http://schemas.openxmlformats.org/drawingml/2006/wordprocessingDrawing" xmlns:wps="http://schemas.microsoft.com/office/word/2010/wordprocessingShape" xmlns:wpg="http://schemas.microsoft.com/office/word/2010/wordprocessingGroup" xmlns:mc="http://schemas.openxmlformats.org/markup-compatibility/2006" xmlns:wp14="http://schemas.microsoft.com/office/word/2010/wordprocessingDrawing" xmlns:w14="http://schemas.microsoft.com/office/word/2010/wordml" mc:Ignorable="w14 wp14">
-  <w:p>
-    <w:pPr>
-      <w:pStyle w:val="Header"/>
-      <w:rPr/>
-    </w:pPr>
-    <w:r>
       <w:rPr>
         <w:rFonts w:cs="Calibri" w:ascii="Calibri" w:hAnsi="Calibri"/>
         <w:sz w:val="20"/>
       </w:rPr>
-      <w:t>Project Outline – 0.1 (Draft)</w:t>
-      <w:tab/>
-      <w:tab/>
+      <w:t>Project Outline – 0.</w:t>
     </w:r>
     <w:r>
       <w:rPr>
         <w:rFonts w:cs="Calibri" w:ascii="Calibri" w:hAnsi="Calibri"/>
         <w:sz w:val="20"/>
       </w:rPr>
-      <w:t>Matt Morgan</w:t>
+      <w:t>2</w:t>
     </w:r>
     <w:r>
       <w:rPr>
         <w:rFonts w:cs="Calibri" w:ascii="Calibri" w:hAnsi="Calibri"/>
         <w:sz w:val="20"/>
       </w:rPr>
-      <w:t xml:space="preserve"> (</w:t>
-    </w:r>
-    <w:r>
-      <w:rPr>
-        <w:rFonts w:cs="Calibri" w:ascii="Calibri" w:hAnsi="Calibri"/>
-        <w:sz w:val="20"/>
-      </w:rPr>
-      <w:t>mam107)</w:t>
+      <w:t xml:space="preserve"> (Draft)</w:t>
+      <w:tab/>
+      <w:tab/>
+      <w:t>Matt Morgan (mam107)</w:t>
     </w:r>
   </w:p>
 </w:hdr>
@@ -2660,444 +3176,6 @@
     </w:lvl>
   </w:abstractNum>
   <w:abstractNum w:abstractNumId="4">
-    <w:lvl w:ilvl="0">
-      <w:start w:val="1"/>
-      <w:numFmt w:val="bullet"/>
-      <w:lvlText w:val=""/>
-      <w:lvlJc w:val="left"/>
-      <w:pPr>
-        <w:tabs>
-          <w:tab w:val="num" w:pos="720"/>
-        </w:tabs>
-        <w:ind w:left="720" w:hanging="360"/>
-      </w:pPr>
-      <w:rPr>
-        <w:rFonts w:ascii="Symbol" w:hAnsi="Symbol" w:cs="Symbol" w:hint="default"/>
-        <w:rFonts w:cs="OpenSymbol"/>
-      </w:rPr>
-    </w:lvl>
-    <w:lvl w:ilvl="1">
-      <w:start w:val="1"/>
-      <w:numFmt w:val="bullet"/>
-      <w:lvlText w:val="◦"/>
-      <w:lvlJc w:val="left"/>
-      <w:pPr>
-        <w:tabs>
-          <w:tab w:val="num" w:pos="1080"/>
-        </w:tabs>
-        <w:ind w:left="1080" w:hanging="360"/>
-      </w:pPr>
-      <w:rPr>
-        <w:rFonts w:ascii="OpenSymbol" w:hAnsi="OpenSymbol" w:cs="OpenSymbol" w:hint="default"/>
-        <w:rFonts w:cs="OpenSymbol"/>
-      </w:rPr>
-    </w:lvl>
-    <w:lvl w:ilvl="2">
-      <w:start w:val="1"/>
-      <w:numFmt w:val="bullet"/>
-      <w:lvlText w:val="▪"/>
-      <w:lvlJc w:val="left"/>
-      <w:pPr>
-        <w:tabs>
-          <w:tab w:val="num" w:pos="1440"/>
-        </w:tabs>
-        <w:ind w:left="1440" w:hanging="360"/>
-      </w:pPr>
-      <w:rPr>
-        <w:rFonts w:ascii="OpenSymbol" w:hAnsi="OpenSymbol" w:cs="OpenSymbol" w:hint="default"/>
-        <w:rFonts w:cs="OpenSymbol"/>
-      </w:rPr>
-    </w:lvl>
-    <w:lvl w:ilvl="3">
-      <w:start w:val="1"/>
-      <w:numFmt w:val="bullet"/>
-      <w:lvlText w:val=""/>
-      <w:lvlJc w:val="left"/>
-      <w:pPr>
-        <w:tabs>
-          <w:tab w:val="num" w:pos="1800"/>
-        </w:tabs>
-        <w:ind w:left="1800" w:hanging="360"/>
-      </w:pPr>
-      <w:rPr>
-        <w:rFonts w:ascii="Symbol" w:hAnsi="Symbol" w:cs="Symbol" w:hint="default"/>
-        <w:rFonts w:cs="OpenSymbol"/>
-      </w:rPr>
-    </w:lvl>
-    <w:lvl w:ilvl="4">
-      <w:start w:val="1"/>
-      <w:numFmt w:val="bullet"/>
-      <w:lvlText w:val="◦"/>
-      <w:lvlJc w:val="left"/>
-      <w:pPr>
-        <w:tabs>
-          <w:tab w:val="num" w:pos="2160"/>
-        </w:tabs>
-        <w:ind w:left="2160" w:hanging="360"/>
-      </w:pPr>
-      <w:rPr>
-        <w:rFonts w:ascii="OpenSymbol" w:hAnsi="OpenSymbol" w:cs="OpenSymbol" w:hint="default"/>
-        <w:rFonts w:cs="OpenSymbol"/>
-      </w:rPr>
-    </w:lvl>
-    <w:lvl w:ilvl="5">
-      <w:start w:val="1"/>
-      <w:numFmt w:val="bullet"/>
-      <w:lvlText w:val="▪"/>
-      <w:lvlJc w:val="left"/>
-      <w:pPr>
-        <w:tabs>
-          <w:tab w:val="num" w:pos="2520"/>
-        </w:tabs>
-        <w:ind w:left="2520" w:hanging="360"/>
-      </w:pPr>
-      <w:rPr>
-        <w:rFonts w:ascii="OpenSymbol" w:hAnsi="OpenSymbol" w:cs="OpenSymbol" w:hint="default"/>
-        <w:rFonts w:cs="OpenSymbol"/>
-      </w:rPr>
-    </w:lvl>
-    <w:lvl w:ilvl="6">
-      <w:start w:val="1"/>
-      <w:numFmt w:val="bullet"/>
-      <w:lvlText w:val=""/>
-      <w:lvlJc w:val="left"/>
-      <w:pPr>
-        <w:tabs>
-          <w:tab w:val="num" w:pos="2880"/>
-        </w:tabs>
-        <w:ind w:left="2880" w:hanging="360"/>
-      </w:pPr>
-      <w:rPr>
-        <w:rFonts w:ascii="Symbol" w:hAnsi="Symbol" w:cs="Symbol" w:hint="default"/>
-        <w:rFonts w:cs="OpenSymbol"/>
-      </w:rPr>
-    </w:lvl>
-    <w:lvl w:ilvl="7">
-      <w:start w:val="1"/>
-      <w:numFmt w:val="bullet"/>
-      <w:lvlText w:val="◦"/>
-      <w:lvlJc w:val="left"/>
-      <w:pPr>
-        <w:tabs>
-          <w:tab w:val="num" w:pos="3240"/>
-        </w:tabs>
-        <w:ind w:left="3240" w:hanging="360"/>
-      </w:pPr>
-      <w:rPr>
-        <w:rFonts w:ascii="OpenSymbol" w:hAnsi="OpenSymbol" w:cs="OpenSymbol" w:hint="default"/>
-        <w:rFonts w:cs="OpenSymbol"/>
-      </w:rPr>
-    </w:lvl>
-    <w:lvl w:ilvl="8">
-      <w:start w:val="1"/>
-      <w:numFmt w:val="bullet"/>
-      <w:lvlText w:val="▪"/>
-      <w:lvlJc w:val="left"/>
-      <w:pPr>
-        <w:tabs>
-          <w:tab w:val="num" w:pos="3600"/>
-        </w:tabs>
-        <w:ind w:left="3600" w:hanging="360"/>
-      </w:pPr>
-      <w:rPr>
-        <w:rFonts w:ascii="OpenSymbol" w:hAnsi="OpenSymbol" w:cs="OpenSymbol" w:hint="default"/>
-        <w:rFonts w:cs="OpenSymbol"/>
-      </w:rPr>
-    </w:lvl>
-  </w:abstractNum>
-  <w:abstractNum w:abstractNumId="5">
-    <w:lvl w:ilvl="0">
-      <w:start w:val="1"/>
-      <w:numFmt w:val="bullet"/>
-      <w:lvlText w:val=""/>
-      <w:lvlJc w:val="left"/>
-      <w:pPr>
-        <w:tabs>
-          <w:tab w:val="num" w:pos="720"/>
-        </w:tabs>
-        <w:ind w:left="720" w:hanging="360"/>
-      </w:pPr>
-      <w:rPr>
-        <w:rFonts w:ascii="Symbol" w:hAnsi="Symbol" w:cs="Symbol" w:hint="default"/>
-        <w:rFonts w:cs="OpenSymbol"/>
-      </w:rPr>
-    </w:lvl>
-    <w:lvl w:ilvl="1">
-      <w:start w:val="1"/>
-      <w:numFmt w:val="bullet"/>
-      <w:lvlText w:val="◦"/>
-      <w:lvlJc w:val="left"/>
-      <w:pPr>
-        <w:tabs>
-          <w:tab w:val="num" w:pos="1080"/>
-        </w:tabs>
-        <w:ind w:left="1080" w:hanging="360"/>
-      </w:pPr>
-      <w:rPr>
-        <w:rFonts w:ascii="OpenSymbol" w:hAnsi="OpenSymbol" w:cs="OpenSymbol" w:hint="default"/>
-        <w:rFonts w:cs="OpenSymbol"/>
-      </w:rPr>
-    </w:lvl>
-    <w:lvl w:ilvl="2">
-      <w:start w:val="1"/>
-      <w:numFmt w:val="bullet"/>
-      <w:lvlText w:val="▪"/>
-      <w:lvlJc w:val="left"/>
-      <w:pPr>
-        <w:tabs>
-          <w:tab w:val="num" w:pos="1440"/>
-        </w:tabs>
-        <w:ind w:left="1440" w:hanging="360"/>
-      </w:pPr>
-      <w:rPr>
-        <w:rFonts w:ascii="OpenSymbol" w:hAnsi="OpenSymbol" w:cs="OpenSymbol" w:hint="default"/>
-        <w:rFonts w:cs="OpenSymbol"/>
-      </w:rPr>
-    </w:lvl>
-    <w:lvl w:ilvl="3">
-      <w:start w:val="1"/>
-      <w:numFmt w:val="bullet"/>
-      <w:lvlText w:val=""/>
-      <w:lvlJc w:val="left"/>
-      <w:pPr>
-        <w:tabs>
-          <w:tab w:val="num" w:pos="1800"/>
-        </w:tabs>
-        <w:ind w:left="1800" w:hanging="360"/>
-      </w:pPr>
-      <w:rPr>
-        <w:rFonts w:ascii="Symbol" w:hAnsi="Symbol" w:cs="Symbol" w:hint="default"/>
-        <w:rFonts w:cs="OpenSymbol"/>
-      </w:rPr>
-    </w:lvl>
-    <w:lvl w:ilvl="4">
-      <w:start w:val="1"/>
-      <w:numFmt w:val="bullet"/>
-      <w:lvlText w:val="◦"/>
-      <w:lvlJc w:val="left"/>
-      <w:pPr>
-        <w:tabs>
-          <w:tab w:val="num" w:pos="2160"/>
-        </w:tabs>
-        <w:ind w:left="2160" w:hanging="360"/>
-      </w:pPr>
-      <w:rPr>
-        <w:rFonts w:ascii="OpenSymbol" w:hAnsi="OpenSymbol" w:cs="OpenSymbol" w:hint="default"/>
-        <w:rFonts w:cs="OpenSymbol"/>
-      </w:rPr>
-    </w:lvl>
-    <w:lvl w:ilvl="5">
-      <w:start w:val="1"/>
-      <w:numFmt w:val="bullet"/>
-      <w:lvlText w:val="▪"/>
-      <w:lvlJc w:val="left"/>
-      <w:pPr>
-        <w:tabs>
-          <w:tab w:val="num" w:pos="2520"/>
-        </w:tabs>
-        <w:ind w:left="2520" w:hanging="360"/>
-      </w:pPr>
-      <w:rPr>
-        <w:rFonts w:ascii="OpenSymbol" w:hAnsi="OpenSymbol" w:cs="OpenSymbol" w:hint="default"/>
-        <w:rFonts w:cs="OpenSymbol"/>
-      </w:rPr>
-    </w:lvl>
-    <w:lvl w:ilvl="6">
-      <w:start w:val="1"/>
-      <w:numFmt w:val="bullet"/>
-      <w:lvlText w:val=""/>
-      <w:lvlJc w:val="left"/>
-      <w:pPr>
-        <w:tabs>
-          <w:tab w:val="num" w:pos="2880"/>
-        </w:tabs>
-        <w:ind w:left="2880" w:hanging="360"/>
-      </w:pPr>
-      <w:rPr>
-        <w:rFonts w:ascii="Symbol" w:hAnsi="Symbol" w:cs="Symbol" w:hint="default"/>
-        <w:rFonts w:cs="OpenSymbol"/>
-      </w:rPr>
-    </w:lvl>
-    <w:lvl w:ilvl="7">
-      <w:start w:val="1"/>
-      <w:numFmt w:val="bullet"/>
-      <w:lvlText w:val="◦"/>
-      <w:lvlJc w:val="left"/>
-      <w:pPr>
-        <w:tabs>
-          <w:tab w:val="num" w:pos="3240"/>
-        </w:tabs>
-        <w:ind w:left="3240" w:hanging="360"/>
-      </w:pPr>
-      <w:rPr>
-        <w:rFonts w:ascii="OpenSymbol" w:hAnsi="OpenSymbol" w:cs="OpenSymbol" w:hint="default"/>
-        <w:rFonts w:cs="OpenSymbol"/>
-      </w:rPr>
-    </w:lvl>
-    <w:lvl w:ilvl="8">
-      <w:start w:val="1"/>
-      <w:numFmt w:val="bullet"/>
-      <w:lvlText w:val="▪"/>
-      <w:lvlJc w:val="left"/>
-      <w:pPr>
-        <w:tabs>
-          <w:tab w:val="num" w:pos="3600"/>
-        </w:tabs>
-        <w:ind w:left="3600" w:hanging="360"/>
-      </w:pPr>
-      <w:rPr>
-        <w:rFonts w:ascii="OpenSymbol" w:hAnsi="OpenSymbol" w:cs="OpenSymbol" w:hint="default"/>
-        <w:rFonts w:cs="OpenSymbol"/>
-      </w:rPr>
-    </w:lvl>
-  </w:abstractNum>
-  <w:abstractNum w:abstractNumId="6">
-    <w:lvl w:ilvl="0">
-      <w:start w:val="1"/>
-      <w:numFmt w:val="bullet"/>
-      <w:lvlText w:val=""/>
-      <w:lvlJc w:val="left"/>
-      <w:pPr>
-        <w:tabs>
-          <w:tab w:val="num" w:pos="720"/>
-        </w:tabs>
-        <w:ind w:left="720" w:hanging="360"/>
-      </w:pPr>
-      <w:rPr>
-        <w:rFonts w:ascii="Symbol" w:hAnsi="Symbol" w:cs="Symbol" w:hint="default"/>
-        <w:rFonts w:cs="OpenSymbol"/>
-      </w:rPr>
-    </w:lvl>
-    <w:lvl w:ilvl="1">
-      <w:start w:val="1"/>
-      <w:numFmt w:val="bullet"/>
-      <w:lvlText w:val="◦"/>
-      <w:lvlJc w:val="left"/>
-      <w:pPr>
-        <w:tabs>
-          <w:tab w:val="num" w:pos="1080"/>
-        </w:tabs>
-        <w:ind w:left="1080" w:hanging="360"/>
-      </w:pPr>
-      <w:rPr>
-        <w:rFonts w:ascii="OpenSymbol" w:hAnsi="OpenSymbol" w:cs="OpenSymbol" w:hint="default"/>
-        <w:rFonts w:cs="OpenSymbol"/>
-      </w:rPr>
-    </w:lvl>
-    <w:lvl w:ilvl="2">
-      <w:start w:val="1"/>
-      <w:numFmt w:val="bullet"/>
-      <w:lvlText w:val="▪"/>
-      <w:lvlJc w:val="left"/>
-      <w:pPr>
-        <w:tabs>
-          <w:tab w:val="num" w:pos="1440"/>
-        </w:tabs>
-        <w:ind w:left="1440" w:hanging="360"/>
-      </w:pPr>
-      <w:rPr>
-        <w:rFonts w:ascii="OpenSymbol" w:hAnsi="OpenSymbol" w:cs="OpenSymbol" w:hint="default"/>
-        <w:rFonts w:cs="OpenSymbol"/>
-      </w:rPr>
-    </w:lvl>
-    <w:lvl w:ilvl="3">
-      <w:start w:val="1"/>
-      <w:numFmt w:val="bullet"/>
-      <w:lvlText w:val=""/>
-      <w:lvlJc w:val="left"/>
-      <w:pPr>
-        <w:tabs>
-          <w:tab w:val="num" w:pos="1800"/>
-        </w:tabs>
-        <w:ind w:left="1800" w:hanging="360"/>
-      </w:pPr>
-      <w:rPr>
-        <w:rFonts w:ascii="Symbol" w:hAnsi="Symbol" w:cs="Symbol" w:hint="default"/>
-        <w:rFonts w:cs="OpenSymbol"/>
-      </w:rPr>
-    </w:lvl>
-    <w:lvl w:ilvl="4">
-      <w:start w:val="1"/>
-      <w:numFmt w:val="bullet"/>
-      <w:lvlText w:val="◦"/>
-      <w:lvlJc w:val="left"/>
-      <w:pPr>
-        <w:tabs>
-          <w:tab w:val="num" w:pos="2160"/>
-        </w:tabs>
-        <w:ind w:left="2160" w:hanging="360"/>
-      </w:pPr>
-      <w:rPr>
-        <w:rFonts w:ascii="OpenSymbol" w:hAnsi="OpenSymbol" w:cs="OpenSymbol" w:hint="default"/>
-        <w:rFonts w:cs="OpenSymbol"/>
-      </w:rPr>
-    </w:lvl>
-    <w:lvl w:ilvl="5">
-      <w:start w:val="1"/>
-      <w:numFmt w:val="bullet"/>
-      <w:lvlText w:val="▪"/>
-      <w:lvlJc w:val="left"/>
-      <w:pPr>
-        <w:tabs>
-          <w:tab w:val="num" w:pos="2520"/>
-        </w:tabs>
-        <w:ind w:left="2520" w:hanging="360"/>
-      </w:pPr>
-      <w:rPr>
-        <w:rFonts w:ascii="OpenSymbol" w:hAnsi="OpenSymbol" w:cs="OpenSymbol" w:hint="default"/>
-        <w:rFonts w:cs="OpenSymbol"/>
-      </w:rPr>
-    </w:lvl>
-    <w:lvl w:ilvl="6">
-      <w:start w:val="1"/>
-      <w:numFmt w:val="bullet"/>
-      <w:lvlText w:val=""/>
-      <w:lvlJc w:val="left"/>
-      <w:pPr>
-        <w:tabs>
-          <w:tab w:val="num" w:pos="2880"/>
-        </w:tabs>
-        <w:ind w:left="2880" w:hanging="360"/>
-      </w:pPr>
-      <w:rPr>
-        <w:rFonts w:ascii="Symbol" w:hAnsi="Symbol" w:cs="Symbol" w:hint="default"/>
-        <w:rFonts w:cs="OpenSymbol"/>
-      </w:rPr>
-    </w:lvl>
-    <w:lvl w:ilvl="7">
-      <w:start w:val="1"/>
-      <w:numFmt w:val="bullet"/>
-      <w:lvlText w:val="◦"/>
-      <w:lvlJc w:val="left"/>
-      <w:pPr>
-        <w:tabs>
-          <w:tab w:val="num" w:pos="3240"/>
-        </w:tabs>
-        <w:ind w:left="3240" w:hanging="360"/>
-      </w:pPr>
-      <w:rPr>
-        <w:rFonts w:ascii="OpenSymbol" w:hAnsi="OpenSymbol" w:cs="OpenSymbol" w:hint="default"/>
-        <w:rFonts w:cs="OpenSymbol"/>
-      </w:rPr>
-    </w:lvl>
-    <w:lvl w:ilvl="8">
-      <w:start w:val="1"/>
-      <w:numFmt w:val="bullet"/>
-      <w:lvlText w:val="▪"/>
-      <w:lvlJc w:val="left"/>
-      <w:pPr>
-        <w:tabs>
-          <w:tab w:val="num" w:pos="3600"/>
-        </w:tabs>
-        <w:ind w:left="3600" w:hanging="360"/>
-      </w:pPr>
-      <w:rPr>
-        <w:rFonts w:ascii="OpenSymbol" w:hAnsi="OpenSymbol" w:cs="OpenSymbol" w:hint="default"/>
-        <w:rFonts w:cs="OpenSymbol"/>
-      </w:rPr>
-    </w:lvl>
-  </w:abstractNum>
-  <w:abstractNum w:abstractNumId="7">
     <w:lvl w:ilvl="0">
       <w:start w:val="1"/>
       <w:numFmt w:val="bullet"/>
@@ -3254,15 +3332,6 @@
   </w:num>
   <w:num w:numId="4">
     <w:abstractNumId w:val="4"/>
-  </w:num>
-  <w:num w:numId="5">
-    <w:abstractNumId w:val="5"/>
-  </w:num>
-  <w:num w:numId="6">
-    <w:abstractNumId w:val="6"/>
-  </w:num>
-  <w:num w:numId="7">
-    <w:abstractNumId w:val="7"/>
   </w:num>
 </w:numbering>
 </file>
@@ -3685,7 +3754,6 @@
         <w:ilvl w:val="0"/>
         <w:numId w:val="1"/>
       </w:numPr>
-      <w:tabs/>
       <w:spacing w:before="238" w:after="170"/>
       <w:ind w:left="0" w:right="0" w:hanging="0"/>
       <w:outlineLvl w:val="0"/>
@@ -3702,9 +3770,12 @@
   <w:style w:type="paragraph" w:styleId="Heading2">
     <w:name w:val="Heading 2"/>
     <w:basedOn w:val="Heading"/>
-    <w:next w:val="TextBody"/>
     <w:qFormat/>
     <w:pPr>
+      <w:numPr>
+        <w:ilvl w:val="1"/>
+        <w:numId w:val="1"/>
+      </w:numPr>
       <w:spacing w:before="200" w:after="120"/>
       <w:outlineLvl w:val="1"/>
     </w:pPr>
@@ -3719,7 +3790,6 @@
   <w:style w:type="paragraph" w:styleId="Heading3">
     <w:name w:val="Heading 3"/>
     <w:basedOn w:val="Heading"/>
-    <w:next w:val="TextBody"/>
     <w:qFormat/>
     <w:pPr>
       <w:numPr>
@@ -3739,7 +3809,6 @@
   <w:style w:type="paragraph" w:styleId="Heading4">
     <w:name w:val="Heading 4"/>
     <w:basedOn w:val="Heading"/>
-    <w:next w:val="TextBody"/>
     <w:qFormat/>
     <w:pPr>
       <w:numPr>
@@ -3839,6 +3908,329 @@
     <w:qFormat/>
     <w:rPr>
       <w:rFonts w:ascii="OpenSymbol" w:hAnsi="OpenSymbol" w:eastAsia="OpenSymbol" w:cs="OpenSymbol"/>
+    </w:rPr>
+  </w:style>
+  <w:style w:type="character" w:styleId="ListLabel2">
+    <w:name w:val="ListLabel 2"/>
+    <w:qFormat/>
+    <w:rPr>
+      <w:rFonts w:ascii="Calibri" w:hAnsi="Calibri" w:cs="OpenSymbol"/>
+    </w:rPr>
+  </w:style>
+  <w:style w:type="character" w:styleId="ListLabel3">
+    <w:name w:val="ListLabel 3"/>
+    <w:qFormat/>
+    <w:rPr>
+      <w:rFonts w:cs="OpenSymbol"/>
+    </w:rPr>
+  </w:style>
+  <w:style w:type="character" w:styleId="ListLabel4">
+    <w:name w:val="ListLabel 4"/>
+    <w:qFormat/>
+    <w:rPr>
+      <w:rFonts w:cs="OpenSymbol"/>
+    </w:rPr>
+  </w:style>
+  <w:style w:type="character" w:styleId="ListLabel5">
+    <w:name w:val="ListLabel 5"/>
+    <w:qFormat/>
+    <w:rPr>
+      <w:rFonts w:cs="OpenSymbol"/>
+    </w:rPr>
+  </w:style>
+  <w:style w:type="character" w:styleId="ListLabel6">
+    <w:name w:val="ListLabel 6"/>
+    <w:qFormat/>
+    <w:rPr>
+      <w:rFonts w:cs="OpenSymbol"/>
+    </w:rPr>
+  </w:style>
+  <w:style w:type="character" w:styleId="ListLabel7">
+    <w:name w:val="ListLabel 7"/>
+    <w:qFormat/>
+    <w:rPr>
+      <w:rFonts w:cs="OpenSymbol"/>
+    </w:rPr>
+  </w:style>
+  <w:style w:type="character" w:styleId="ListLabel8">
+    <w:name w:val="ListLabel 8"/>
+    <w:qFormat/>
+    <w:rPr>
+      <w:rFonts w:cs="OpenSymbol"/>
+    </w:rPr>
+  </w:style>
+  <w:style w:type="character" w:styleId="ListLabel9">
+    <w:name w:val="ListLabel 9"/>
+    <w:qFormat/>
+    <w:rPr>
+      <w:rFonts w:cs="OpenSymbol"/>
+    </w:rPr>
+  </w:style>
+  <w:style w:type="character" w:styleId="ListLabel10">
+    <w:name w:val="ListLabel 10"/>
+    <w:qFormat/>
+    <w:rPr>
+      <w:rFonts w:cs="OpenSymbol"/>
+    </w:rPr>
+  </w:style>
+  <w:style w:type="character" w:styleId="ListLabel11">
+    <w:name w:val="ListLabel 11"/>
+    <w:qFormat/>
+    <w:rPr>
+      <w:rFonts w:ascii="Calibri" w:hAnsi="Calibri" w:cs="OpenSymbol"/>
+    </w:rPr>
+  </w:style>
+  <w:style w:type="character" w:styleId="ListLabel12">
+    <w:name w:val="ListLabel 12"/>
+    <w:qFormat/>
+    <w:rPr>
+      <w:rFonts w:cs="OpenSymbol"/>
+    </w:rPr>
+  </w:style>
+  <w:style w:type="character" w:styleId="ListLabel13">
+    <w:name w:val="ListLabel 13"/>
+    <w:qFormat/>
+    <w:rPr>
+      <w:rFonts w:cs="OpenSymbol"/>
+    </w:rPr>
+  </w:style>
+  <w:style w:type="character" w:styleId="ListLabel14">
+    <w:name w:val="ListLabel 14"/>
+    <w:qFormat/>
+    <w:rPr>
+      <w:rFonts w:cs="OpenSymbol"/>
+    </w:rPr>
+  </w:style>
+  <w:style w:type="character" w:styleId="ListLabel15">
+    <w:name w:val="ListLabel 15"/>
+    <w:qFormat/>
+    <w:rPr>
+      <w:rFonts w:cs="OpenSymbol"/>
+    </w:rPr>
+  </w:style>
+  <w:style w:type="character" w:styleId="ListLabel16">
+    <w:name w:val="ListLabel 16"/>
+    <w:qFormat/>
+    <w:rPr>
+      <w:rFonts w:cs="OpenSymbol"/>
+    </w:rPr>
+  </w:style>
+  <w:style w:type="character" w:styleId="ListLabel17">
+    <w:name w:val="ListLabel 17"/>
+    <w:qFormat/>
+    <w:rPr>
+      <w:rFonts w:cs="OpenSymbol"/>
+    </w:rPr>
+  </w:style>
+  <w:style w:type="character" w:styleId="ListLabel18">
+    <w:name w:val="ListLabel 18"/>
+    <w:qFormat/>
+    <w:rPr>
+      <w:rFonts w:cs="OpenSymbol"/>
+    </w:rPr>
+  </w:style>
+  <w:style w:type="character" w:styleId="ListLabel19">
+    <w:name w:val="ListLabel 19"/>
+    <w:qFormat/>
+    <w:rPr>
+      <w:rFonts w:cs="OpenSymbol"/>
+    </w:rPr>
+  </w:style>
+  <w:style w:type="character" w:styleId="ListLabel20">
+    <w:name w:val="ListLabel 20"/>
+    <w:qFormat/>
+    <w:rPr>
+      <w:rFonts w:ascii="Calibri" w:hAnsi="Calibri" w:cs="OpenSymbol"/>
+    </w:rPr>
+  </w:style>
+  <w:style w:type="character" w:styleId="ListLabel21">
+    <w:name w:val="ListLabel 21"/>
+    <w:qFormat/>
+    <w:rPr>
+      <w:rFonts w:ascii="Calibri" w:hAnsi="Calibri" w:cs="OpenSymbol"/>
+    </w:rPr>
+  </w:style>
+  <w:style w:type="character" w:styleId="ListLabel22">
+    <w:name w:val="ListLabel 22"/>
+    <w:qFormat/>
+    <w:rPr>
+      <w:rFonts w:cs="OpenSymbol"/>
+    </w:rPr>
+  </w:style>
+  <w:style w:type="character" w:styleId="ListLabel23">
+    <w:name w:val="ListLabel 23"/>
+    <w:qFormat/>
+    <w:rPr>
+      <w:rFonts w:cs="OpenSymbol"/>
+    </w:rPr>
+  </w:style>
+  <w:style w:type="character" w:styleId="ListLabel24">
+    <w:name w:val="ListLabel 24"/>
+    <w:qFormat/>
+    <w:rPr>
+      <w:rFonts w:cs="OpenSymbol"/>
+    </w:rPr>
+  </w:style>
+  <w:style w:type="character" w:styleId="ListLabel25">
+    <w:name w:val="ListLabel 25"/>
+    <w:qFormat/>
+    <w:rPr>
+      <w:rFonts w:cs="OpenSymbol"/>
+    </w:rPr>
+  </w:style>
+  <w:style w:type="character" w:styleId="ListLabel26">
+    <w:name w:val="ListLabel 26"/>
+    <w:qFormat/>
+    <w:rPr>
+      <w:rFonts w:cs="OpenSymbol"/>
+    </w:rPr>
+  </w:style>
+  <w:style w:type="character" w:styleId="ListLabel27">
+    <w:name w:val="ListLabel 27"/>
+    <w:qFormat/>
+    <w:rPr>
+      <w:rFonts w:cs="OpenSymbol"/>
+    </w:rPr>
+  </w:style>
+  <w:style w:type="character" w:styleId="ListLabel28">
+    <w:name w:val="ListLabel 28"/>
+    <w:qFormat/>
+    <w:rPr>
+      <w:rFonts w:cs="OpenSymbol"/>
+    </w:rPr>
+  </w:style>
+  <w:style w:type="character" w:styleId="ListLabel29">
+    <w:name w:val="ListLabel 29"/>
+    <w:qFormat/>
+    <w:rPr>
+      <w:rFonts w:ascii="Calibri" w:hAnsi="Calibri" w:cs="OpenSymbol"/>
+    </w:rPr>
+  </w:style>
+  <w:style w:type="character" w:styleId="ListLabel30">
+    <w:name w:val="ListLabel 30"/>
+    <w:qFormat/>
+    <w:rPr>
+      <w:rFonts w:cs="OpenSymbol"/>
+    </w:rPr>
+  </w:style>
+  <w:style w:type="character" w:styleId="ListLabel31">
+    <w:name w:val="ListLabel 31"/>
+    <w:qFormat/>
+    <w:rPr>
+      <w:rFonts w:cs="OpenSymbol"/>
+    </w:rPr>
+  </w:style>
+  <w:style w:type="character" w:styleId="ListLabel32">
+    <w:name w:val="ListLabel 32"/>
+    <w:qFormat/>
+    <w:rPr>
+      <w:rFonts w:cs="OpenSymbol"/>
+    </w:rPr>
+  </w:style>
+  <w:style w:type="character" w:styleId="ListLabel33">
+    <w:name w:val="ListLabel 33"/>
+    <w:qFormat/>
+    <w:rPr>
+      <w:rFonts w:cs="OpenSymbol"/>
+    </w:rPr>
+  </w:style>
+  <w:style w:type="character" w:styleId="ListLabel34">
+    <w:name w:val="ListLabel 34"/>
+    <w:qFormat/>
+    <w:rPr>
+      <w:rFonts w:cs="OpenSymbol"/>
+    </w:rPr>
+  </w:style>
+  <w:style w:type="character" w:styleId="ListLabel35">
+    <w:name w:val="ListLabel 35"/>
+    <w:qFormat/>
+    <w:rPr>
+      <w:rFonts w:cs="OpenSymbol"/>
+    </w:rPr>
+  </w:style>
+  <w:style w:type="character" w:styleId="ListLabel36">
+    <w:name w:val="ListLabel 36"/>
+    <w:qFormat/>
+    <w:rPr>
+      <w:rFonts w:cs="OpenSymbol"/>
+    </w:rPr>
+  </w:style>
+  <w:style w:type="character" w:styleId="ListLabel37">
+    <w:name w:val="ListLabel 37"/>
+    <w:qFormat/>
+    <w:rPr>
+      <w:rFonts w:cs="OpenSymbol"/>
+    </w:rPr>
+  </w:style>
+  <w:style w:type="character" w:styleId="ListLabel38">
+    <w:name w:val="ListLabel 38"/>
+    <w:qFormat/>
+    <w:rPr>
+      <w:rFonts w:ascii="Calibri" w:hAnsi="Calibri" w:cs="OpenSymbol"/>
+    </w:rPr>
+  </w:style>
+  <w:style w:type="character" w:styleId="ListLabel39">
+    <w:name w:val="ListLabel 39"/>
+    <w:qFormat/>
+    <w:rPr>
+      <w:rFonts w:cs="OpenSymbol"/>
+    </w:rPr>
+  </w:style>
+  <w:style w:type="character" w:styleId="ListLabel40">
+    <w:name w:val="ListLabel 40"/>
+    <w:qFormat/>
+    <w:rPr>
+      <w:rFonts w:cs="OpenSymbol"/>
+    </w:rPr>
+  </w:style>
+  <w:style w:type="character" w:styleId="ListLabel41">
+    <w:name w:val="ListLabel 41"/>
+    <w:qFormat/>
+    <w:rPr>
+      <w:rFonts w:cs="OpenSymbol"/>
+    </w:rPr>
+  </w:style>
+  <w:style w:type="character" w:styleId="ListLabel42">
+    <w:name w:val="ListLabel 42"/>
+    <w:qFormat/>
+    <w:rPr>
+      <w:rFonts w:cs="OpenSymbol"/>
+    </w:rPr>
+  </w:style>
+  <w:style w:type="character" w:styleId="ListLabel43">
+    <w:name w:val="ListLabel 43"/>
+    <w:qFormat/>
+    <w:rPr>
+      <w:rFonts w:cs="OpenSymbol"/>
+    </w:rPr>
+  </w:style>
+  <w:style w:type="character" w:styleId="ListLabel44">
+    <w:name w:val="ListLabel 44"/>
+    <w:qFormat/>
+    <w:rPr>
+      <w:rFonts w:cs="OpenSymbol"/>
+    </w:rPr>
+  </w:style>
+  <w:style w:type="character" w:styleId="ListLabel45">
+    <w:name w:val="ListLabel 45"/>
+    <w:qFormat/>
+    <w:rPr>
+      <w:rFonts w:cs="OpenSymbol"/>
+    </w:rPr>
+  </w:style>
+  <w:style w:type="character" w:styleId="ListLabel46">
+    <w:name w:val="ListLabel 46"/>
+    <w:qFormat/>
+    <w:rPr>
+      <w:rFonts w:cs="OpenSymbol"/>
+    </w:rPr>
+  </w:style>
+  <w:style w:type="character" w:styleId="ListLabel47">
+    <w:name w:val="ListLabel 47"/>
+    <w:qFormat/>
+    <w:rPr>
+      <w:rFonts w:ascii="Calibri" w:hAnsi="Calibri"/>
+      <w:lang w:val="en-US"/>
     </w:rPr>
   </w:style>
   <w:style w:type="paragraph" w:styleId="Heading">

</xml_diff>

<commit_message>
Added workspace for ros.
</commit_message>
<xml_diff>
--- a/reports/OutlineProjectSpecification.docx
+++ b/reports/OutlineProjectSpecification.docx
@@ -7,37 +7,43 @@
         <w:pStyle w:val="Normal"/>
         <w:rPr>
           <w:rFonts w:ascii="Calibri" w:hAnsi="Calibri"/>
-        </w:rPr>
-      </w:pPr>
-      <w:r>
-        <w:rPr>
-          <w:rFonts w:ascii="Calibri" w:hAnsi="Calibri"/>
-        </w:rPr>
-      </w:r>
-    </w:p>
-    <w:p>
-      <w:pPr>
-        <w:pStyle w:val="Normal"/>
-        <w:rPr>
-          <w:rFonts w:ascii="Calibri" w:hAnsi="Calibri"/>
-        </w:rPr>
-      </w:pPr>
-      <w:r>
-        <w:rPr>
-          <w:rFonts w:ascii="Calibri" w:hAnsi="Calibri"/>
-        </w:rPr>
-      </w:r>
-    </w:p>
-    <w:p>
-      <w:pPr>
-        <w:pStyle w:val="Normal"/>
-        <w:rPr>
-          <w:rFonts w:ascii="Calibri" w:hAnsi="Calibri"/>
-        </w:rPr>
-      </w:pPr>
-      <w:r>
-        <w:rPr>
-          <w:rFonts w:ascii="Calibri" w:hAnsi="Calibri"/>
+          <w:lang w:val="en-GB" w:eastAsia="ja-JP" w:bidi="ar-SA"/>
+        </w:rPr>
+      </w:pPr>
+      <w:r>
+        <w:rPr>
+          <w:rFonts w:ascii="Calibri" w:hAnsi="Calibri"/>
+          <w:lang w:val="en-GB" w:eastAsia="ja-JP" w:bidi="ar-SA"/>
+        </w:rPr>
+      </w:r>
+    </w:p>
+    <w:p>
+      <w:pPr>
+        <w:pStyle w:val="Normal"/>
+        <w:rPr>
+          <w:rFonts w:ascii="Calibri" w:hAnsi="Calibri"/>
+          <w:lang w:val="en-GB" w:eastAsia="ja-JP" w:bidi="ar-SA"/>
+        </w:rPr>
+      </w:pPr>
+      <w:r>
+        <w:rPr>
+          <w:rFonts w:ascii="Calibri" w:hAnsi="Calibri"/>
+          <w:lang w:val="en-GB" w:eastAsia="ja-JP" w:bidi="ar-SA"/>
+        </w:rPr>
+      </w:r>
+    </w:p>
+    <w:p>
+      <w:pPr>
+        <w:pStyle w:val="Normal"/>
+        <w:rPr>
+          <w:rFonts w:ascii="Calibri" w:hAnsi="Calibri"/>
+          <w:lang w:val="en-GB" w:eastAsia="ja-JP" w:bidi="ar-SA"/>
+        </w:rPr>
+      </w:pPr>
+      <w:r>
+        <w:rPr>
+          <w:rFonts w:ascii="Calibri" w:hAnsi="Calibri"/>
+          <w:lang w:val="en-GB" w:eastAsia="ja-JP" w:bidi="ar-SA"/>
         </w:rPr>
       </w:r>
     </w:p>
@@ -46,10 +52,12 @@
         <w:pStyle w:val="Heading2"/>
         <w:numPr>
           <w:ilvl w:val="1"/>
-          <w:numId w:val="1"/>
+          <w:numId w:val="2"/>
         </w:numPr>
         <w:jc w:val="center"/>
-        <w:rPr/>
+        <w:rPr>
+          <w:lang w:val="en-GB" w:eastAsia="ja-JP" w:bidi="ar-SA"/>
+        </w:rPr>
       </w:pPr>
       <w:r>
         <w:rPr>
@@ -57,7 +65,7 @@
           <w:b/>
           <w:sz w:val="40"/>
           <w:szCs w:val="40"/>
-          <w:lang w:val="en-US"/>
+          <w:lang w:val="en-GB" w:eastAsia="ja-JP" w:bidi="ar-SA"/>
         </w:rPr>
         <w:t>Robot driving itself into a van</w:t>
       </w:r>
@@ -72,7 +80,7 @@
           <w:b/>
           <w:sz w:val="40"/>
           <w:szCs w:val="40"/>
-          <w:lang w:val="en-US"/>
+          <w:lang w:val="en-GB" w:eastAsia="ja-JP" w:bidi="ar-SA"/>
         </w:rPr>
       </w:pPr>
       <w:r>
@@ -81,48 +89,52 @@
           <w:b/>
           <w:sz w:val="40"/>
           <w:szCs w:val="40"/>
-          <w:lang w:val="en-US"/>
-        </w:rPr>
-      </w:r>
-    </w:p>
-    <w:p>
-      <w:pPr>
-        <w:pStyle w:val="Normal"/>
-        <w:rPr>
-          <w:rFonts w:ascii="Calibri" w:hAnsi="Calibri"/>
-        </w:rPr>
-      </w:pPr>
-      <w:r>
-        <w:rPr>
-          <w:rFonts w:ascii="Calibri" w:hAnsi="Calibri"/>
-        </w:rPr>
-      </w:r>
-    </w:p>
-    <w:p>
-      <w:pPr>
-        <w:pStyle w:val="Normal"/>
-        <w:rPr>
-          <w:rFonts w:ascii="Calibri" w:hAnsi="Calibri"/>
-        </w:rPr>
-      </w:pPr>
-      <w:r>
-        <w:rPr>
-          <w:rFonts w:ascii="Calibri" w:hAnsi="Calibri"/>
-        </w:rPr>
-      </w:r>
-    </w:p>
-    <w:p>
-      <w:pPr>
-        <w:pStyle w:val="Normal"/>
-        <w:rPr>
-          <w:rFonts w:ascii="Calibri" w:hAnsi="Calibri"/>
-          <w:lang w:val="en-US"/>
-        </w:rPr>
-      </w:pPr>
-      <w:r>
-        <w:rPr>
-          <w:rFonts w:ascii="Calibri" w:hAnsi="Calibri"/>
-          <w:lang w:val="en-US"/>
+          <w:lang w:val="en-GB" w:eastAsia="ja-JP" w:bidi="ar-SA"/>
+        </w:rPr>
+      </w:r>
+    </w:p>
+    <w:p>
+      <w:pPr>
+        <w:pStyle w:val="Normal"/>
+        <w:rPr>
+          <w:rFonts w:ascii="Calibri" w:hAnsi="Calibri"/>
+          <w:lang w:val="en-GB" w:eastAsia="ja-JP" w:bidi="ar-SA"/>
+        </w:rPr>
+      </w:pPr>
+      <w:r>
+        <w:rPr>
+          <w:rFonts w:ascii="Calibri" w:hAnsi="Calibri"/>
+          <w:lang w:val="en-GB" w:eastAsia="ja-JP" w:bidi="ar-SA"/>
+        </w:rPr>
+      </w:r>
+    </w:p>
+    <w:p>
+      <w:pPr>
+        <w:pStyle w:val="Normal"/>
+        <w:rPr>
+          <w:rFonts w:ascii="Calibri" w:hAnsi="Calibri"/>
+          <w:lang w:val="en-GB" w:eastAsia="ja-JP" w:bidi="ar-SA"/>
+        </w:rPr>
+      </w:pPr>
+      <w:r>
+        <w:rPr>
+          <w:rFonts w:ascii="Calibri" w:hAnsi="Calibri"/>
+          <w:lang w:val="en-GB" w:eastAsia="ja-JP" w:bidi="ar-SA"/>
+        </w:rPr>
+      </w:r>
+    </w:p>
+    <w:p>
+      <w:pPr>
+        <w:pStyle w:val="Normal"/>
+        <w:rPr>
+          <w:rFonts w:ascii="Calibri" w:hAnsi="Calibri"/>
+          <w:lang w:val="en-GB" w:eastAsia="ja-JP" w:bidi="ar-SA"/>
+        </w:rPr>
+      </w:pPr>
+      <w:r>
+        <w:rPr>
+          <w:rFonts w:ascii="Calibri" w:hAnsi="Calibri"/>
+          <w:lang w:val="en-GB" w:eastAsia="ja-JP" w:bidi="ar-SA"/>
         </w:rPr>
       </w:r>
     </w:p>
@@ -134,7 +146,7 @@
         <w:tblInd w:w="0" w:type="dxa"/>
         <w:tblCellMar>
           <w:top w:w="0" w:type="dxa"/>
-          <w:left w:w="113" w:type="dxa"/>
+          <w:left w:w="123" w:type="dxa"/>
           <w:bottom w:w="0" w:type="dxa"/>
           <w:right w:w="108" w:type="dxa"/>
         </w:tblCellMar>
@@ -164,12 +176,13 @@
               <w:pStyle w:val="Normal"/>
               <w:spacing w:before="40" w:after="40"/>
               <w:rPr>
-                <w:rFonts w:ascii="Calibri" w:hAnsi="Calibri"/>
+                <w:lang w:val="en-GB" w:eastAsia="ja-JP" w:bidi="ar-SA"/>
               </w:rPr>
             </w:pPr>
             <w:r>
               <w:rPr>
                 <w:rFonts w:ascii="Calibri" w:hAnsi="Calibri"/>
+                <w:lang w:val="en-GB" w:eastAsia="ja-JP" w:bidi="ar-SA"/>
               </w:rPr>
               <w:t>Report Name</w:t>
             </w:r>
@@ -193,12 +206,13 @@
               <w:pStyle w:val="Normal"/>
               <w:spacing w:before="40" w:after="40"/>
               <w:rPr>
-                <w:rFonts w:ascii="Calibri" w:hAnsi="Calibri"/>
+                <w:lang w:val="en-GB" w:eastAsia="ja-JP" w:bidi="ar-SA"/>
               </w:rPr>
             </w:pPr>
             <w:r>
               <w:rPr>
                 <w:rFonts w:ascii="Calibri" w:hAnsi="Calibri"/>
+                <w:lang w:val="en-GB" w:eastAsia="ja-JP" w:bidi="ar-SA"/>
               </w:rPr>
               <w:t>Project Outline</w:t>
             </w:r>
@@ -226,12 +240,13 @@
               <w:pStyle w:val="Normal"/>
               <w:spacing w:before="40" w:after="40"/>
               <w:rPr>
-                <w:rFonts w:ascii="Calibri" w:hAnsi="Calibri"/>
+                <w:lang w:val="en-GB" w:eastAsia="ja-JP" w:bidi="ar-SA"/>
               </w:rPr>
             </w:pPr>
             <w:r>
               <w:rPr>
                 <w:rFonts w:ascii="Calibri" w:hAnsi="Calibri"/>
+                <w:lang w:val="en-GB" w:eastAsia="ja-JP" w:bidi="ar-SA"/>
               </w:rPr>
               <w:t>Author (User Id)</w:t>
             </w:r>
@@ -255,11 +270,14 @@
             <w:pPr>
               <w:pStyle w:val="Normal"/>
               <w:spacing w:before="40" w:after="40"/>
-              <w:rPr/>
+              <w:rPr>
+                <w:lang w:val="en-GB" w:eastAsia="ja-JP" w:bidi="ar-SA"/>
+              </w:rPr>
             </w:pPr>
             <w:r>
               <w:rPr>
                 <w:rFonts w:ascii="Calibri" w:hAnsi="Calibri"/>
+                <w:lang w:val="en-GB" w:eastAsia="ja-JP" w:bidi="ar-SA"/>
               </w:rPr>
               <w:t>Matt Morgan (mam107)</w:t>
             </w:r>
@@ -287,12 +305,13 @@
               <w:pStyle w:val="Normal"/>
               <w:spacing w:before="40" w:after="40"/>
               <w:rPr>
-                <w:rFonts w:ascii="Calibri" w:hAnsi="Calibri"/>
+                <w:lang w:val="en-GB" w:eastAsia="ja-JP" w:bidi="ar-SA"/>
               </w:rPr>
             </w:pPr>
             <w:r>
               <w:rPr>
                 <w:rFonts w:ascii="Calibri" w:hAnsi="Calibri"/>
+                <w:lang w:val="en-GB" w:eastAsia="ja-JP" w:bidi="ar-SA"/>
               </w:rPr>
               <w:t>Supervisor</w:t>
             </w:r>
@@ -316,11 +335,14 @@
             <w:pPr>
               <w:pStyle w:val="Normal"/>
               <w:spacing w:before="40" w:after="40"/>
-              <w:rPr/>
+              <w:rPr>
+                <w:lang w:val="en-GB" w:eastAsia="ja-JP" w:bidi="ar-SA"/>
+              </w:rPr>
             </w:pPr>
             <w:r>
               <w:rPr>
                 <w:rFonts w:ascii="Calibri" w:hAnsi="Calibri"/>
+                <w:lang w:val="en-GB" w:eastAsia="ja-JP" w:bidi="ar-SA"/>
               </w:rPr>
               <w:t>Fred Labrosse (ffl)</w:t>
             </w:r>
@@ -349,11 +371,13 @@
               <w:spacing w:before="40" w:after="40"/>
               <w:rPr>
                 <w:rFonts w:ascii="Calibri" w:hAnsi="Calibri"/>
+                <w:lang w:val="en-GB" w:eastAsia="ja-JP" w:bidi="ar-SA"/>
               </w:rPr>
             </w:pPr>
             <w:r>
               <w:rPr>
                 <w:rFonts w:ascii="Calibri" w:hAnsi="Calibri"/>
+                <w:lang w:val="en-GB" w:eastAsia="ja-JP" w:bidi="ar-SA"/>
               </w:rPr>
             </w:r>
           </w:p>
@@ -378,11 +402,13 @@
               <w:spacing w:before="40" w:after="40"/>
               <w:rPr>
                 <w:rFonts w:ascii="Calibri" w:hAnsi="Calibri"/>
+                <w:lang w:val="en-GB" w:eastAsia="ja-JP" w:bidi="ar-SA"/>
               </w:rPr>
             </w:pPr>
             <w:r>
               <w:rPr>
                 <w:rFonts w:ascii="Calibri" w:hAnsi="Calibri"/>
+                <w:lang w:val="en-GB" w:eastAsia="ja-JP" w:bidi="ar-SA"/>
               </w:rPr>
             </w:r>
           </w:p>
@@ -409,12 +435,13 @@
               <w:pStyle w:val="Normal"/>
               <w:spacing w:before="40" w:after="40"/>
               <w:rPr>
-                <w:rFonts w:ascii="Calibri" w:hAnsi="Calibri"/>
+                <w:lang w:val="en-GB" w:eastAsia="ja-JP" w:bidi="ar-SA"/>
               </w:rPr>
             </w:pPr>
             <w:r>
               <w:rPr>
                 <w:rFonts w:ascii="Calibri" w:hAnsi="Calibri"/>
+                <w:lang w:val="en-GB" w:eastAsia="ja-JP" w:bidi="ar-SA"/>
               </w:rPr>
               <w:t>Module</w:t>
             </w:r>
@@ -439,12 +466,13 @@
               <w:pStyle w:val="Normal"/>
               <w:spacing w:before="40" w:after="40"/>
               <w:rPr>
-                <w:rFonts w:ascii="Calibri" w:hAnsi="Calibri"/>
+                <w:lang w:val="en-GB" w:eastAsia="ja-JP" w:bidi="ar-SA"/>
               </w:rPr>
             </w:pPr>
             <w:r>
               <w:rPr>
                 <w:rFonts w:ascii="Calibri" w:hAnsi="Calibri"/>
+                <w:lang w:val="en-GB" w:eastAsia="ja-JP" w:bidi="ar-SA"/>
               </w:rPr>
               <w:t>CS39440</w:t>
             </w:r>
@@ -472,14 +500,13 @@
               <w:pStyle w:val="Normal"/>
               <w:spacing w:before="40" w:after="40"/>
               <w:rPr>
-                <w:rFonts w:ascii="Calibri" w:hAnsi="Calibri"/>
-                <w:lang w:val="en-US"/>
+                <w:lang w:val="en-GB" w:eastAsia="ja-JP" w:bidi="ar-SA"/>
               </w:rPr>
             </w:pPr>
             <w:r>
               <w:rPr>
                 <w:rFonts w:ascii="Calibri" w:hAnsi="Calibri"/>
-                <w:lang w:val="en-US"/>
+                <w:lang w:val="en-GB" w:eastAsia="ja-JP" w:bidi="ar-SA"/>
               </w:rPr>
               <w:t>Degree Scheme</w:t>
             </w:r>
@@ -503,15 +530,42 @@
             <w:pPr>
               <w:pStyle w:val="Normal"/>
               <w:spacing w:before="40" w:after="40"/>
-              <w:rPr>
-                <w:rFonts w:ascii="Calibri" w:hAnsi="Calibri"/>
-              </w:rPr>
+              <w:rPr/>
             </w:pPr>
             <w:r>
               <w:rPr>
                 <w:rFonts w:ascii="Calibri" w:hAnsi="Calibri"/>
+                <w:lang w:val="en-GB" w:eastAsia="ja-JP" w:bidi="ar-SA"/>
               </w:rPr>
-              <w:t>G400 (Computer Science)</w:t>
+              <w:t>G</w:t>
+            </w:r>
+            <w:r>
+              <w:rPr>
+                <w:rFonts w:ascii="Calibri" w:hAnsi="Calibri"/>
+                <w:lang w:val="en-GB" w:eastAsia="ja-JP" w:bidi="ar-SA"/>
+              </w:rPr>
+              <w:t>H76</w:t>
+            </w:r>
+            <w:r>
+              <w:rPr>
+                <w:rFonts w:ascii="Calibri" w:hAnsi="Calibri"/>
+                <w:lang w:val="en-GB" w:eastAsia="ja-JP" w:bidi="ar-SA"/>
+              </w:rPr>
+              <w:t xml:space="preserve"> (</w:t>
+            </w:r>
+            <w:r>
+              <w:rPr>
+                <w:rFonts w:ascii="Calibri" w:hAnsi="Calibri"/>
+                <w:lang w:val="en-GB" w:eastAsia="ja-JP" w:bidi="ar-SA"/>
+              </w:rPr>
+              <w:t>Artificial Intelligence and Robotics</w:t>
+            </w:r>
+            <w:r>
+              <w:rPr>
+                <w:rFonts w:ascii="Calibri" w:hAnsi="Calibri"/>
+                <w:lang w:val="en-GB" w:eastAsia="ja-JP" w:bidi="ar-SA"/>
+              </w:rPr>
+              <w:t>)</w:t>
             </w:r>
           </w:p>
         </w:tc>
@@ -538,11 +592,13 @@
               <w:spacing w:before="40" w:after="40"/>
               <w:rPr>
                 <w:rFonts w:ascii="Calibri" w:hAnsi="Calibri"/>
+                <w:lang w:val="en-GB" w:eastAsia="ja-JP" w:bidi="ar-SA"/>
               </w:rPr>
             </w:pPr>
             <w:r>
               <w:rPr>
                 <w:rFonts w:ascii="Calibri" w:hAnsi="Calibri"/>
+                <w:lang w:val="en-GB" w:eastAsia="ja-JP" w:bidi="ar-SA"/>
               </w:rPr>
             </w:r>
           </w:p>
@@ -567,11 +623,13 @@
               <w:spacing w:before="40" w:after="40"/>
               <w:rPr>
                 <w:rFonts w:ascii="Calibri" w:hAnsi="Calibri"/>
+                <w:lang w:val="en-GB" w:eastAsia="ja-JP" w:bidi="ar-SA"/>
               </w:rPr>
             </w:pPr>
             <w:r>
               <w:rPr>
                 <w:rFonts w:ascii="Calibri" w:hAnsi="Calibri"/>
+                <w:lang w:val="en-GB" w:eastAsia="ja-JP" w:bidi="ar-SA"/>
               </w:rPr>
             </w:r>
           </w:p>
@@ -598,12 +656,13 @@
               <w:pStyle w:val="Normal"/>
               <w:spacing w:before="40" w:after="40"/>
               <w:rPr>
-                <w:rFonts w:ascii="Calibri" w:hAnsi="Calibri"/>
+                <w:lang w:val="en-GB" w:eastAsia="ja-JP" w:bidi="ar-SA"/>
               </w:rPr>
             </w:pPr>
             <w:r>
               <w:rPr>
                 <w:rFonts w:ascii="Calibri" w:hAnsi="Calibri"/>
+                <w:lang w:val="en-GB" w:eastAsia="ja-JP" w:bidi="ar-SA"/>
               </w:rPr>
               <w:t>Date</w:t>
             </w:r>
@@ -627,11 +686,14 @@
             <w:pPr>
               <w:pStyle w:val="Normal"/>
               <w:spacing w:before="40" w:after="40"/>
-              <w:rPr/>
+              <w:rPr>
+                <w:lang w:val="en-GB" w:eastAsia="ja-JP" w:bidi="ar-SA"/>
+              </w:rPr>
             </w:pPr>
             <w:r>
               <w:rPr>
                 <w:rFonts w:ascii="Calibri" w:hAnsi="Calibri"/>
+                <w:lang w:val="en-GB" w:eastAsia="ja-JP" w:bidi="ar-SA"/>
               </w:rPr>
               <w:t>February 4, 2019</w:t>
             </w:r>
@@ -659,12 +721,13 @@
               <w:pStyle w:val="Normal"/>
               <w:spacing w:before="40" w:after="40"/>
               <w:rPr>
-                <w:rFonts w:ascii="Calibri" w:hAnsi="Calibri"/>
+                <w:lang w:val="en-GB" w:eastAsia="ja-JP" w:bidi="ar-SA"/>
               </w:rPr>
             </w:pPr>
             <w:r>
               <w:rPr>
                 <w:rFonts w:ascii="Calibri" w:hAnsi="Calibri"/>
+                <w:lang w:val="en-GB" w:eastAsia="ja-JP" w:bidi="ar-SA"/>
               </w:rPr>
               <w:t>Revision</w:t>
             </w:r>
@@ -693,14 +756,9 @@
             <w:r>
               <w:rPr>
                 <w:rFonts w:ascii="Calibri" w:hAnsi="Calibri"/>
+                <w:lang w:val="en-GB" w:eastAsia="ja-JP" w:bidi="ar-SA"/>
               </w:rPr>
-              <w:t>0.</w:t>
-            </w:r>
-            <w:r>
-              <w:rPr>
-                <w:rFonts w:ascii="Calibri" w:hAnsi="Calibri"/>
-              </w:rPr>
-              <w:t>2</w:t>
+              <w:t>1.0</w:t>
             </w:r>
           </w:p>
         </w:tc>
@@ -724,12 +782,13 @@
               <w:pStyle w:val="Normal"/>
               <w:spacing w:before="40" w:after="40"/>
               <w:rPr>
-                <w:rFonts w:ascii="Calibri" w:hAnsi="Calibri"/>
+                <w:lang w:val="en-GB" w:eastAsia="ja-JP" w:bidi="ar-SA"/>
               </w:rPr>
             </w:pPr>
             <w:r>
               <w:rPr>
                 <w:rFonts w:ascii="Calibri" w:hAnsi="Calibri"/>
+                <w:lang w:val="en-GB" w:eastAsia="ja-JP" w:bidi="ar-SA"/>
               </w:rPr>
               <w:t>Status</w:t>
             </w:r>
@@ -751,15 +810,14 @@
             <w:pPr>
               <w:pStyle w:val="Normal"/>
               <w:spacing w:before="40" w:after="40"/>
-              <w:rPr>
-                <w:rFonts w:ascii="Calibri" w:hAnsi="Calibri"/>
-              </w:rPr>
+              <w:rPr/>
             </w:pPr>
             <w:r>
               <w:rPr>
                 <w:rFonts w:ascii="Calibri" w:hAnsi="Calibri"/>
+                <w:lang w:val="en-GB" w:eastAsia="ja-JP" w:bidi="ar-SA"/>
               </w:rPr>
-              <w:t>Draft</w:t>
+              <w:t>Release</w:t>
             </w:r>
           </w:p>
         </w:tc>
@@ -770,115 +828,133 @@
         <w:pStyle w:val="Normal"/>
         <w:rPr>
           <w:rFonts w:ascii="Calibri" w:hAnsi="Calibri"/>
-        </w:rPr>
-      </w:pPr>
-      <w:r>
-        <w:rPr>
-          <w:rFonts w:ascii="Calibri" w:hAnsi="Calibri"/>
-        </w:rPr>
-      </w:r>
-    </w:p>
-    <w:p>
-      <w:pPr>
-        <w:pStyle w:val="Normal"/>
-        <w:rPr>
-          <w:rFonts w:ascii="Calibri" w:hAnsi="Calibri"/>
-        </w:rPr>
-      </w:pPr>
-      <w:r>
-        <w:rPr>
-          <w:rFonts w:ascii="Calibri" w:hAnsi="Calibri"/>
-        </w:rPr>
-      </w:r>
-    </w:p>
-    <w:p>
-      <w:pPr>
-        <w:pStyle w:val="Normal"/>
-        <w:rPr>
-          <w:rFonts w:ascii="Calibri" w:hAnsi="Calibri"/>
-        </w:rPr>
-      </w:pPr>
-      <w:r>
-        <w:rPr>
-          <w:rFonts w:ascii="Calibri" w:hAnsi="Calibri"/>
-        </w:rPr>
-      </w:r>
-    </w:p>
-    <w:p>
-      <w:pPr>
-        <w:pStyle w:val="Normal"/>
-        <w:rPr>
-          <w:rFonts w:ascii="Calibri" w:hAnsi="Calibri"/>
-        </w:rPr>
-      </w:pPr>
-      <w:r>
-        <w:rPr>
-          <w:rFonts w:ascii="Calibri" w:hAnsi="Calibri"/>
-        </w:rPr>
-      </w:r>
-    </w:p>
-    <w:p>
-      <w:pPr>
-        <w:pStyle w:val="Normal"/>
-        <w:rPr>
-          <w:rFonts w:ascii="Calibri" w:hAnsi="Calibri"/>
-        </w:rPr>
-      </w:pPr>
-      <w:r>
-        <w:rPr>
-          <w:rFonts w:ascii="Calibri" w:hAnsi="Calibri"/>
-        </w:rPr>
-      </w:r>
-    </w:p>
-    <w:p>
-      <w:pPr>
-        <w:pStyle w:val="Normal"/>
-        <w:rPr>
-          <w:rFonts w:ascii="Calibri" w:hAnsi="Calibri"/>
-        </w:rPr>
-      </w:pPr>
-      <w:r>
-        <w:rPr>
-          <w:rFonts w:ascii="Calibri" w:hAnsi="Calibri"/>
-        </w:rPr>
-      </w:r>
-    </w:p>
-    <w:p>
-      <w:pPr>
-        <w:pStyle w:val="Normal"/>
-        <w:rPr>
-          <w:rFonts w:ascii="Calibri" w:hAnsi="Calibri"/>
-        </w:rPr>
-      </w:pPr>
-      <w:r>
-        <w:rPr>
-          <w:rFonts w:ascii="Calibri" w:hAnsi="Calibri"/>
-        </w:rPr>
-      </w:r>
-    </w:p>
-    <w:p>
-      <w:pPr>
-        <w:pStyle w:val="Normal"/>
-        <w:rPr>
-          <w:rFonts w:ascii="Calibri" w:hAnsi="Calibri"/>
-        </w:rPr>
-      </w:pPr>
-      <w:r>
-        <w:rPr>
-          <w:rFonts w:ascii="Calibri" w:hAnsi="Calibri"/>
-        </w:rPr>
-      </w:r>
-    </w:p>
-    <w:p>
-      <w:pPr>
-        <w:pStyle w:val="Normal"/>
-        <w:rPr>
-          <w:rFonts w:ascii="Calibri" w:hAnsi="Calibri"/>
-        </w:rPr>
-      </w:pPr>
-      <w:r>
-        <w:rPr>
-          <w:rFonts w:ascii="Calibri" w:hAnsi="Calibri"/>
+          <w:lang w:val="en-GB" w:eastAsia="ja-JP" w:bidi="ar-SA"/>
+        </w:rPr>
+      </w:pPr>
+      <w:r>
+        <w:rPr>
+          <w:rFonts w:ascii="Calibri" w:hAnsi="Calibri"/>
+          <w:lang w:val="en-GB" w:eastAsia="ja-JP" w:bidi="ar-SA"/>
+        </w:rPr>
+      </w:r>
+    </w:p>
+    <w:p>
+      <w:pPr>
+        <w:pStyle w:val="Normal"/>
+        <w:rPr>
+          <w:rFonts w:ascii="Calibri" w:hAnsi="Calibri"/>
+          <w:lang w:val="en-GB" w:eastAsia="ja-JP" w:bidi="ar-SA"/>
+        </w:rPr>
+      </w:pPr>
+      <w:r>
+        <w:rPr>
+          <w:rFonts w:ascii="Calibri" w:hAnsi="Calibri"/>
+          <w:lang w:val="en-GB" w:eastAsia="ja-JP" w:bidi="ar-SA"/>
+        </w:rPr>
+      </w:r>
+    </w:p>
+    <w:p>
+      <w:pPr>
+        <w:pStyle w:val="Normal"/>
+        <w:rPr>
+          <w:rFonts w:ascii="Calibri" w:hAnsi="Calibri"/>
+          <w:lang w:val="en-GB" w:eastAsia="ja-JP" w:bidi="ar-SA"/>
+        </w:rPr>
+      </w:pPr>
+      <w:r>
+        <w:rPr>
+          <w:rFonts w:ascii="Calibri" w:hAnsi="Calibri"/>
+          <w:lang w:val="en-GB" w:eastAsia="ja-JP" w:bidi="ar-SA"/>
+        </w:rPr>
+      </w:r>
+    </w:p>
+    <w:p>
+      <w:pPr>
+        <w:pStyle w:val="Normal"/>
+        <w:rPr>
+          <w:rFonts w:ascii="Calibri" w:hAnsi="Calibri"/>
+          <w:lang w:val="en-GB" w:eastAsia="ja-JP" w:bidi="ar-SA"/>
+        </w:rPr>
+      </w:pPr>
+      <w:r>
+        <w:rPr>
+          <w:rFonts w:ascii="Calibri" w:hAnsi="Calibri"/>
+          <w:lang w:val="en-GB" w:eastAsia="ja-JP" w:bidi="ar-SA"/>
+        </w:rPr>
+      </w:r>
+    </w:p>
+    <w:p>
+      <w:pPr>
+        <w:pStyle w:val="Normal"/>
+        <w:rPr>
+          <w:rFonts w:ascii="Calibri" w:hAnsi="Calibri"/>
+          <w:lang w:val="en-GB" w:eastAsia="ja-JP" w:bidi="ar-SA"/>
+        </w:rPr>
+      </w:pPr>
+      <w:r>
+        <w:rPr>
+          <w:rFonts w:ascii="Calibri" w:hAnsi="Calibri"/>
+          <w:lang w:val="en-GB" w:eastAsia="ja-JP" w:bidi="ar-SA"/>
+        </w:rPr>
+      </w:r>
+    </w:p>
+    <w:p>
+      <w:pPr>
+        <w:pStyle w:val="Normal"/>
+        <w:rPr>
+          <w:rFonts w:ascii="Calibri" w:hAnsi="Calibri"/>
+          <w:lang w:val="en-GB" w:eastAsia="ja-JP" w:bidi="ar-SA"/>
+        </w:rPr>
+      </w:pPr>
+      <w:r>
+        <w:rPr>
+          <w:rFonts w:ascii="Calibri" w:hAnsi="Calibri"/>
+          <w:lang w:val="en-GB" w:eastAsia="ja-JP" w:bidi="ar-SA"/>
+        </w:rPr>
+      </w:r>
+    </w:p>
+    <w:p>
+      <w:pPr>
+        <w:pStyle w:val="Normal"/>
+        <w:rPr>
+          <w:rFonts w:ascii="Calibri" w:hAnsi="Calibri"/>
+          <w:lang w:val="en-GB" w:eastAsia="ja-JP" w:bidi="ar-SA"/>
+        </w:rPr>
+      </w:pPr>
+      <w:r>
+        <w:rPr>
+          <w:rFonts w:ascii="Calibri" w:hAnsi="Calibri"/>
+          <w:lang w:val="en-GB" w:eastAsia="ja-JP" w:bidi="ar-SA"/>
+        </w:rPr>
+      </w:r>
+    </w:p>
+    <w:p>
+      <w:pPr>
+        <w:pStyle w:val="Normal"/>
+        <w:rPr>
+          <w:rFonts w:ascii="Calibri" w:hAnsi="Calibri"/>
+          <w:lang w:val="en-GB" w:eastAsia="ja-JP" w:bidi="ar-SA"/>
+        </w:rPr>
+      </w:pPr>
+      <w:r>
+        <w:rPr>
+          <w:rFonts w:ascii="Calibri" w:hAnsi="Calibri"/>
+          <w:lang w:val="en-GB" w:eastAsia="ja-JP" w:bidi="ar-SA"/>
+        </w:rPr>
+      </w:r>
+    </w:p>
+    <w:p>
+      <w:pPr>
+        <w:pStyle w:val="Normal"/>
+        <w:rPr>
+          <w:rFonts w:ascii="Calibri" w:hAnsi="Calibri"/>
+          <w:lang w:val="en-GB" w:eastAsia="ja-JP" w:bidi="ar-SA"/>
+        </w:rPr>
+      </w:pPr>
+      <w:r>
+        <w:rPr>
+          <w:rFonts w:ascii="Calibri" w:hAnsi="Calibri"/>
+          <w:lang w:val="en-GB" w:eastAsia="ja-JP" w:bidi="ar-SA"/>
         </w:rPr>
       </w:r>
     </w:p>
@@ -899,12 +975,13 @@
           <w:tab w:val="left" w:pos="5340" w:leader="none"/>
         </w:tabs>
         <w:rPr>
-          <w:rFonts w:ascii="Calibri" w:hAnsi="Calibri"/>
-        </w:rPr>
-      </w:pPr>
-      <w:r>
-        <w:rPr>
-          <w:rFonts w:ascii="Calibri" w:hAnsi="Calibri"/>
+          <w:lang w:val="en-GB" w:eastAsia="ja-JP" w:bidi="ar-SA"/>
+        </w:rPr>
+      </w:pPr>
+      <w:r>
+        <w:rPr>
+          <w:rFonts w:ascii="Calibri" w:hAnsi="Calibri"/>
+          <w:lang w:val="en-GB" w:eastAsia="ja-JP" w:bidi="ar-SA"/>
         </w:rPr>
         <w:tab/>
       </w:r>
@@ -917,10 +994,14 @@
           <w:numId w:val="0"/>
         </w:numPr>
         <w:ind w:left="0" w:right="0" w:hanging="0"/>
-        <w:rPr/>
-      </w:pPr>
-      <w:r>
-        <w:rPr/>
+        <w:rPr>
+          <w:lang w:val="en-GB" w:eastAsia="ja-JP" w:bidi="ar-SA"/>
+        </w:rPr>
+      </w:pPr>
+      <w:r>
+        <w:rPr>
+          <w:lang w:val="en-GB" w:eastAsia="ja-JP" w:bidi="ar-SA"/>
+        </w:rPr>
         <w:t>Project description</w:t>
       </w:r>
     </w:p>
@@ -928,12 +1009,13 @@
       <w:pPr>
         <w:pStyle w:val="Normal"/>
         <w:rPr>
-          <w:rFonts w:ascii="Calibri" w:hAnsi="Calibri"/>
-        </w:rPr>
-      </w:pPr>
-      <w:r>
-        <w:rPr>
-          <w:rFonts w:ascii="Calibri" w:hAnsi="Calibri"/>
+          <w:lang w:val="en-GB" w:eastAsia="ja-JP" w:bidi="ar-SA"/>
+        </w:rPr>
+      </w:pPr>
+      <w:r>
+        <w:rPr>
+          <w:rFonts w:ascii="Calibri" w:hAnsi="Calibri"/>
+          <w:lang w:val="en-GB" w:eastAsia="ja-JP" w:bidi="ar-SA"/>
         </w:rPr>
         <w:t xml:space="preserve">A van is used to transport Aberystwyth universities large robots to and from test sites and these robots currently have to be manually driven into and out of the van for transportation. The Robot driving itself into a van project is an application that will be used to automate and streamline the process of setting up large robots for field trials by loading and unloading robots into and out of the transport van. </w:t>
       </w:r>
@@ -943,24 +1025,27 @@
         <w:pStyle w:val="Normal"/>
         <w:rPr>
           <w:rFonts w:ascii="Calibri" w:hAnsi="Calibri"/>
-        </w:rPr>
-      </w:pPr>
-      <w:r>
-        <w:rPr>
-          <w:rFonts w:ascii="Calibri" w:hAnsi="Calibri"/>
-        </w:rPr>
-      </w:r>
-    </w:p>
-    <w:p>
-      <w:pPr>
-        <w:pStyle w:val="Normal"/>
-        <w:rPr>
-          <w:rFonts w:ascii="Calibri" w:hAnsi="Calibri"/>
-        </w:rPr>
-      </w:pPr>
-      <w:r>
-        <w:rPr>
-          <w:rFonts w:ascii="Calibri" w:hAnsi="Calibri"/>
+          <w:lang w:val="en-GB" w:eastAsia="ja-JP" w:bidi="ar-SA"/>
+        </w:rPr>
+      </w:pPr>
+      <w:r>
+        <w:rPr>
+          <w:rFonts w:ascii="Calibri" w:hAnsi="Calibri"/>
+          <w:lang w:val="en-GB" w:eastAsia="ja-JP" w:bidi="ar-SA"/>
+        </w:rPr>
+      </w:r>
+    </w:p>
+    <w:p>
+      <w:pPr>
+        <w:pStyle w:val="Normal"/>
+        <w:rPr>
+          <w:lang w:val="en-GB" w:eastAsia="ja-JP" w:bidi="ar-SA"/>
+        </w:rPr>
+      </w:pPr>
+      <w:r>
+        <w:rPr>
+          <w:rFonts w:ascii="Calibri" w:hAnsi="Calibri"/>
+          <w:lang w:val="en-GB" w:eastAsia="ja-JP" w:bidi="ar-SA"/>
         </w:rPr>
         <w:t>This project will use a forward facing LIDAR to guide the robot into and out of the van. This LIDAR should see a specific succession of patterns when driving into or out of the van and these patterns can be used to control the robot to drive the correct path into and out of the van.</w:t>
       </w:r>
@@ -970,51 +1055,72 @@
         <w:pStyle w:val="Normal"/>
         <w:rPr>
           <w:rFonts w:ascii="Calibri" w:hAnsi="Calibri"/>
-        </w:rPr>
-      </w:pPr>
-      <w:r>
-        <w:rPr>
-          <w:rFonts w:ascii="Calibri" w:hAnsi="Calibri"/>
-        </w:rPr>
-      </w:r>
-    </w:p>
-    <w:p>
-      <w:pPr>
-        <w:pStyle w:val="Normal"/>
-        <w:rPr>
-          <w:rFonts w:ascii="Calibri" w:hAnsi="Calibri"/>
-        </w:rPr>
-      </w:pPr>
-      <w:r>
-        <w:rPr>
-          <w:rFonts w:ascii="Calibri" w:hAnsi="Calibri"/>
-        </w:rPr>
-        <w:t>The application will be designed and tested in a simulator before it is used on real robots.</w:t>
-      </w:r>
-    </w:p>
-    <w:p>
-      <w:pPr>
-        <w:pStyle w:val="Normal"/>
-        <w:rPr>
-          <w:rFonts w:ascii="Calibri" w:hAnsi="Calibri"/>
-        </w:rPr>
-      </w:pPr>
-      <w:r>
-        <w:rPr>
-          <w:rFonts w:ascii="Calibri" w:hAnsi="Calibri"/>
-        </w:rPr>
-      </w:r>
-    </w:p>
-    <w:p>
-      <w:pPr>
-        <w:pStyle w:val="Normal"/>
-        <w:rPr/>
-      </w:pPr>
-      <w:r>
-        <w:rPr>
-          <w:rFonts w:ascii="Calibri" w:hAnsi="Calibri"/>
+          <w:lang w:val="en-GB" w:eastAsia="ja-JP" w:bidi="ar-SA"/>
+        </w:rPr>
+      </w:pPr>
+      <w:r>
+        <w:rPr>
+          <w:rFonts w:ascii="Calibri" w:hAnsi="Calibri"/>
+          <w:lang w:val="en-GB" w:eastAsia="ja-JP" w:bidi="ar-SA"/>
+        </w:rPr>
+      </w:r>
+    </w:p>
+    <w:p>
+      <w:pPr>
+        <w:pStyle w:val="Normal"/>
+        <w:rPr>
+          <w:lang w:val="en-GB" w:eastAsia="ja-JP" w:bidi="ar-SA"/>
+        </w:rPr>
+      </w:pPr>
+      <w:r>
+        <w:rPr>
+          <w:rFonts w:ascii="Calibri" w:hAnsi="Calibri"/>
+          <w:lang w:val="en-GB" w:eastAsia="ja-JP" w:bidi="ar-SA"/>
+        </w:rPr>
+        <w:t>The application will be designed and tested in a simulator before it is used on real robots. This is to make sure the real robots don’t get damaged while the application is still in development.</w:t>
+      </w:r>
+    </w:p>
+    <w:p>
+      <w:pPr>
+        <w:pStyle w:val="Normal"/>
+        <w:rPr>
+          <w:rFonts w:ascii="Calibri" w:hAnsi="Calibri"/>
+          <w:lang w:val="en-GB" w:eastAsia="ja-JP" w:bidi="ar-SA"/>
+        </w:rPr>
+      </w:pPr>
+      <w:r>
+        <w:rPr>
+          <w:rFonts w:ascii="Calibri" w:hAnsi="Calibri"/>
+          <w:lang w:val="en-GB" w:eastAsia="ja-JP" w:bidi="ar-SA"/>
+        </w:rPr>
+      </w:r>
+    </w:p>
+    <w:p>
+      <w:pPr>
+        <w:pStyle w:val="Normal"/>
+        <w:rPr>
+          <w:lang w:val="en-GB" w:eastAsia="ja-JP" w:bidi="ar-SA"/>
+        </w:rPr>
+      </w:pPr>
+      <w:r>
+        <w:rPr>
+          <w:rFonts w:ascii="Calibri" w:hAnsi="Calibri"/>
+          <w:lang w:val="en-GB" w:eastAsia="ja-JP" w:bidi="ar-SA"/>
         </w:rPr>
         <w:t>The end goal is for any large robot with a LIDAR to be able to successfully load itself into and out of a van at the push of a button. Currently, the scope is for the robot to already be at the back of the van and roughly aligned so it is ready to be driven into the van. This scope can be expanded upon so the robot doesn’t have to be at the back of the van or even near it.</w:t>
+      </w:r>
+    </w:p>
+    <w:p>
+      <w:pPr>
+        <w:pStyle w:val="Normal"/>
+        <w:rPr>
+          <w:rFonts w:ascii="Calibri" w:hAnsi="Calibri"/>
+        </w:rPr>
+      </w:pPr>
+      <w:r>
+        <w:rPr>
+          <w:rFonts w:ascii="Calibri" w:hAnsi="Calibri"/>
+        </w:rPr>
       </w:r>
     </w:p>
     <w:p>
@@ -1025,21 +1131,28 @@
           <w:numId w:val="0"/>
         </w:numPr>
         <w:ind w:left="0" w:right="0" w:hanging="0"/>
-        <w:rPr/>
-      </w:pPr>
-      <w:r>
-        <w:rPr/>
+        <w:rPr>
+          <w:lang w:val="en-GB" w:eastAsia="ja-JP" w:bidi="ar-SA"/>
+        </w:rPr>
+      </w:pPr>
+      <w:r>
+        <w:rPr>
+          <w:lang w:val="en-GB" w:eastAsia="ja-JP" w:bidi="ar-SA"/>
+        </w:rPr>
         <w:t>Proposed tasks</w:t>
       </w:r>
     </w:p>
     <w:p>
       <w:pPr>
         <w:pStyle w:val="Normal"/>
-        <w:rPr/>
-      </w:pPr>
-      <w:r>
-        <w:rPr>
-          <w:rFonts w:ascii="Calibri" w:hAnsi="Calibri"/>
+        <w:rPr>
+          <w:lang w:val="en-GB" w:eastAsia="ja-JP" w:bidi="ar-SA"/>
+        </w:rPr>
+      </w:pPr>
+      <w:r>
+        <w:rPr>
+          <w:rFonts w:ascii="Calibri" w:hAnsi="Calibri"/>
+          <w:lang w:val="en-GB" w:eastAsia="ja-JP" w:bidi="ar-SA"/>
         </w:rPr>
         <w:t xml:space="preserve">There are a few </w:t>
       </w:r>
@@ -1048,12 +1161,14 @@
           <w:rFonts w:ascii="Calibri" w:hAnsi="Calibri"/>
           <w:b/>
           <w:bCs/>
+          <w:lang w:val="en-GB" w:eastAsia="ja-JP" w:bidi="ar-SA"/>
         </w:rPr>
         <w:t>tools</w:t>
       </w:r>
       <w:r>
         <w:rPr>
           <w:rFonts w:ascii="Calibri" w:hAnsi="Calibri"/>
+          <w:lang w:val="en-GB" w:eastAsia="ja-JP" w:bidi="ar-SA"/>
         </w:rPr>
         <w:t xml:space="preserve"> </w:t>
       </w:r>
@@ -1062,12 +1177,14 @@
           <w:rFonts w:ascii="Calibri" w:hAnsi="Calibri"/>
           <w:b/>
           <w:bCs/>
+          <w:lang w:val="en-GB" w:eastAsia="ja-JP" w:bidi="ar-SA"/>
         </w:rPr>
         <w:t>that need to be looked into</w:t>
       </w:r>
       <w:r>
         <w:rPr>
           <w:rFonts w:ascii="Calibri" w:hAnsi="Calibri"/>
+          <w:lang w:val="en-GB" w:eastAsia="ja-JP" w:bidi="ar-SA"/>
         </w:rPr>
         <w:t>. One of these is the use of ROS</w:t>
       </w:r>
@@ -1075,6 +1192,7 @@
         <w:rPr>
           <w:rFonts w:ascii="Calibri" w:hAnsi="Calibri"/>
           <w:vertAlign w:val="superscript"/>
+          <w:lang w:val="en-GB" w:eastAsia="ja-JP" w:bidi="ar-SA"/>
         </w:rPr>
         <w:t>[1]</w:t>
       </w:r>
@@ -1083,7 +1201,9 @@
           <w:rFonts w:ascii="Calibri" w:hAnsi="Calibri"/>
           <w:position w:val="0"/>
           <w:sz w:val="22"/>
+          <w:sz w:val="22"/>
           <w:vertAlign w:val="baseline"/>
+          <w:lang w:val="en-GB" w:eastAsia="ja-JP" w:bidi="ar-SA"/>
         </w:rPr>
         <w:t xml:space="preserve"> as this API is what Aberystwyth university uses to control its robots. Another tool required is a simulator. ROS has 2 main simulators, Stage</w:t>
       </w:r>
@@ -1091,6 +1211,7 @@
         <w:rPr>
           <w:rFonts w:ascii="Calibri" w:hAnsi="Calibri"/>
           <w:vertAlign w:val="superscript"/>
+          <w:lang w:val="en-GB" w:eastAsia="ja-JP" w:bidi="ar-SA"/>
         </w:rPr>
         <w:t>[2]</w:t>
       </w:r>
@@ -1099,7 +1220,9 @@
           <w:rFonts w:ascii="Calibri" w:hAnsi="Calibri"/>
           <w:position w:val="0"/>
           <w:sz w:val="22"/>
+          <w:sz w:val="22"/>
           <w:vertAlign w:val="baseline"/>
+          <w:lang w:val="en-GB" w:eastAsia="ja-JP" w:bidi="ar-SA"/>
         </w:rPr>
         <w:t xml:space="preserve"> which is used for 2D simulations and Gazebo</w:t>
       </w:r>
@@ -1107,6 +1230,7 @@
         <w:rPr>
           <w:rFonts w:ascii="Calibri" w:hAnsi="Calibri"/>
           <w:vertAlign w:val="superscript"/>
+          <w:lang w:val="en-GB" w:eastAsia="ja-JP" w:bidi="ar-SA"/>
         </w:rPr>
         <w:t>[3]</w:t>
       </w:r>
@@ -1115,38 +1239,42 @@
           <w:rFonts w:ascii="Calibri" w:hAnsi="Calibri"/>
           <w:position w:val="0"/>
           <w:sz w:val="22"/>
+          <w:sz w:val="22"/>
           <w:vertAlign w:val="baseline"/>
-        </w:rPr>
-        <w:t xml:space="preserve"> which is used for 3D simulations. </w:t>
-      </w:r>
-      <w:r>
+          <w:lang w:val="en-GB" w:eastAsia="ja-JP" w:bidi="ar-SA"/>
+        </w:rPr>
+        <w:t xml:space="preserve"> which is used for 3D simulations. Judging by the fact that these large robots will have to be used in the real world which is 3D, Gazebo will have to be used and looked into.</w:t>
+      </w:r>
+    </w:p>
+    <w:p>
+      <w:pPr>
+        <w:pStyle w:val="Normal"/>
         <w:rPr>
           <w:rFonts w:ascii="Calibri" w:hAnsi="Calibri"/>
           <w:position w:val="0"/>
           <w:sz w:val="22"/>
+          <w:sz w:val="22"/>
           <w:vertAlign w:val="baseline"/>
-        </w:rPr>
-        <w:t>Judging by the fact that these large robots will have to be used in the real world which is 3D, Gazebo will have to be used and looked into.</w:t>
-      </w:r>
-    </w:p>
-    <w:p>
-      <w:pPr>
-        <w:pStyle w:val="Normal"/>
+          <w:lang w:val="en-GB" w:eastAsia="ja-JP" w:bidi="ar-SA"/>
+        </w:rPr>
+      </w:pPr>
+      <w:r>
         <w:rPr>
           <w:rFonts w:ascii="Calibri" w:hAnsi="Calibri"/>
           <w:position w:val="0"/>
           <w:sz w:val="22"/>
+          <w:sz w:val="22"/>
           <w:vertAlign w:val="baseline"/>
-        </w:rPr>
-      </w:pPr>
-      <w:r>
-        <w:rPr/>
-      </w:r>
-    </w:p>
-    <w:p>
-      <w:pPr>
-        <w:pStyle w:val="Normal"/>
-        <w:rPr/>
+          <w:lang w:val="en-GB" w:eastAsia="ja-JP" w:bidi="ar-SA"/>
+        </w:rPr>
+      </w:r>
+    </w:p>
+    <w:p>
+      <w:pPr>
+        <w:pStyle w:val="Normal"/>
+        <w:rPr>
+          <w:lang w:val="en-GB" w:eastAsia="ja-JP" w:bidi="ar-SA"/>
+        </w:rPr>
       </w:pPr>
       <w:r>
         <w:rPr>
@@ -1155,9 +1283,66 @@
           <w:bCs/>
           <w:position w:val="0"/>
           <w:sz w:val="22"/>
+          <w:sz w:val="22"/>
           <w:vertAlign w:val="baseline"/>
-        </w:rPr>
-        <w:t>T</w:t>
+          <w:lang w:val="en-GB" w:eastAsia="ja-JP" w:bidi="ar-SA"/>
+        </w:rPr>
+        <w:t>The test environment(s)</w:t>
+      </w:r>
+      <w:r>
+        <w:rPr>
+          <w:rFonts w:ascii="Calibri" w:hAnsi="Calibri"/>
+          <w:position w:val="0"/>
+          <w:sz w:val="22"/>
+          <w:sz w:val="22"/>
+          <w:vertAlign w:val="baseline"/>
+          <w:lang w:val="en-GB" w:eastAsia="ja-JP" w:bidi="ar-SA"/>
+        </w:rPr>
+        <w:t xml:space="preserve"> within the simulator need to be created before any development or testing can be started. The SDF model for the robot is provided but the van model needs to be created and both need to be put into an empty world.</w:t>
+      </w:r>
+    </w:p>
+    <w:p>
+      <w:pPr>
+        <w:pStyle w:val="Normal"/>
+        <w:rPr>
+          <w:rFonts w:ascii="Calibri" w:hAnsi="Calibri"/>
+          <w:position w:val="0"/>
+          <w:sz w:val="22"/>
+          <w:sz w:val="22"/>
+          <w:vertAlign w:val="baseline"/>
+          <w:lang w:val="en-GB" w:eastAsia="ja-JP" w:bidi="ar-SA"/>
+        </w:rPr>
+      </w:pPr>
+      <w:r>
+        <w:rPr>
+          <w:rFonts w:ascii="Calibri" w:hAnsi="Calibri"/>
+          <w:position w:val="0"/>
+          <w:sz w:val="22"/>
+          <w:sz w:val="22"/>
+          <w:vertAlign w:val="baseline"/>
+          <w:lang w:val="en-GB" w:eastAsia="ja-JP" w:bidi="ar-SA"/>
+        </w:rPr>
+      </w:r>
+    </w:p>
+    <w:p>
+      <w:pPr>
+        <w:pStyle w:val="Normal"/>
+        <w:rPr>
+          <w:lang w:val="en-GB" w:eastAsia="ja-JP" w:bidi="ar-SA"/>
+        </w:rPr>
+      </w:pPr>
+      <w:r>
+        <w:rPr>
+          <w:rFonts w:ascii="Calibri" w:hAnsi="Calibri"/>
+          <w:b w:val="false"/>
+          <w:bCs w:val="false"/>
+          <w:position w:val="0"/>
+          <w:sz w:val="22"/>
+          <w:sz w:val="22"/>
+          <w:vertAlign w:val="baseline"/>
+          <w:lang w:val="en-GB" w:eastAsia="ja-JP" w:bidi="ar-SA"/>
+        </w:rPr>
+        <w:t>Certain</w:t>
       </w:r>
       <w:r>
         <w:rPr>
@@ -1166,132 +1351,71 @@
           <w:bCs/>
           <w:position w:val="0"/>
           <w:sz w:val="22"/>
+          <w:sz w:val="22"/>
           <w:vertAlign w:val="baseline"/>
-        </w:rPr>
-        <w:t>he test environment</w:t>
-      </w:r>
+          <w:lang w:val="en-GB" w:eastAsia="ja-JP" w:bidi="ar-SA"/>
+        </w:rPr>
+        <w:t xml:space="preserve"> Computer vision techniques</w:t>
+      </w:r>
+      <w:r>
+        <w:rPr>
+          <w:rFonts w:ascii="Calibri" w:hAnsi="Calibri"/>
+          <w:position w:val="0"/>
+          <w:sz w:val="22"/>
+          <w:sz w:val="22"/>
+          <w:vertAlign w:val="baseline"/>
+          <w:lang w:val="en-GB" w:eastAsia="ja-JP" w:bidi="ar-SA"/>
+        </w:rPr>
+        <w:t xml:space="preserve"> such as detecting sharp features</w:t>
+      </w:r>
+      <w:r>
+        <w:rPr>
+          <w:rFonts w:ascii="Calibri" w:hAnsi="Calibri"/>
+          <w:vertAlign w:val="superscript"/>
+          <w:lang w:val="en-GB" w:eastAsia="ja-JP" w:bidi="ar-SA"/>
+        </w:rPr>
+        <w:t>[4]</w:t>
+      </w:r>
+      <w:r>
+        <w:rPr>
+          <w:rFonts w:ascii="Calibri" w:hAnsi="Calibri"/>
+          <w:position w:val="0"/>
+          <w:sz w:val="22"/>
+          <w:sz w:val="22"/>
+          <w:vertAlign w:val="baseline"/>
+          <w:lang w:val="en-GB" w:eastAsia="ja-JP" w:bidi="ar-SA"/>
+        </w:rPr>
+        <w:t xml:space="preserve"> will need to be investigated to determine the container’s location relative to the robots location so the robot can adjust its trajectory when loading or unloading from the van.</w:t>
+      </w:r>
+    </w:p>
+    <w:p>
+      <w:pPr>
+        <w:pStyle w:val="Normal"/>
+        <w:rPr>
+          <w:rFonts w:ascii="Calibri" w:hAnsi="Calibri"/>
+          <w:lang w:val="en-GB" w:eastAsia="ja-JP" w:bidi="ar-SA"/>
+        </w:rPr>
+      </w:pPr>
+      <w:r>
+        <w:rPr>
+          <w:rFonts w:ascii="Calibri" w:hAnsi="Calibri"/>
+          <w:lang w:val="en-GB" w:eastAsia="ja-JP" w:bidi="ar-SA"/>
+        </w:rPr>
+      </w:r>
+    </w:p>
+    <w:p>
+      <w:pPr>
+        <w:pStyle w:val="Normal"/>
+        <w:rPr>
+          <w:lang w:val="en-GB" w:eastAsia="ja-JP" w:bidi="ar-SA"/>
+        </w:rPr>
+      </w:pPr>
       <w:r>
         <w:rPr>
           <w:rFonts w:ascii="Calibri" w:hAnsi="Calibri"/>
           <w:b/>
           <w:bCs/>
-          <w:position w:val="0"/>
-          <w:sz w:val="22"/>
-          <w:vertAlign w:val="baseline"/>
-        </w:rPr>
-        <w:t>(s)</w:t>
-      </w:r>
-      <w:r>
-        <w:rPr>
-          <w:rFonts w:ascii="Calibri" w:hAnsi="Calibri"/>
-          <w:position w:val="0"/>
-          <w:sz w:val="22"/>
-          <w:vertAlign w:val="baseline"/>
-        </w:rPr>
-        <w:t xml:space="preserve"> within the simulator need to be created before any development or testing can be started. The SDF model for the robot is provided but the van model needs to be created and both need to be put into an empty world.</w:t>
-      </w:r>
-    </w:p>
-    <w:p>
-      <w:pPr>
-        <w:pStyle w:val="Normal"/>
-        <w:rPr>
-          <w:rFonts w:ascii="Calibri" w:hAnsi="Calibri"/>
-          <w:position w:val="0"/>
-          <w:sz w:val="22"/>
-          <w:vertAlign w:val="baseline"/>
-        </w:rPr>
-      </w:pPr>
-      <w:r>
-        <w:rPr/>
-      </w:r>
-    </w:p>
-    <w:p>
-      <w:pPr>
-        <w:pStyle w:val="Normal"/>
-        <w:rPr/>
-      </w:pPr>
-      <w:r>
-        <w:rPr>
-          <w:rFonts w:ascii="Calibri" w:hAnsi="Calibri"/>
-          <w:b w:val="false"/>
-          <w:bCs w:val="false"/>
-          <w:position w:val="0"/>
-          <w:sz w:val="22"/>
-          <w:vertAlign w:val="baseline"/>
-        </w:rPr>
-        <w:t>Certain</w:t>
-      </w:r>
-      <w:r>
-        <w:rPr>
-          <w:rFonts w:ascii="Calibri" w:hAnsi="Calibri"/>
-          <w:b/>
-          <w:bCs/>
-          <w:position w:val="0"/>
-          <w:sz w:val="22"/>
-          <w:vertAlign w:val="baseline"/>
-        </w:rPr>
-        <w:t xml:space="preserve"> Computer vision techniques</w:t>
-      </w:r>
-      <w:r>
-        <w:rPr>
-          <w:rFonts w:ascii="Calibri" w:hAnsi="Calibri"/>
-          <w:position w:val="0"/>
-          <w:sz w:val="22"/>
-          <w:vertAlign w:val="baseline"/>
-        </w:rPr>
-        <w:t xml:space="preserve"> </w:t>
-      </w:r>
-      <w:r>
-        <w:rPr>
-          <w:rFonts w:ascii="Calibri" w:hAnsi="Calibri"/>
-          <w:position w:val="0"/>
-          <w:sz w:val="22"/>
-          <w:vertAlign w:val="baseline"/>
-        </w:rPr>
-        <w:t>such as detecting sharp features</w:t>
-      </w:r>
-      <w:r>
-        <w:rPr>
-          <w:rFonts w:ascii="Calibri" w:hAnsi="Calibri"/>
-          <w:vertAlign w:val="superscript"/>
-        </w:rPr>
-        <w:t>[4]</w:t>
-      </w:r>
-      <w:r>
-        <w:rPr>
-          <w:rFonts w:ascii="Calibri" w:hAnsi="Calibri"/>
-          <w:position w:val="0"/>
-          <w:sz w:val="22"/>
-          <w:vertAlign w:val="baseline"/>
-        </w:rPr>
-        <w:t xml:space="preserve"> will need to be investigated to determine the container’s location relative to the robots location so the robot can adjust its trajectory when loading or unloading from the van.</w:t>
-      </w:r>
-    </w:p>
-    <w:p>
-      <w:pPr>
-        <w:pStyle w:val="Normal"/>
-        <w:rPr>
-          <w:rFonts w:ascii="Calibri" w:hAnsi="Calibri"/>
-        </w:rPr>
-      </w:pPr>
-      <w:r>
-        <w:rPr/>
-      </w:r>
-    </w:p>
-    <w:p>
-      <w:pPr>
-        <w:pStyle w:val="Normal"/>
-        <w:rPr>
-          <w:b/>
-          <w:b/>
-          <w:bCs/>
-        </w:rPr>
-      </w:pPr>
-      <w:r>
-        <w:rPr>
-          <w:rFonts w:ascii="Calibri" w:hAnsi="Calibri"/>
-          <w:b/>
-          <w:bCs/>
+          <w:lang w:val="en-GB" w:eastAsia="ja-JP" w:bidi="ar-SA"/>
         </w:rPr>
         <w:t xml:space="preserve">Thorough testing </w:t>
       </w:r>
@@ -1301,7 +1425,7 @@
           <w:b w:val="false"/>
           <w:bCs w:val="false"/>
           <w:sz w:val="21"/>
-          <w:lang w:val="en-US"/>
+          <w:lang w:val="en-GB" w:eastAsia="ja-JP" w:bidi="ar-SA"/>
         </w:rPr>
         <w:t>needs to be conducted whilst the application is being developed due to the application running on real world heavy machinery. This testing will be conducted within the simulator to find and fix bugs because testing on a real robot could cause unintended physical damage.</w:t>
       </w:r>
@@ -1315,23 +1439,7 @@
           <w:b w:val="false"/>
           <w:bCs w:val="false"/>
           <w:sz w:val="21"/>
-          <w:lang w:val="en-US"/>
-        </w:rPr>
-      </w:pPr>
-      <w:r>
-        <w:rPr>
-          <w:b/>
-          <w:bCs/>
-        </w:rPr>
-      </w:r>
-    </w:p>
-    <w:p>
-      <w:pPr>
-        <w:pStyle w:val="Normal"/>
-        <w:rPr>
-          <w:b/>
-          <w:b/>
-          <w:bCs/>
+          <w:lang w:val="en-GB" w:eastAsia="ja-JP" w:bidi="ar-SA"/>
         </w:rPr>
       </w:pPr>
       <w:r>
@@ -1340,7 +1448,68 @@
           <w:b w:val="false"/>
           <w:bCs w:val="false"/>
           <w:sz w:val="21"/>
-          <w:lang w:val="en-US"/>
+          <w:lang w:val="en-GB" w:eastAsia="ja-JP" w:bidi="ar-SA"/>
+        </w:rPr>
+      </w:r>
+    </w:p>
+    <w:p>
+      <w:pPr>
+        <w:pStyle w:val="Normal"/>
+        <w:rPr>
+          <w:rFonts w:ascii="Calibri" w:hAnsi="Calibri"/>
+          <w:b w:val="false"/>
+          <w:b w:val="false"/>
+          <w:bCs w:val="false"/>
+          <w:sz w:val="21"/>
+          <w:lang w:val="en-GB" w:eastAsia="ja-JP" w:bidi="ar-SA"/>
+        </w:rPr>
+      </w:pPr>
+      <w:r>
+        <w:rPr>
+          <w:rFonts w:ascii="Calibri" w:hAnsi="Calibri"/>
+          <w:b w:val="false"/>
+          <w:bCs w:val="false"/>
+          <w:sz w:val="21"/>
+          <w:lang w:val="en-GB" w:eastAsia="ja-JP" w:bidi="ar-SA"/>
+        </w:rPr>
+      </w:r>
+    </w:p>
+    <w:p>
+      <w:pPr>
+        <w:pStyle w:val="Normal"/>
+        <w:rPr>
+          <w:rFonts w:ascii="Calibri" w:hAnsi="Calibri"/>
+          <w:b w:val="false"/>
+          <w:b w:val="false"/>
+          <w:bCs w:val="false"/>
+          <w:sz w:val="21"/>
+          <w:lang w:val="en-GB" w:eastAsia="ja-JP" w:bidi="ar-SA"/>
+        </w:rPr>
+      </w:pPr>
+      <w:r>
+        <w:rPr>
+          <w:rFonts w:ascii="Calibri" w:hAnsi="Calibri"/>
+          <w:b w:val="false"/>
+          <w:bCs w:val="false"/>
+          <w:sz w:val="21"/>
+          <w:lang w:val="en-GB" w:eastAsia="ja-JP" w:bidi="ar-SA"/>
+        </w:rPr>
+      </w:r>
+    </w:p>
+    <w:p>
+      <w:pPr>
+        <w:pStyle w:val="Normal"/>
+        <w:rPr>
+          <w:lang w:val="en-GB" w:eastAsia="ja-JP" w:bidi="ar-SA"/>
+        </w:rPr>
+      </w:pPr>
+      <w:r>
+        <w:rPr>
+          <w:rFonts w:ascii="Calibri" w:hAnsi="Calibri"/>
+          <w:b w:val="false"/>
+          <w:bCs w:val="false"/>
+          <w:sz w:val="21"/>
+          <w:lang w:val="en-GB" w:eastAsia="ja-JP" w:bidi="ar-SA"/>
         </w:rPr>
         <w:t xml:space="preserve">The </w:t>
       </w:r>
@@ -1350,7 +1519,7 @@
           <w:b/>
           <w:bCs/>
           <w:sz w:val="21"/>
-          <w:lang w:val="en-US"/>
+          <w:lang w:val="en-GB" w:eastAsia="ja-JP" w:bidi="ar-SA"/>
         </w:rPr>
         <w:t>Software environments</w:t>
       </w:r>
@@ -1360,79 +1529,9 @@
           <w:b w:val="false"/>
           <w:bCs w:val="false"/>
           <w:sz w:val="21"/>
-          <w:lang w:val="en-US"/>
-        </w:rPr>
-        <w:t xml:space="preserve"> will need to be set up so that the ROS workspace works correctly </w:t>
-      </w:r>
-      <w:r>
-        <w:rPr>
-          <w:rFonts w:ascii="Calibri" w:hAnsi="Calibri"/>
-          <w:b w:val="false"/>
-          <w:bCs w:val="false"/>
-          <w:sz w:val="21"/>
-          <w:lang w:val="en-US"/>
-        </w:rPr>
-        <w:t>with a custom directory</w:t>
-      </w:r>
-      <w:r>
-        <w:rPr>
-          <w:rFonts w:ascii="Calibri" w:hAnsi="Calibri"/>
-          <w:b w:val="false"/>
-          <w:bCs w:val="false"/>
-          <w:sz w:val="21"/>
-          <w:lang w:val="en-US"/>
-        </w:rPr>
-        <w:t xml:space="preserve">. </w:t>
-      </w:r>
-      <w:r>
-        <w:rPr>
-          <w:rFonts w:ascii="Calibri" w:hAnsi="Calibri"/>
-          <w:b w:val="false"/>
-          <w:bCs w:val="false"/>
-          <w:sz w:val="21"/>
-          <w:lang w:val="en-US"/>
-        </w:rPr>
-        <w:t>Online</w:t>
-      </w:r>
-      <w:r>
-        <w:rPr>
-          <w:rFonts w:ascii="Calibri" w:hAnsi="Calibri"/>
-          <w:b w:val="false"/>
-          <w:bCs w:val="false"/>
-          <w:sz w:val="21"/>
-          <w:lang w:val="en-US"/>
-        </w:rPr>
-        <w:t xml:space="preserve"> </w:t>
-      </w:r>
-      <w:r>
-        <w:rPr>
-          <w:rFonts w:ascii="Calibri" w:hAnsi="Calibri"/>
-          <w:b w:val="false"/>
-          <w:bCs w:val="false"/>
-          <w:sz w:val="21"/>
-          <w:lang w:val="en-US"/>
-        </w:rPr>
-        <w:t>v</w:t>
-      </w:r>
-      <w:r>
-        <w:rPr>
-          <w:rFonts w:ascii="Calibri" w:hAnsi="Calibri"/>
-          <w:b w:val="false"/>
-          <w:bCs w:val="false"/>
-          <w:sz w:val="21"/>
-          <w:lang w:val="en-US"/>
-        </w:rPr>
-        <w:t>ersion control such as git</w:t>
-      </w:r>
-      <w:r>
-        <w:rPr>
-          <w:rFonts w:ascii="Calibri" w:hAnsi="Calibri"/>
-          <w:b w:val="false"/>
-          <w:bCs w:val="false"/>
-          <w:sz w:val="21"/>
-          <w:lang w:val="en-US"/>
-        </w:rPr>
-        <w:t>hub</w:t>
+          <w:lang w:val="en-GB" w:eastAsia="ja-JP" w:bidi="ar-SA"/>
+        </w:rPr>
+        <w:t xml:space="preserve"> will need to be set up so that the ROS workspace works correctly with a custom directory. Online version control such as github</w:t>
       </w:r>
       <w:r>
         <w:rPr>
@@ -1441,7 +1540,7 @@
           <w:bCs w:val="false"/>
           <w:sz w:val="21"/>
           <w:vertAlign w:val="superscript"/>
-          <w:lang w:val="en-US"/>
+          <w:lang w:val="en-GB" w:eastAsia="ja-JP" w:bidi="ar-SA"/>
         </w:rPr>
         <w:t>[5]</w:t>
       </w:r>
@@ -1451,7 +1550,7 @@
           <w:b w:val="false"/>
           <w:bCs w:val="false"/>
           <w:sz w:val="21"/>
-          <w:lang w:val="en-US"/>
+          <w:lang w:val="en-GB" w:eastAsia="ja-JP" w:bidi="ar-SA"/>
         </w:rPr>
         <w:t xml:space="preserve"> or svn</w:t>
       </w:r>
@@ -1462,7 +1561,7 @@
           <w:bCs w:val="false"/>
           <w:sz w:val="21"/>
           <w:vertAlign w:val="superscript"/>
-          <w:lang w:val="en-US"/>
+          <w:lang w:val="en-GB" w:eastAsia="ja-JP" w:bidi="ar-SA"/>
         </w:rPr>
         <w:t>[6]</w:t>
       </w:r>
@@ -1472,9 +1571,47 @@
           <w:b w:val="false"/>
           <w:bCs w:val="false"/>
           <w:sz w:val="21"/>
-          <w:lang w:val="en-US"/>
-        </w:rPr>
-        <w:t xml:space="preserve"> also needs to be </w:t>
+          <w:lang w:val="en-GB" w:eastAsia="ja-JP" w:bidi="ar-SA"/>
+        </w:rPr>
+        <w:t xml:space="preserve"> also needs to be used so there is a backup of all work done at all times.</w:t>
+      </w:r>
+    </w:p>
+    <w:p>
+      <w:pPr>
+        <w:pStyle w:val="Normal"/>
+        <w:rPr>
+          <w:rFonts w:ascii="Calibri" w:hAnsi="Calibri"/>
+          <w:b/>
+          <w:b/>
+          <w:bCs/>
+          <w:sz w:val="21"/>
+        </w:rPr>
+      </w:pPr>
+      <w:r>
+        <w:rPr>
+          <w:rFonts w:ascii="Calibri" w:hAnsi="Calibri"/>
+          <w:b/>
+          <w:bCs/>
+          <w:sz w:val="21"/>
+        </w:rPr>
+      </w:r>
+    </w:p>
+    <w:p>
+      <w:pPr>
+        <w:pStyle w:val="Normal"/>
+        <w:rPr>
+          <w:lang w:val="en-GB" w:eastAsia="ja-JP" w:bidi="ar-SA"/>
+        </w:rPr>
+      </w:pPr>
+      <w:r>
+        <w:rPr>
+          <w:rFonts w:ascii="Calibri" w:hAnsi="Calibri"/>
+          <w:b/>
+          <w:bCs/>
+          <w:sz w:val="21"/>
+          <w:lang w:val="en-GB" w:eastAsia="ja-JP" w:bidi="ar-SA"/>
+        </w:rPr>
+        <w:t>Preparation for the two demonstrations</w:t>
       </w:r>
       <w:r>
         <w:rPr>
@@ -1482,59 +1619,9 @@
           <w:b w:val="false"/>
           <w:bCs w:val="false"/>
           <w:sz w:val="21"/>
-          <w:lang w:val="en-US"/>
-        </w:rPr>
-        <w:t xml:space="preserve">used </w:t>
-      </w:r>
-      <w:r>
-        <w:rPr>
-          <w:rFonts w:ascii="Calibri" w:hAnsi="Calibri"/>
-          <w:b w:val="false"/>
-          <w:bCs w:val="false"/>
-          <w:sz w:val="21"/>
-          <w:lang w:val="en-US"/>
-        </w:rPr>
-        <w:t>so there is a backup of all work done at all times.</w:t>
-      </w:r>
-    </w:p>
-    <w:p>
-      <w:pPr>
-        <w:pStyle w:val="Normal"/>
-        <w:rPr>
-          <w:b/>
-          <w:b/>
-          <w:bCs/>
-        </w:rPr>
-      </w:pPr>
-      <w:r>
-        <w:rPr>
-          <w:rFonts w:ascii="Calibri" w:hAnsi="Calibri"/>
-          <w:b/>
-          <w:bCs/>
-          <w:sz w:val="21"/>
-          <w:lang w:val="en-US"/>
-        </w:rPr>
-        <w:t>Preparation for the two demonstrations</w:t>
-      </w:r>
-      <w:r>
-        <w:rPr>
-          <w:rFonts w:ascii="Calibri" w:hAnsi="Calibri"/>
-          <w:b w:val="false"/>
-          <w:bCs w:val="false"/>
-          <w:sz w:val="21"/>
-          <w:lang w:val="en-US"/>
-        </w:rPr>
-        <w:t xml:space="preserve"> in the form of notes, testing any live demonstrations and practicing the demonstration </w:t>
-      </w:r>
-      <w:r>
-        <w:rPr>
-          <w:rFonts w:ascii="Calibri" w:hAnsi="Calibri"/>
-          <w:b w:val="false"/>
-          <w:bCs w:val="false"/>
-          <w:sz w:val="21"/>
-          <w:lang w:val="en-US"/>
-        </w:rPr>
-        <w:t>before doing it. This preparation should result in both demonstrations going smoothly.</w:t>
+          <w:lang w:val="en-GB" w:eastAsia="ja-JP" w:bidi="ar-SA"/>
+        </w:rPr>
+        <w:t xml:space="preserve"> in the form of notes, testing any live demonstrations and practising the demonstration before doing it. This preparation should result in both demonstrations going smoothly.</w:t>
       </w:r>
     </w:p>
     <w:p>
@@ -1546,20 +1633,25 @@
           <w:b w:val="false"/>
           <w:bCs w:val="false"/>
           <w:sz w:val="21"/>
-          <w:lang w:val="en-US"/>
-        </w:rPr>
-      </w:pPr>
-      <w:r>
-        <w:rPr>
-          <w:b/>
-          <w:bCs/>
-        </w:rPr>
-      </w:r>
-    </w:p>
-    <w:p>
-      <w:pPr>
-        <w:pStyle w:val="Normal"/>
-        <w:rPr/>
+          <w:lang w:val="en-GB" w:eastAsia="ja-JP" w:bidi="ar-SA"/>
+        </w:rPr>
+      </w:pPr>
+      <w:r>
+        <w:rPr>
+          <w:rFonts w:ascii="Calibri" w:hAnsi="Calibri"/>
+          <w:b w:val="false"/>
+          <w:bCs w:val="false"/>
+          <w:sz w:val="21"/>
+          <w:lang w:val="en-GB" w:eastAsia="ja-JP" w:bidi="ar-SA"/>
+        </w:rPr>
+      </w:r>
+    </w:p>
+    <w:p>
+      <w:pPr>
+        <w:pStyle w:val="Normal"/>
+        <w:rPr>
+          <w:lang w:val="en-GB" w:eastAsia="ja-JP" w:bidi="ar-SA"/>
+        </w:rPr>
       </w:pPr>
       <w:r>
         <w:rPr>
@@ -1567,7 +1659,7 @@
           <w:b/>
           <w:bCs/>
           <w:sz w:val="21"/>
-          <w:lang w:val="en-US"/>
+          <w:lang w:val="en-GB" w:eastAsia="ja-JP" w:bidi="ar-SA"/>
         </w:rPr>
         <w:t xml:space="preserve">Keeping weekly notes </w:t>
       </w:r>
@@ -1577,9 +1669,29 @@
           <w:b w:val="false"/>
           <w:bCs w:val="false"/>
           <w:sz w:val="21"/>
-          <w:lang w:val="en-US"/>
+          <w:lang w:val="en-GB" w:eastAsia="ja-JP" w:bidi="ar-SA"/>
         </w:rPr>
         <w:t>for what I am working on during the week and for what is discussed in meetings. This includes anything methods attempted which are unsuccessful as well as successful methods.</w:t>
+      </w:r>
+    </w:p>
+    <w:p>
+      <w:pPr>
+        <w:pStyle w:val="Normal"/>
+        <w:rPr>
+          <w:rFonts w:ascii="Calibri" w:hAnsi="Calibri"/>
+          <w:b w:val="false"/>
+          <w:b w:val="false"/>
+          <w:bCs w:val="false"/>
+          <w:sz w:val="21"/>
+        </w:rPr>
+      </w:pPr>
+      <w:r>
+        <w:rPr>
+          <w:rFonts w:ascii="Calibri" w:hAnsi="Calibri"/>
+          <w:b w:val="false"/>
+          <w:bCs w:val="false"/>
+          <w:sz w:val="21"/>
+        </w:rPr>
       </w:r>
     </w:p>
     <w:p>
@@ -1590,57 +1702,98 @@
           <w:numId w:val="0"/>
         </w:numPr>
         <w:ind w:left="0" w:right="0" w:hanging="0"/>
-        <w:rPr/>
-      </w:pPr>
-      <w:r>
-        <w:rPr/>
+        <w:rPr>
+          <w:lang w:val="en-GB" w:eastAsia="ja-JP" w:bidi="ar-SA"/>
+        </w:rPr>
+      </w:pPr>
+      <w:r>
+        <w:rPr>
+          <w:lang w:val="en-GB" w:eastAsia="ja-JP" w:bidi="ar-SA"/>
+        </w:rPr>
         <w:t>Project deliverables</w:t>
       </w:r>
     </w:p>
     <w:p>
       <w:pPr>
         <w:pStyle w:val="Normal"/>
-        <w:rPr/>
+        <w:rPr>
+          <w:lang w:val="en-GB" w:eastAsia="ja-JP" w:bidi="ar-SA"/>
+        </w:rPr>
       </w:pPr>
       <w:r>
         <w:rPr>
           <w:rFonts w:ascii="Calibri" w:hAnsi="Calibri"/>
           <w:b/>
           <w:bCs/>
-        </w:rPr>
-        <w:t>Mid project demonstration:</w:t>
-      </w:r>
-      <w:r>
-        <w:rPr>
-          <w:rFonts w:ascii="Calibri" w:hAnsi="Calibri"/>
-        </w:rPr>
-        <w:t xml:space="preserve"> A live demonstration in simulation will be produced t</w:t>
-      </w:r>
-      <w:r>
-        <w:rPr>
-          <w:rFonts w:ascii="Calibri" w:hAnsi="Calibri"/>
-        </w:rPr>
-        <w:t>o show the functionality of the application. Notes for this demonstration will also be produced.</w:t>
-      </w:r>
-    </w:p>
-    <w:p>
-      <w:pPr>
-        <w:pStyle w:val="Normal"/>
-        <w:rPr>
-          <w:rFonts w:ascii="Calibri" w:hAnsi="Calibri"/>
-        </w:rPr>
-      </w:pPr>
-      <w:r>
-        <w:rPr/>
-      </w:r>
-    </w:p>
-    <w:p>
-      <w:pPr>
-        <w:pStyle w:val="Normal"/>
-        <w:rPr>
-          <w:b/>
+          <w:lang w:val="en-GB" w:eastAsia="ja-JP" w:bidi="ar-SA"/>
+        </w:rPr>
+        <w:t xml:space="preserve">Investigation into pointcloud CV techniques: </w:t>
+      </w:r>
+      <w:r>
+        <w:rPr>
+          <w:rFonts w:ascii="Calibri" w:hAnsi="Calibri"/>
+          <w:b w:val="false"/>
+          <w:bCs w:val="false"/>
+          <w:lang w:val="en-GB" w:eastAsia="ja-JP" w:bidi="ar-SA"/>
+        </w:rPr>
+        <w:t>A report investigating computer vision techniques that translate well to raw pointcloud data will be produced so the robot has an accurate way of determining how it should move to successfully drive into the van.</w:t>
+      </w:r>
+    </w:p>
+    <w:p>
+      <w:pPr>
+        <w:pStyle w:val="Normal"/>
+        <w:rPr>
+          <w:rFonts w:ascii="Calibri" w:hAnsi="Calibri"/>
+        </w:rPr>
+      </w:pPr>
+      <w:r>
+        <w:rPr>
+          <w:rFonts w:ascii="Calibri" w:hAnsi="Calibri"/>
+        </w:rPr>
+      </w:r>
+    </w:p>
+    <w:p>
+      <w:pPr>
+        <w:pStyle w:val="Normal"/>
+        <w:rPr>
+          <w:lang w:val="en-GB" w:eastAsia="ja-JP" w:bidi="ar-SA"/>
+        </w:rPr>
+      </w:pPr>
+      <w:r>
+        <w:rPr>
+          <w:rFonts w:ascii="Calibri" w:hAnsi="Calibri"/>
           <w:b/>
           <w:bCs/>
+          <w:lang w:val="en-GB" w:eastAsia="ja-JP" w:bidi="ar-SA"/>
+        </w:rPr>
+        <w:t>Mid project demonstration:</w:t>
+      </w:r>
+      <w:r>
+        <w:rPr>
+          <w:rFonts w:ascii="Calibri" w:hAnsi="Calibri"/>
+          <w:lang w:val="en-GB" w:eastAsia="ja-JP" w:bidi="ar-SA"/>
+        </w:rPr>
+        <w:t xml:space="preserve"> A live demonstration in simulation will be produced to show the functionality of the application. Notes for this demonstration will also be produced.</w:t>
+      </w:r>
+    </w:p>
+    <w:p>
+      <w:pPr>
+        <w:pStyle w:val="Normal"/>
+        <w:rPr>
+          <w:rFonts w:ascii="Calibri" w:hAnsi="Calibri"/>
+        </w:rPr>
+      </w:pPr>
+      <w:r>
+        <w:rPr>
+          <w:rFonts w:ascii="Calibri" w:hAnsi="Calibri"/>
+        </w:rPr>
+      </w:r>
+    </w:p>
+    <w:p>
+      <w:pPr>
+        <w:pStyle w:val="Normal"/>
+        <w:rPr>
+          <w:lang w:val="en-GB" w:eastAsia="ja-JP" w:bidi="ar-SA"/>
         </w:rPr>
       </w:pPr>
       <w:r>
@@ -1648,16 +1801,50 @@
           <w:rFonts w:ascii="Calibri" w:hAnsi="Calibri"/>
           <w:b/>
           <w:bCs/>
-        </w:rPr>
-        <w:t>F</w:t>
-      </w:r>
+          <w:lang w:val="en-GB" w:eastAsia="ja-JP" w:bidi="ar-SA"/>
+        </w:rPr>
+        <w:t xml:space="preserve">Final program: </w:t>
+      </w:r>
+      <w:r>
+        <w:rPr>
+          <w:rFonts w:ascii="Calibri" w:hAnsi="Calibri"/>
+          <w:b w:val="false"/>
+          <w:bCs w:val="false"/>
+          <w:lang w:val="en-GB" w:eastAsia="ja-JP" w:bidi="ar-SA"/>
+        </w:rPr>
+        <w:t>The final program which will be able to drive any of Aberystwyth university’s large robots that have a LIDAR attached up a ramp and into the van. It will also be able to unload any of these robots from the van.</w:t>
+      </w:r>
+    </w:p>
+    <w:p>
+      <w:pPr>
+        <w:pStyle w:val="Normal"/>
+        <w:rPr>
+          <w:rFonts w:ascii="Calibri" w:hAnsi="Calibri"/>
+          <w:lang w:val="en-GB" w:eastAsia="ja-JP" w:bidi="ar-SA"/>
+        </w:rPr>
+      </w:pPr>
+      <w:r>
+        <w:rPr>
+          <w:rFonts w:ascii="Calibri" w:hAnsi="Calibri"/>
+          <w:lang w:val="en-GB" w:eastAsia="ja-JP" w:bidi="ar-SA"/>
+        </w:rPr>
+      </w:r>
+    </w:p>
+    <w:p>
+      <w:pPr>
+        <w:pStyle w:val="Normal"/>
+        <w:rPr>
+          <w:lang w:val="en-GB" w:eastAsia="ja-JP" w:bidi="ar-SA"/>
+        </w:rPr>
+      </w:pPr>
       <w:r>
         <w:rPr>
           <w:rFonts w:ascii="Calibri" w:hAnsi="Calibri"/>
           <w:b/>
           <w:bCs/>
-        </w:rPr>
-        <w:t xml:space="preserve">inal demonstration: </w:t>
+          <w:lang w:val="en-GB" w:eastAsia="ja-JP" w:bidi="ar-SA"/>
+        </w:rPr>
+        <w:t xml:space="preserve">Final demonstration: </w:t>
       </w:r>
       <w:r>
         <w:rPr>
@@ -1666,9 +1853,9 @@
           <w:bCs w:val="false"/>
           <w:i w:val="false"/>
           <w:iCs w:val="false"/>
-          <w:lang w:val="en-US"/>
-        </w:rPr>
-        <w:t>test</w:t>
+          <w:lang w:val="en-GB" w:eastAsia="ja-JP" w:bidi="ar-SA"/>
+        </w:rPr>
+        <w:t>A live demonstration with the real robot loading and unloading from the van will be preformed. This will showcase how well the project went and how stable the application is.</w:t>
       </w:r>
     </w:p>
     <w:p>
@@ -1682,23 +1869,25 @@
           <w:i w:val="false"/>
           <w:i w:val="false"/>
           <w:iCs w:val="false"/>
-          <w:lang w:val="en-US"/>
-        </w:rPr>
-      </w:pPr>
-      <w:r>
-        <w:rPr>
-          <w:b/>
-          <w:bCs/>
-        </w:rPr>
-      </w:r>
-    </w:p>
-    <w:p>
-      <w:pPr>
-        <w:pStyle w:val="Normal"/>
-        <w:rPr>
-          <w:b/>
-          <w:b/>
-          <w:bCs/>
+          <w:lang w:val="en-GB" w:eastAsia="ja-JP" w:bidi="ar-SA"/>
+        </w:rPr>
+      </w:pPr>
+      <w:r>
+        <w:rPr>
+          <w:rFonts w:ascii="Calibri" w:hAnsi="Calibri"/>
+          <w:b w:val="false"/>
+          <w:bCs w:val="false"/>
+          <w:i w:val="false"/>
+          <w:iCs w:val="false"/>
+          <w:lang w:val="en-GB" w:eastAsia="ja-JP" w:bidi="ar-SA"/>
+        </w:rPr>
+      </w:r>
+    </w:p>
+    <w:p>
+      <w:pPr>
+        <w:pStyle w:val="Normal"/>
+        <w:rPr>
+          <w:lang w:val="en-GB" w:eastAsia="ja-JP" w:bidi="ar-SA"/>
         </w:rPr>
       </w:pPr>
       <w:r>
@@ -1708,7 +1897,7 @@
           <w:bCs/>
           <w:i w:val="false"/>
           <w:iCs w:val="false"/>
-          <w:lang w:val="en-US"/>
+          <w:lang w:val="en-GB" w:eastAsia="ja-JP" w:bidi="ar-SA"/>
         </w:rPr>
         <w:t>Final report:</w:t>
       </w:r>
@@ -1719,231 +1908,22 @@
           <w:bCs w:val="false"/>
           <w:i w:val="false"/>
           <w:iCs w:val="false"/>
-          <w:lang w:val="en-US"/>
-        </w:rPr>
-        <w:t xml:space="preserve"> test</w:t>
-      </w:r>
-    </w:p>
-    <w:p>
-      <w:pPr>
-        <w:pStyle w:val="Normal"/>
-        <w:rPr>
-          <w:rFonts w:ascii="Calibri" w:hAnsi="Calibri"/>
-        </w:rPr>
-      </w:pPr>
-      <w:r>
-        <w:rPr>
-          <w:rFonts w:ascii="Calibri" w:hAnsi="Calibri"/>
-        </w:rPr>
-      </w:r>
-    </w:p>
-    <w:p>
-      <w:pPr>
-        <w:pStyle w:val="Normal"/>
-        <w:numPr>
-          <w:ilvl w:val="0"/>
-          <w:numId w:val="4"/>
-        </w:numPr>
-        <w:rPr>
-          <w:rFonts w:ascii="Calibri" w:hAnsi="Calibri"/>
-        </w:rPr>
-      </w:pPr>
-      <w:r>
-        <w:rPr>
-          <w:rFonts w:ascii="Calibri" w:hAnsi="Calibri"/>
-        </w:rPr>
-        <w:t>Mid-project demonstration</w:t>
-      </w:r>
-    </w:p>
-    <w:p>
-      <w:pPr>
-        <w:pStyle w:val="Normal"/>
-        <w:numPr>
-          <w:ilvl w:val="0"/>
-          <w:numId w:val="4"/>
-        </w:numPr>
-        <w:rPr>
-          <w:rFonts w:ascii="Calibri" w:hAnsi="Calibri"/>
-        </w:rPr>
-      </w:pPr>
-      <w:r>
-        <w:rPr>
-          <w:rFonts w:ascii="Calibri" w:hAnsi="Calibri"/>
-        </w:rPr>
-        <w:t>Testing videos</w:t>
-      </w:r>
-    </w:p>
-    <w:p>
-      <w:pPr>
-        <w:pStyle w:val="Normal"/>
-        <w:numPr>
-          <w:ilvl w:val="0"/>
-          <w:numId w:val="4"/>
-        </w:numPr>
-        <w:rPr>
-          <w:rFonts w:ascii="Calibri" w:hAnsi="Calibri"/>
-        </w:rPr>
-      </w:pPr>
-      <w:r>
-        <w:rPr>
-          <w:rFonts w:ascii="Calibri" w:hAnsi="Calibri"/>
-        </w:rPr>
-        <w:t>Final demonstration</w:t>
-      </w:r>
-    </w:p>
-    <w:p>
-      <w:pPr>
-        <w:pStyle w:val="Normal"/>
-        <w:numPr>
-          <w:ilvl w:val="0"/>
-          <w:numId w:val="4"/>
-        </w:numPr>
-        <w:rPr>
-          <w:rFonts w:ascii="Calibri" w:hAnsi="Calibri"/>
-        </w:rPr>
-      </w:pPr>
-      <w:r>
-        <w:rPr>
-          <w:rFonts w:ascii="Calibri" w:hAnsi="Calibri"/>
-        </w:rPr>
-        <w:t>Final report</w:t>
-      </w:r>
-    </w:p>
-    <w:p>
-      <w:pPr>
-        <w:pStyle w:val="Normal"/>
-        <w:rPr>
-          <w:rFonts w:ascii="Calibri" w:hAnsi="Calibri"/>
-        </w:rPr>
-      </w:pPr>
-      <w:r>
-        <w:rPr>
-          <w:rFonts w:ascii="Calibri" w:hAnsi="Calibri"/>
-        </w:rPr>
-      </w:r>
-    </w:p>
-    <w:p>
-      <w:pPr>
-        <w:pStyle w:val="Normal"/>
-        <w:numPr>
-          <w:ilvl w:val="0"/>
-          <w:numId w:val="3"/>
-        </w:numPr>
-        <w:rPr>
-          <w:rFonts w:ascii="Calibri" w:hAnsi="Calibri"/>
-        </w:rPr>
-      </w:pPr>
-      <w:r>
-        <w:rPr>
-          <w:rFonts w:ascii="Calibri" w:hAnsi="Calibri"/>
-        </w:rPr>
-        <w:t>The outputs expected during the project</w:t>
-      </w:r>
-    </w:p>
-    <w:p>
-      <w:pPr>
-        <w:pStyle w:val="Normal"/>
-        <w:numPr>
-          <w:ilvl w:val="1"/>
-          <w:numId w:val="3"/>
-        </w:numPr>
-        <w:rPr>
-          <w:rFonts w:ascii="Calibri" w:hAnsi="Calibri"/>
-        </w:rPr>
-      </w:pPr>
-      <w:r>
-        <w:rPr>
-          <w:rFonts w:ascii="Calibri" w:hAnsi="Calibri"/>
-        </w:rPr>
-        <w:t>Items of working software</w:t>
-      </w:r>
-    </w:p>
-    <w:p>
-      <w:pPr>
-        <w:pStyle w:val="Normal"/>
-        <w:numPr>
-          <w:ilvl w:val="1"/>
-          <w:numId w:val="3"/>
-        </w:numPr>
-        <w:rPr>
-          <w:rFonts w:ascii="Calibri" w:hAnsi="Calibri"/>
-        </w:rPr>
-      </w:pPr>
-      <w:r>
-        <w:rPr>
-          <w:rFonts w:ascii="Calibri" w:hAnsi="Calibri"/>
-        </w:rPr>
-        <w:t>Investigations of technology</w:t>
-      </w:r>
-    </w:p>
-    <w:p>
-      <w:pPr>
-        <w:pStyle w:val="Normal"/>
-        <w:numPr>
-          <w:ilvl w:val="1"/>
-          <w:numId w:val="3"/>
-        </w:numPr>
-        <w:rPr>
-          <w:rFonts w:ascii="Calibri" w:hAnsi="Calibri"/>
-        </w:rPr>
-      </w:pPr>
-      <w:r>
-        <w:rPr>
-          <w:rFonts w:ascii="Calibri" w:hAnsi="Calibri"/>
-        </w:rPr>
-        <w:t>Documentation for requirements</w:t>
-      </w:r>
-    </w:p>
-    <w:p>
-      <w:pPr>
-        <w:pStyle w:val="Normal"/>
-        <w:numPr>
-          <w:ilvl w:val="1"/>
-          <w:numId w:val="3"/>
-        </w:numPr>
-        <w:rPr>
-          <w:rFonts w:ascii="Calibri" w:hAnsi="Calibri"/>
-        </w:rPr>
-      </w:pPr>
-      <w:r>
-        <w:rPr>
-          <w:rFonts w:ascii="Calibri" w:hAnsi="Calibri"/>
-        </w:rPr>
-        <w:t>Designing the project</w:t>
-      </w:r>
-    </w:p>
-    <w:p>
-      <w:pPr>
-        <w:pStyle w:val="Normal"/>
-        <w:numPr>
-          <w:ilvl w:val="1"/>
-          <w:numId w:val="3"/>
-        </w:numPr>
-        <w:rPr>
-          <w:rFonts w:ascii="Calibri" w:hAnsi="Calibri"/>
-        </w:rPr>
-      </w:pPr>
-      <w:r>
-        <w:rPr>
-          <w:rFonts w:ascii="Calibri" w:hAnsi="Calibri"/>
-        </w:rPr>
-        <w:t>Testing</w:t>
-      </w:r>
-    </w:p>
-    <w:p>
-      <w:pPr>
-        <w:pStyle w:val="Normal"/>
-        <w:numPr>
-          <w:ilvl w:val="1"/>
-          <w:numId w:val="3"/>
-        </w:numPr>
-        <w:rPr/>
-      </w:pPr>
-      <w:r>
-        <w:rPr>
-          <w:rFonts w:ascii="Calibri" w:hAnsi="Calibri"/>
-        </w:rPr>
-        <w:t>Final report</w:t>
+          <w:lang w:val="en-GB" w:eastAsia="ja-JP" w:bidi="ar-SA"/>
+        </w:rPr>
+        <w:t xml:space="preserve"> A report detailing how the program works, the process followed to complete the program and anything attempted to get the separate parts of the program to work will be produced. This report needs to be very detailed as it will summarise 3 months of working on this project.</w:t>
+      </w:r>
+    </w:p>
+    <w:p>
+      <w:pPr>
+        <w:pStyle w:val="Normal"/>
+        <w:rPr>
+          <w:rFonts w:ascii="Calibri" w:hAnsi="Calibri"/>
+        </w:rPr>
+      </w:pPr>
+      <w:r>
+        <w:rPr>
+          <w:rFonts w:ascii="Calibri" w:hAnsi="Calibri"/>
+        </w:rPr>
       </w:r>
     </w:p>
     <w:p>
@@ -1954,10 +1934,14 @@
           <w:numId w:val="0"/>
         </w:numPr>
         <w:ind w:left="0" w:right="0" w:hanging="0"/>
-        <w:rPr/>
-      </w:pPr>
-      <w:r>
-        <w:rPr/>
+        <w:rPr>
+          <w:lang w:val="en-GB" w:eastAsia="ja-JP" w:bidi="ar-SA"/>
+        </w:rPr>
+      </w:pPr>
+      <w:r>
+        <w:rPr>
+          <w:lang w:val="en-GB" w:eastAsia="ja-JP" w:bidi="ar-SA"/>
+        </w:rPr>
         <w:t>Initial annotated bibliography</w:t>
       </w:r>
       <w:bookmarkStart w:id="0" w:name="_Ref180721199"/>
@@ -1967,7 +1951,7 @@
         <w:pStyle w:val="ListParagraph"/>
         <w:numPr>
           <w:ilvl w:val="0"/>
-          <w:numId w:val="2"/>
+          <w:numId w:val="3"/>
         </w:numPr>
         <w:spacing w:before="0" w:after="120"/>
         <w:contextualSpacing/>
@@ -1976,58 +1960,16 @@
       <w:r>
         <w:rPr>
           <w:rFonts w:ascii="Calibri" w:hAnsi="Calibri"/>
-          <w:lang w:val="en-US"/>
-        </w:rPr>
-        <w:t xml:space="preserve">Various, Open Source Robotics Foundation. </w:t>
-      </w:r>
-      <w:r>
-        <w:rPr>
-          <w:rFonts w:ascii="Calibri" w:hAnsi="Calibri"/>
-          <w:lang w:val="en-US"/>
-        </w:rPr>
-        <w:t xml:space="preserve">(Last updated: </w:t>
-      </w:r>
-      <w:r>
-        <w:rPr>
-          <w:rFonts w:ascii="Calibri" w:hAnsi="Calibri"/>
-          <w:lang w:val="en-US"/>
-        </w:rPr>
-        <w:t>29/11/2018</w:t>
-      </w:r>
-      <w:r>
-        <w:rPr>
-          <w:rFonts w:ascii="Calibri" w:hAnsi="Calibri"/>
-          <w:lang w:val="en-US"/>
-        </w:rPr>
-        <w:t>)</w:t>
-      </w:r>
-      <w:r>
-        <w:rPr>
-          <w:rFonts w:ascii="Calibri" w:hAnsi="Calibri"/>
-          <w:lang w:val="en-US"/>
-        </w:rPr>
-        <w:t xml:space="preserve"> The ROS online documentation website. </w:t>
-      </w:r>
-      <w:r>
-        <w:rPr>
-          <w:rFonts w:ascii="Calibri" w:hAnsi="Calibri"/>
-          <w:lang w:val="en-US"/>
-        </w:rPr>
-        <w:t>[online] Available at:</w:t>
-      </w:r>
-      <w:r>
-        <w:rPr>
-          <w:rFonts w:ascii="Calibri" w:hAnsi="Calibri"/>
-          <w:lang w:val="en-US"/>
-        </w:rPr>
-        <w:t xml:space="preserve"> </w:t>
+          <w:lang w:val="en-GB" w:eastAsia="ja-JP" w:bidi="ar-SA"/>
+        </w:rPr>
+        <w:t xml:space="preserve">Various, Open Source Robotics Foundation. (Last updated: 29/11/2018) The ROS online documentation website. [online] Available at: </w:t>
       </w:r>
       <w:hyperlink r:id="rId3">
         <w:r>
           <w:rPr>
             <w:rStyle w:val="InternetLink"/>
             <w:rFonts w:ascii="Calibri" w:hAnsi="Calibri"/>
-            <w:lang w:val="en-US"/>
+            <w:lang w:val="en-GB" w:eastAsia="ja-JP" w:bidi="ar-SA"/>
           </w:rPr>
           <w:t>https://wiki.ros.org/</w:t>
         </w:r>
@@ -2035,30 +1977,9 @@
       <w:r>
         <w:rPr>
           <w:rFonts w:ascii="Calibri" w:hAnsi="Calibri"/>
-          <w:lang w:val="en-US"/>
-        </w:rPr>
-        <w:t xml:space="preserve"> </w:t>
-      </w:r>
-      <w:r>
-        <w:rPr>
-          <w:rFonts w:ascii="Calibri" w:hAnsi="Calibri"/>
-          <w:lang w:val="en-US"/>
-        </w:rPr>
-        <w:t>[Accessed 0</w:t>
-      </w:r>
-      <w:r>
-        <w:rPr>
-          <w:rFonts w:ascii="Calibri" w:hAnsi="Calibri"/>
-          <w:lang w:val="en-US"/>
-        </w:rPr>
-        <w:t>4</w:t>
-      </w:r>
-      <w:r>
-        <w:rPr>
-          <w:rFonts w:ascii="Calibri" w:hAnsi="Calibri"/>
-          <w:lang w:val="en-US"/>
-        </w:rPr>
-        <w:t>/02/2019]. License: Creative commons attribution 3.0.</w:t>
+          <w:lang w:val="en-GB" w:eastAsia="ja-JP" w:bidi="ar-SA"/>
+        </w:rPr>
+        <w:t xml:space="preserve"> [Accessed 04/02/2019]. License: Creative commons attribution 3.0.</w:t>
       </w:r>
     </w:p>
     <w:p>
@@ -2069,16 +1990,19 @@
           <w:numId w:val="0"/>
         </w:numPr>
         <w:spacing w:before="0" w:after="120"/>
-        <w:ind w:left="1400" w:hanging="0"/>
+        <w:ind w:left="720" w:hanging="0"/>
         <w:contextualSpacing/>
-        <w:rPr/>
+        <w:rPr>
+          <w:rFonts w:ascii="Calibri" w:hAnsi="Calibri"/>
+          <w:lang w:val="en-GB" w:eastAsia="ja-JP" w:bidi="ar-SA"/>
+        </w:rPr>
       </w:pPr>
       <w:r>
         <w:rPr>
           <w:rFonts w:ascii="Calibri" w:hAnsi="Calibri"/>
           <w:i/>
           <w:iCs/>
-          <w:lang w:val="en-US"/>
+          <w:lang w:val="en-GB" w:eastAsia="ja-JP" w:bidi="ar-SA"/>
         </w:rPr>
         <w:t>This website gives all the official documentation for the open source robot operating system that the university uses to control the majority of their robots.</w:t>
       </w:r>
@@ -2093,11 +2017,82 @@
           <w:i/>
           <w:i/>
           <w:iCs/>
-          <w:lang w:val="en-US"/>
-        </w:rPr>
-      </w:pPr>
-      <w:r>
-        <w:rPr/>
+          <w:lang w:val="en-GB" w:eastAsia="ja-JP" w:bidi="ar-SA"/>
+        </w:rPr>
+      </w:pPr>
+      <w:r>
+        <w:rPr>
+          <w:rFonts w:ascii="Calibri" w:hAnsi="Calibri"/>
+          <w:i/>
+          <w:iCs/>
+          <w:lang w:val="en-GB" w:eastAsia="ja-JP" w:bidi="ar-SA"/>
+        </w:rPr>
+      </w:r>
+    </w:p>
+    <w:p>
+      <w:pPr>
+        <w:pStyle w:val="ListParagraph"/>
+        <w:spacing w:before="0" w:after="120"/>
+        <w:contextualSpacing/>
+        <w:rPr>
+          <w:rFonts w:ascii="Calibri" w:hAnsi="Calibri"/>
+          <w:i/>
+          <w:i/>
+          <w:iCs/>
+          <w:lang w:val="en-GB" w:eastAsia="ja-JP" w:bidi="ar-SA"/>
+        </w:rPr>
+      </w:pPr>
+      <w:r>
+        <w:rPr>
+          <w:rFonts w:ascii="Calibri" w:hAnsi="Calibri"/>
+          <w:i/>
+          <w:iCs/>
+          <w:lang w:val="en-GB" w:eastAsia="ja-JP" w:bidi="ar-SA"/>
+        </w:rPr>
+      </w:r>
+    </w:p>
+    <w:p>
+      <w:pPr>
+        <w:pStyle w:val="ListParagraph"/>
+        <w:spacing w:before="0" w:after="120"/>
+        <w:contextualSpacing/>
+        <w:rPr>
+          <w:rFonts w:ascii="Calibri" w:hAnsi="Calibri"/>
+          <w:i/>
+          <w:i/>
+          <w:iCs/>
+          <w:lang w:val="en-GB" w:eastAsia="ja-JP" w:bidi="ar-SA"/>
+        </w:rPr>
+      </w:pPr>
+      <w:r>
+        <w:rPr>
+          <w:rFonts w:ascii="Calibri" w:hAnsi="Calibri"/>
+          <w:i/>
+          <w:iCs/>
+          <w:lang w:val="en-GB" w:eastAsia="ja-JP" w:bidi="ar-SA"/>
+        </w:rPr>
+      </w:r>
+    </w:p>
+    <w:p>
+      <w:pPr>
+        <w:pStyle w:val="ListParagraph"/>
+        <w:spacing w:before="0" w:after="120"/>
+        <w:contextualSpacing/>
+        <w:rPr>
+          <w:rFonts w:ascii="Calibri" w:hAnsi="Calibri"/>
+          <w:i/>
+          <w:i/>
+          <w:iCs/>
+          <w:lang w:val="en-GB" w:eastAsia="ja-JP" w:bidi="ar-SA"/>
+        </w:rPr>
+      </w:pPr>
+      <w:r>
+        <w:rPr>
+          <w:rFonts w:ascii="Calibri" w:hAnsi="Calibri"/>
+          <w:i/>
+          <w:iCs/>
+          <w:lang w:val="en-GB" w:eastAsia="ja-JP" w:bidi="ar-SA"/>
+        </w:rPr>
       </w:r>
     </w:p>
     <w:p>
@@ -2105,7 +2100,7 @@
         <w:pStyle w:val="ListParagraph"/>
         <w:numPr>
           <w:ilvl w:val="0"/>
-          <w:numId w:val="2"/>
+          <w:numId w:val="3"/>
         </w:numPr>
         <w:spacing w:before="0" w:after="120"/>
         <w:contextualSpacing/>
@@ -2113,28 +2108,12 @@
       </w:pPr>
       <w:r>
         <w:rPr>
+          <w:rFonts w:ascii="Calibri" w:hAnsi="Calibri"/>
           <w:i w:val="false"/>
           <w:iCs w:val="false"/>
-        </w:rPr>
-        <w:t xml:space="preserve">William Woodall,  </w:t>
-      </w:r>
-      <w:r>
-        <w:rPr>
-          <w:rFonts w:ascii="Calibri" w:hAnsi="Calibri"/>
-          <w:i w:val="false"/>
-          <w:iCs w:val="false"/>
-          <w:lang w:val="en-US"/>
-        </w:rPr>
-        <w:t xml:space="preserve">with contributions from many others. </w:t>
-      </w:r>
-      <w:r>
-        <w:rPr>
-          <w:rFonts w:ascii="Calibri" w:hAnsi="Calibri"/>
-          <w:i w:val="false"/>
-          <w:iCs w:val="false"/>
-          <w:lang w:val="en-US"/>
-        </w:rPr>
-        <w:t xml:space="preserve">(Last updated: 18/09/2018) The stage simulator package on the ROS website [online] Available at: </w:t>
+          <w:lang w:val="en-GB" w:eastAsia="ja-JP" w:bidi="ar-SA"/>
+        </w:rPr>
+        <w:t xml:space="preserve">William Woodall,  with contributions from many others. (Last updated: 18/09/2018) The stage simulator package on the ROS website [online] Available at: </w:t>
       </w:r>
       <w:hyperlink r:id="rId4">
         <w:r>
@@ -2143,7 +2122,7 @@
             <w:rFonts w:ascii="Calibri" w:hAnsi="Calibri"/>
             <w:i w:val="false"/>
             <w:iCs w:val="false"/>
-            <w:lang w:val="en-US"/>
+            <w:lang w:val="en-GB" w:eastAsia="ja-JP" w:bidi="ar-SA"/>
           </w:rPr>
           <w:t>https://wiki.ros.org/stage</w:t>
         </w:r>
@@ -2153,27 +2132,9 @@
           <w:rFonts w:ascii="Calibri" w:hAnsi="Calibri"/>
           <w:i w:val="false"/>
           <w:iCs w:val="false"/>
-          <w:lang w:val="en-US"/>
-        </w:rPr>
-        <w:t xml:space="preserve"> [Accessed 0</w:t>
-      </w:r>
-      <w:r>
-        <w:rPr>
-          <w:rFonts w:ascii="Calibri" w:hAnsi="Calibri"/>
-          <w:i w:val="false"/>
-          <w:iCs w:val="false"/>
-          <w:lang w:val="en-US"/>
-        </w:rPr>
-        <w:t>4</w:t>
-      </w:r>
-      <w:r>
-        <w:rPr>
-          <w:rFonts w:ascii="Calibri" w:hAnsi="Calibri"/>
-          <w:i w:val="false"/>
-          <w:iCs w:val="false"/>
-          <w:lang w:val="en-US"/>
-        </w:rPr>
-        <w:t>/02/2019]. License: GNU General Public License version 2.</w:t>
+          <w:lang w:val="en-GB" w:eastAsia="ja-JP" w:bidi="ar-SA"/>
+        </w:rPr>
+        <w:t xml:space="preserve"> [Accessed 04/02/2019]. License: GNU General Public License version 2.</w:t>
       </w:r>
     </w:p>
     <w:p>
@@ -2182,15 +2143,16 @@
         <w:spacing w:before="0" w:after="120"/>
         <w:contextualSpacing/>
         <w:rPr>
-          <w:i/>
+          <w:rFonts w:ascii="Calibri" w:hAnsi="Calibri"/>
+          <w:lang w:val="en-GB" w:eastAsia="ja-JP" w:bidi="ar-SA"/>
+        </w:rPr>
+      </w:pPr>
+      <w:r>
+        <w:rPr>
+          <w:rFonts w:ascii="Calibri" w:hAnsi="Calibri"/>
           <w:i/>
           <w:iCs/>
-        </w:rPr>
-      </w:pPr>
-      <w:r>
-        <w:rPr>
-          <w:i/>
-          <w:iCs/>
+          <w:lang w:val="en-GB" w:eastAsia="ja-JP" w:bidi="ar-SA"/>
         </w:rPr>
         <w:t>This webpage details the package details for the stage 2D simulator used in ROS. It also contains links for detailed documentation and API usage.</w:t>
       </w:r>
@@ -2202,13 +2164,13 @@
         <w:contextualSpacing/>
         <w:rPr>
           <w:rFonts w:ascii="Calibri" w:hAnsi="Calibri"/>
-          <w:lang w:val="en-US"/>
-        </w:rPr>
-      </w:pPr>
-      <w:r>
-        <w:rPr>
-          <w:i w:val="false"/>
-          <w:iCs w:val="false"/>
+          <w:lang w:val="en-GB" w:eastAsia="ja-JP" w:bidi="ar-SA"/>
+        </w:rPr>
+      </w:pPr>
+      <w:r>
+        <w:rPr>
+          <w:rFonts w:ascii="Calibri" w:hAnsi="Calibri"/>
+          <w:lang w:val="en-GB" w:eastAsia="ja-JP" w:bidi="ar-SA"/>
         </w:rPr>
       </w:r>
     </w:p>
@@ -2217,7 +2179,7 @@
         <w:pStyle w:val="ListParagraph"/>
         <w:numPr>
           <w:ilvl w:val="0"/>
-          <w:numId w:val="2"/>
+          <w:numId w:val="3"/>
         </w:numPr>
         <w:spacing w:before="0" w:after="120"/>
         <w:contextualSpacing/>
@@ -2228,7 +2190,7 @@
           <w:rFonts w:ascii="Calibri" w:hAnsi="Calibri"/>
           <w:i w:val="false"/>
           <w:iCs w:val="false"/>
-          <w:lang w:val="en-US"/>
+          <w:lang w:val="en-GB" w:eastAsia="ja-JP" w:bidi="ar-SA"/>
         </w:rPr>
         <w:t>Nate Koenig, Andrew Howard, with contributions from many others.</w:t>
       </w:r>
@@ -2237,7 +2199,7 @@
           <w:rFonts w:ascii="Calibri" w:hAnsi="Calibri"/>
           <w:i/>
           <w:iCs/>
-          <w:lang w:val="en-US"/>
+          <w:lang w:val="en-GB" w:eastAsia="ja-JP" w:bidi="ar-SA"/>
         </w:rPr>
         <w:t xml:space="preserve"> </w:t>
       </w:r>
@@ -2246,18 +2208,9 @@
           <w:rFonts w:ascii="Calibri" w:hAnsi="Calibri"/>
           <w:i w:val="false"/>
           <w:iCs w:val="false"/>
-          <w:lang w:val="en-US"/>
-        </w:rPr>
-        <w:t xml:space="preserve">(Last updated: </w:t>
-      </w:r>
-      <w:r>
-        <w:rPr>
-          <w:rFonts w:ascii="Calibri" w:hAnsi="Calibri"/>
-          <w:i w:val="false"/>
-          <w:iCs w:val="false"/>
-          <w:lang w:val="en-US"/>
-        </w:rPr>
-        <w:t xml:space="preserve">05/11/2018) The gazebo simulator website for ROS [online] Available at: </w:t>
+          <w:lang w:val="en-GB" w:eastAsia="ja-JP" w:bidi="ar-SA"/>
+        </w:rPr>
+        <w:t xml:space="preserve">(Last updated: 05/11/2018) The gazebo simulator website for ROS [online] Available at: </w:t>
       </w:r>
       <w:hyperlink r:id="rId5">
         <w:r>
@@ -2266,7 +2219,7 @@
             <w:rFonts w:ascii="Calibri" w:hAnsi="Calibri"/>
             <w:i w:val="false"/>
             <w:iCs w:val="false"/>
-            <w:lang w:val="en-US"/>
+            <w:lang w:val="en-GB" w:eastAsia="ja-JP" w:bidi="ar-SA"/>
           </w:rPr>
           <w:t>http://gazebosim.org/</w:t>
         </w:r>
@@ -2276,35 +2229,17 @@
           <w:rFonts w:ascii="Calibri" w:hAnsi="Calibri"/>
           <w:i w:val="false"/>
           <w:iCs w:val="false"/>
-          <w:lang w:val="en-US"/>
-        </w:rPr>
-        <w:t xml:space="preserve"> [Accessed 0</w:t>
-      </w:r>
+          <w:lang w:val="en-GB" w:eastAsia="ja-JP" w:bidi="ar-SA"/>
+        </w:rPr>
+        <w:t xml:space="preserve"> [Accessed 04/02/2019]. </w:t>
+      </w:r>
+      <w:bookmarkStart w:id="1" w:name="__DdeLink__775_3397172073"/>
       <w:r>
         <w:rPr>
           <w:rFonts w:ascii="Calibri" w:hAnsi="Calibri"/>
           <w:i w:val="false"/>
           <w:iCs w:val="false"/>
-          <w:lang w:val="en-US"/>
-        </w:rPr>
-        <w:t>4</w:t>
-      </w:r>
-      <w:r>
-        <w:rPr>
-          <w:rFonts w:ascii="Calibri" w:hAnsi="Calibri"/>
-          <w:i w:val="false"/>
-          <w:iCs w:val="false"/>
-          <w:lang w:val="en-US"/>
-        </w:rPr>
-        <w:t xml:space="preserve">/02/2019]. </w:t>
-      </w:r>
-      <w:bookmarkStart w:id="1" w:name="__DdeLink__775_3397172073"/>
-      <w:r>
-        <w:rPr>
-          <w:rFonts w:ascii="Calibri" w:hAnsi="Calibri"/>
-          <w:i w:val="false"/>
-          <w:iCs w:val="false"/>
-          <w:lang w:val="en-US"/>
+          <w:lang w:val="en-GB" w:eastAsia="ja-JP" w:bidi="ar-SA"/>
         </w:rPr>
         <w:t xml:space="preserve">License: Apache 2.0. </w:t>
       </w:r>
@@ -2318,20 +2253,19 @@
           <w:numId w:val="0"/>
         </w:numPr>
         <w:spacing w:before="0" w:after="120"/>
-        <w:ind w:left="1400" w:hanging="0"/>
+        <w:ind w:left="720" w:hanging="0"/>
         <w:contextualSpacing/>
         <w:rPr>
-          <w:i/>
+          <w:rFonts w:ascii="Calibri" w:hAnsi="Calibri"/>
+          <w:lang w:val="en-GB" w:eastAsia="ja-JP" w:bidi="ar-SA"/>
+        </w:rPr>
+      </w:pPr>
+      <w:r>
+        <w:rPr>
+          <w:rFonts w:ascii="Calibri" w:hAnsi="Calibri"/>
           <w:i/>
           <w:iCs/>
-        </w:rPr>
-      </w:pPr>
-      <w:r>
-        <w:rPr>
-          <w:rFonts w:ascii="Calibri" w:hAnsi="Calibri"/>
-          <w:i/>
-          <w:iCs/>
-          <w:lang w:val="en-US"/>
+          <w:lang w:val="en-GB" w:eastAsia="ja-JP" w:bidi="ar-SA"/>
         </w:rPr>
         <w:t>This website is the homepage for the 3D simulator for ROS. I will be using this simulator for development and testing of the application.</w:t>
       </w:r>
@@ -2343,13 +2277,13 @@
         <w:contextualSpacing/>
         <w:rPr>
           <w:rFonts w:ascii="Calibri" w:hAnsi="Calibri"/>
-          <w:lang w:val="en-US"/>
-        </w:rPr>
-      </w:pPr>
-      <w:r>
-        <w:rPr>
-          <w:i/>
-          <w:iCs/>
+          <w:lang w:val="en-GB" w:eastAsia="ja-JP" w:bidi="ar-SA"/>
+        </w:rPr>
+      </w:pPr>
+      <w:r>
+        <w:rPr>
+          <w:rFonts w:ascii="Calibri" w:hAnsi="Calibri"/>
+          <w:lang w:val="en-GB" w:eastAsia="ja-JP" w:bidi="ar-SA"/>
         </w:rPr>
       </w:r>
     </w:p>
@@ -2358,7 +2292,7 @@
         <w:pStyle w:val="ListParagraph"/>
         <w:numPr>
           <w:ilvl w:val="0"/>
-          <w:numId w:val="2"/>
+          <w:numId w:val="3"/>
         </w:numPr>
         <w:spacing w:before="0" w:after="120"/>
         <w:contextualSpacing/>
@@ -2367,37 +2301,16 @@
       <w:r>
         <w:rPr>
           <w:rFonts w:ascii="Calibri" w:hAnsi="Calibri"/>
-          <w:lang w:val="en-US"/>
-        </w:rPr>
-        <w:t xml:space="preserve">Christopher Weber, Stefanie Hahmann </w:t>
-      </w:r>
-      <w:r>
-        <w:rPr>
-          <w:rFonts w:ascii="Calibri" w:hAnsi="Calibri"/>
-          <w:lang w:val="en-US"/>
-        </w:rPr>
-        <w:t>and</w:t>
-      </w:r>
-      <w:r>
-        <w:rPr>
-          <w:rFonts w:ascii="Calibri" w:hAnsi="Calibri"/>
-          <w:lang w:val="en-US"/>
-        </w:rPr>
-        <w:t xml:space="preserve"> Hans Hagen. </w:t>
-      </w:r>
-      <w:r>
-        <w:rPr>
-          <w:rFonts w:ascii="Calibri" w:hAnsi="Calibri"/>
-          <w:lang w:val="en-US"/>
-        </w:rPr>
-        <w:t xml:space="preserve">(Published: 2010) Sharp Feature Detection in Point Clouds [online] Available at: </w:t>
+          <w:lang w:val="en-GB" w:eastAsia="ja-JP" w:bidi="ar-SA"/>
+        </w:rPr>
+        <w:t xml:space="preserve">Christopher Weber, Stefanie Hahmann and Hans Hagen. (Published: 2010) Sharp Feature Detection in Point Clouds [online] Available at: </w:t>
       </w:r>
       <w:hyperlink r:id="rId6">
         <w:r>
           <w:rPr>
             <w:rStyle w:val="InternetLink"/>
             <w:rFonts w:ascii="Calibri" w:hAnsi="Calibri"/>
-            <w:lang w:val="en-US"/>
+            <w:lang w:val="en-GB" w:eastAsia="ja-JP" w:bidi="ar-SA"/>
           </w:rPr>
           <w:t>http://ljk.imag.fr/membres/Stefanie.Hahmann/PUBLICATIONS/WHH10small.pdf</w:t>
         </w:r>
@@ -2405,7 +2318,7 @@
       <w:r>
         <w:rPr>
           <w:rFonts w:ascii="Calibri" w:hAnsi="Calibri"/>
-          <w:lang w:val="en-US"/>
+          <w:lang w:val="en-GB" w:eastAsia="ja-JP" w:bidi="ar-SA"/>
         </w:rPr>
         <w:t xml:space="preserve"> [Accessed 06/02/2019].</w:t>
       </w:r>
@@ -2418,20 +2331,19 @@
           <w:numId w:val="0"/>
         </w:numPr>
         <w:spacing w:before="0" w:after="120"/>
-        <w:ind w:left="1400" w:hanging="0"/>
+        <w:ind w:left="720" w:hanging="0"/>
         <w:contextualSpacing/>
         <w:rPr>
-          <w:i/>
+          <w:rFonts w:ascii="Calibri" w:hAnsi="Calibri"/>
+          <w:lang w:val="en-GB" w:eastAsia="ja-JP" w:bidi="ar-SA"/>
+        </w:rPr>
+      </w:pPr>
+      <w:r>
+        <w:rPr>
+          <w:rFonts w:ascii="Calibri" w:hAnsi="Calibri"/>
           <w:i/>
           <w:iCs/>
-        </w:rPr>
-      </w:pPr>
-      <w:r>
-        <w:rPr>
-          <w:rFonts w:ascii="Calibri" w:hAnsi="Calibri"/>
-          <w:i/>
-          <w:iCs/>
-          <w:lang w:val="en-US"/>
+          <w:lang w:val="en-GB" w:eastAsia="ja-JP" w:bidi="ar-SA"/>
         </w:rPr>
         <w:t>This is a paper on detecting sharp features (such as edges of a container) with point cloud data. The techniques discussed in this paper can be used to locate the van’s position in relation to the robots position.</w:t>
       </w:r>
@@ -2440,17 +2352,17 @@
       <w:pPr>
         <w:pStyle w:val="ListParagraph"/>
         <w:spacing w:before="0" w:after="120"/>
-        <w:ind w:hanging="0"/>
+        <w:ind w:left="720" w:hanging="0"/>
         <w:contextualSpacing/>
         <w:rPr>
           <w:rFonts w:ascii="Calibri" w:hAnsi="Calibri"/>
-          <w:lang w:val="en-US"/>
-        </w:rPr>
-      </w:pPr>
-      <w:r>
-        <w:rPr>
-          <w:i/>
-          <w:iCs/>
+          <w:lang w:val="en-GB" w:eastAsia="ja-JP" w:bidi="ar-SA"/>
+        </w:rPr>
+      </w:pPr>
+      <w:r>
+        <w:rPr>
+          <w:rFonts w:ascii="Calibri" w:hAnsi="Calibri"/>
+          <w:lang w:val="en-GB" w:eastAsia="ja-JP" w:bidi="ar-SA"/>
         </w:rPr>
       </w:r>
     </w:p>
@@ -2459,7 +2371,7 @@
         <w:pStyle w:val="ListParagraph"/>
         <w:numPr>
           <w:ilvl w:val="0"/>
-          <w:numId w:val="2"/>
+          <w:numId w:val="3"/>
         </w:numPr>
         <w:spacing w:before="0" w:after="120"/>
         <w:contextualSpacing/>
@@ -2468,16 +2380,16 @@
       <w:r>
         <w:rPr>
           <w:rFonts w:ascii="Calibri" w:hAnsi="Calibri"/>
-          <w:lang w:val="en-US"/>
-        </w:rPr>
-        <w:t xml:space="preserve">GitHub, Inc. (Last updated: 2019) Github website for online version control and code colaberation [online] Available at: </w:t>
+          <w:lang w:val="en-GB" w:eastAsia="ja-JP" w:bidi="ar-SA"/>
+        </w:rPr>
+        <w:t xml:space="preserve">GitHub, Inc. (Last updated: 2019) Github website for online version control and code collaboration [online] Available at: </w:t>
       </w:r>
       <w:hyperlink r:id="rId7">
         <w:r>
           <w:rPr>
             <w:rStyle w:val="InternetLink"/>
             <w:rFonts w:ascii="Calibri" w:hAnsi="Calibri"/>
-            <w:lang w:val="en-US"/>
+            <w:lang w:val="en-GB" w:eastAsia="ja-JP" w:bidi="ar-SA"/>
           </w:rPr>
           <w:t>https://github.com/</w:t>
         </w:r>
@@ -2485,7 +2397,7 @@
       <w:r>
         <w:rPr>
           <w:rFonts w:ascii="Calibri" w:hAnsi="Calibri"/>
-          <w:lang w:val="en-US"/>
+          <w:lang w:val="en-GB" w:eastAsia="ja-JP" w:bidi="ar-SA"/>
         </w:rPr>
         <w:t xml:space="preserve"> [Accessed 06/02/2019].</w:t>
       </w:r>
@@ -2496,17 +2408,16 @@
         <w:spacing w:before="0" w:after="120"/>
         <w:contextualSpacing/>
         <w:rPr>
-          <w:i/>
+          <w:rFonts w:ascii="Calibri" w:hAnsi="Calibri"/>
+          <w:lang w:val="en-GB" w:eastAsia="ja-JP" w:bidi="ar-SA"/>
+        </w:rPr>
+      </w:pPr>
+      <w:r>
+        <w:rPr>
+          <w:rFonts w:ascii="Calibri" w:hAnsi="Calibri"/>
           <w:i/>
           <w:iCs/>
-        </w:rPr>
-      </w:pPr>
-      <w:r>
-        <w:rPr>
-          <w:rFonts w:ascii="Calibri" w:hAnsi="Calibri"/>
-          <w:i/>
-          <w:iCs/>
-          <w:lang w:val="en-US"/>
+          <w:lang w:val="en-GB" w:eastAsia="ja-JP" w:bidi="ar-SA"/>
         </w:rPr>
         <w:t>This website is for the git version control system. Git repositories are hosted at github.com online and can be accessed with any computer that has an internet connection.</w:t>
       </w:r>
@@ -2518,11 +2429,14 @@
         <w:contextualSpacing/>
         <w:rPr>
           <w:rFonts w:ascii="Calibri" w:hAnsi="Calibri"/>
-          <w:lang w:val="en-US"/>
-        </w:rPr>
-      </w:pPr>
-      <w:r>
-        <w:rPr/>
+          <w:lang w:val="en-GB" w:eastAsia="ja-JP" w:bidi="ar-SA"/>
+        </w:rPr>
+      </w:pPr>
+      <w:r>
+        <w:rPr>
+          <w:rFonts w:ascii="Calibri" w:hAnsi="Calibri"/>
+          <w:lang w:val="en-GB" w:eastAsia="ja-JP" w:bidi="ar-SA"/>
+        </w:rPr>
       </w:r>
     </w:p>
     <w:p>
@@ -2530,33 +2444,20 @@
         <w:pStyle w:val="ListParagraph"/>
         <w:numPr>
           <w:ilvl w:val="0"/>
-          <w:numId w:val="2"/>
+          <w:numId w:val="3"/>
         </w:numPr>
         <w:spacing w:before="0" w:after="120"/>
         <w:contextualSpacing/>
-        <w:rPr>
-          <w:i w:val="false"/>
+        <w:rPr/>
+      </w:pPr>
+      <w:r>
+        <w:rPr>
+          <w:rFonts w:ascii="Calibri" w:hAnsi="Calibri"/>
           <w:i w:val="false"/>
           <w:iCs w:val="false"/>
-        </w:rPr>
-      </w:pPr>
-      <w:r>
-        <w:rPr>
-          <w:rFonts w:ascii="Calibri" w:hAnsi="Calibri"/>
-          <w:i w:val="false"/>
-          <w:iCs w:val="false"/>
-          <w:lang w:val="en-US"/>
-        </w:rPr>
-        <w:t xml:space="preserve">The Apache Software Foundation </w:t>
-      </w:r>
-      <w:r>
-        <w:rPr>
-          <w:rFonts w:ascii="Calibri" w:hAnsi="Calibri"/>
-          <w:i w:val="false"/>
-          <w:iCs w:val="false"/>
-          <w:lang w:val="en-US"/>
-        </w:rPr>
-        <w:t xml:space="preserve">(Last updated 18/01/2019) Subversion version control system. [online] Available at: </w:t>
+          <w:lang w:val="en-GB" w:eastAsia="ja-JP" w:bidi="ar-SA"/>
+        </w:rPr>
+        <w:t xml:space="preserve">The Apache Software Foundation (Last updated 18/01/2019) Subversion version control system. [online] Available at: </w:t>
       </w:r>
       <w:hyperlink r:id="rId8">
         <w:r>
@@ -2565,7 +2466,7 @@
             <w:rFonts w:ascii="Calibri" w:hAnsi="Calibri"/>
             <w:i w:val="false"/>
             <w:iCs w:val="false"/>
-            <w:lang w:val="en-US"/>
+            <w:lang w:val="en-GB" w:eastAsia="ja-JP" w:bidi="ar-SA"/>
           </w:rPr>
           <w:t>https://subversion.apache.org/</w:t>
         </w:r>
@@ -2575,18 +2476,9 @@
           <w:rFonts w:ascii="Calibri" w:hAnsi="Calibri"/>
           <w:i w:val="false"/>
           <w:iCs w:val="false"/>
-          <w:lang w:val="en-US"/>
-        </w:rPr>
-        <w:t xml:space="preserve"> [Accessed 06/02/2019] </w:t>
-      </w:r>
-      <w:r>
-        <w:rPr>
-          <w:rFonts w:ascii="Calibri" w:hAnsi="Calibri"/>
-          <w:i w:val="false"/>
-          <w:iCs w:val="false"/>
-          <w:lang w:val="en-US"/>
-        </w:rPr>
-        <w:t xml:space="preserve">License: Apache 2.0. </w:t>
+          <w:lang w:val="en-GB" w:eastAsia="ja-JP" w:bidi="ar-SA"/>
+        </w:rPr>
+        <w:t xml:space="preserve"> [Accessed 06/02/2019] License: Apache 2.0. </w:t>
       </w:r>
     </w:p>
     <w:p>
@@ -2594,85 +2486,21 @@
         <w:pStyle w:val="ListParagraph"/>
         <w:spacing w:before="0" w:after="120"/>
         <w:contextualSpacing/>
-        <w:rPr>
-          <w:i/>
+        <w:rPr/>
+      </w:pPr>
+      <w:r>
+        <w:rPr>
+          <w:rFonts w:ascii="Calibri" w:hAnsi="Calibri"/>
           <w:i/>
           <w:iCs/>
-        </w:rPr>
-      </w:pPr>
-      <w:r>
-        <w:rPr>
-          <w:rFonts w:ascii="Calibri" w:hAnsi="Calibri"/>
-          <w:i/>
-          <w:iCs/>
-          <w:lang w:val="en-US"/>
-        </w:rPr>
-        <w:t xml:space="preserve">A </w:t>
-      </w:r>
-      <w:r>
-        <w:rPr>
-          <w:rFonts w:ascii="Calibri" w:hAnsi="Calibri"/>
-          <w:i/>
-          <w:iCs/>
-          <w:lang w:val="en-US"/>
-        </w:rPr>
-        <w:t>version control system similar to git. Online hosting usually costs money unlike with using github or gitlab.</w:t>
-      </w:r>
-    </w:p>
-    <w:p>
-      <w:pPr>
-        <w:pStyle w:val="ListParagraph"/>
-        <w:spacing w:before="0" w:after="120"/>
-        <w:contextualSpacing/>
-        <w:rPr>
-          <w:rFonts w:ascii="Calibri" w:hAnsi="Calibri"/>
-          <w:lang w:val="en-US"/>
-        </w:rPr>
-      </w:pPr>
-      <w:r>
-        <w:rPr>
-          <w:i/>
-          <w:iCs/>
-        </w:rPr>
-      </w:r>
-    </w:p>
-    <w:p>
-      <w:pPr>
-        <w:pStyle w:val="ListParagraph"/>
-        <w:numPr>
-          <w:ilvl w:val="0"/>
-          <w:numId w:val="2"/>
-        </w:numPr>
-        <w:spacing w:before="0" w:after="120"/>
-        <w:contextualSpacing/>
-        <w:rPr>
-          <w:rFonts w:ascii="Calibri" w:hAnsi="Calibri"/>
-          <w:lang w:val="en-US"/>
-        </w:rPr>
-      </w:pPr>
-      <w:r>
-        <w:rPr>
-          <w:i w:val="false"/>
-          <w:iCs w:val="false"/>
-        </w:rPr>
-      </w:r>
-    </w:p>
-    <w:p>
-      <w:pPr>
-        <w:pStyle w:val="ListParagraph"/>
-        <w:numPr>
-          <w:ilvl w:val="0"/>
-          <w:numId w:val="0"/>
-        </w:numPr>
-        <w:spacing w:before="0" w:after="120"/>
-        <w:ind w:left="1400" w:hanging="0"/>
-        <w:contextualSpacing/>
-        <w:rPr/>
-      </w:pPr>
-      <w:r>
-        <w:rPr>
-          <w:rFonts w:ascii="Calibri" w:hAnsi="Calibri"/>
-          <w:lang w:val="en-US"/>
+          <w:lang w:val="en-GB" w:eastAsia="ja-JP" w:bidi="ar-SA"/>
+        </w:rPr>
+        <w:t>A version control system similar to git. Online hosting usually costs money unlike with using github or gitlab.</w:t>
+      </w:r>
+      <w:r>
+        <w:rPr>
+          <w:rFonts w:ascii="Calibri" w:hAnsi="Calibri"/>
+          <w:lang w:val="en-GB" w:eastAsia="ja-JP" w:bidi="ar-SA"/>
         </w:rPr>
         <w:br/>
         <w:br/>
@@ -2682,7 +2510,7 @@
         <w:rPr>
           <w:rFonts w:ascii="Calibri" w:hAnsi="Calibri"/>
           <w:i/>
-          <w:lang w:val="en-US"/>
+          <w:lang w:val="en-GB" w:eastAsia="ja-JP" w:bidi="ar-SA"/>
         </w:rPr>
         <w:t xml:space="preserve"> </w:t>
       </w:r>
@@ -2766,19 +2594,7 @@
       <w:rPr>
         <w:sz w:val="21"/>
       </w:rPr>
-      <w:t xml:space="preserve"> o</w:t>
-    </w:r>
-    <w:r>
-      <w:rPr>
-        <w:sz w:val="21"/>
-      </w:rPr>
-      <w:t>f</w:t>
-    </w:r>
-    <w:r>
-      <w:rPr>
-        <w:sz w:val="21"/>
-      </w:rPr>
-      <w:t xml:space="preserve"> </w:t>
+      <w:t xml:space="preserve"> of </w:t>
     </w:r>
     <w:r>
       <w:fldChar w:fldCharType="begin"/>
@@ -2791,7 +2607,7 @@
       <w:rPr/>
       <w:fldChar w:fldCharType="separate"/>
     </w:r>
-    <w:bookmarkStart w:id="2" w:name="__Fieldmark__725_3397172073"/>
+    <w:bookmarkStart w:id="2" w:name="__Fieldmark__1202_3397172073"/>
     <w:r>
       <w:rPr/>
     </w:r>
@@ -2802,7 +2618,11 @@
       <w:rPr/>
       <w:fldChar w:fldCharType="end"/>
     </w:r>
+    <w:bookmarkStart w:id="3" w:name="__Fieldmark__725_3397172073"/>
+    <w:bookmarkStart w:id="4" w:name="__Fieldmark__992_3397172073"/>
     <w:bookmarkEnd w:id="2"/>
+    <w:bookmarkEnd w:id="3"/>
+    <w:bookmarkEnd w:id="4"/>
     <w:r>
       <w:rPr>
         <w:sz w:val="21"/>
@@ -2826,21 +2646,35 @@
         <w:rFonts w:cs="Calibri" w:ascii="Calibri" w:hAnsi="Calibri"/>
         <w:sz w:val="20"/>
       </w:rPr>
-      <w:t>Project Outline – 0.</w:t>
+      <w:t xml:space="preserve">Project Outline – </w:t>
     </w:r>
     <w:r>
       <w:rPr>
         <w:rFonts w:cs="Calibri" w:ascii="Calibri" w:hAnsi="Calibri"/>
         <w:sz w:val="20"/>
       </w:rPr>
-      <w:t>2</w:t>
+      <w:t>1.0</w:t>
     </w:r>
     <w:r>
       <w:rPr>
         <w:rFonts w:cs="Calibri" w:ascii="Calibri" w:hAnsi="Calibri"/>
         <w:sz w:val="20"/>
       </w:rPr>
-      <w:t xml:space="preserve"> (Draft)</w:t>
+      <w:t xml:space="preserve"> (</w:t>
+    </w:r>
+    <w:r>
+      <w:rPr>
+        <w:rFonts w:cs="Calibri" w:ascii="Calibri" w:hAnsi="Calibri"/>
+        <w:sz w:val="20"/>
+      </w:rPr>
+      <w:t>Release</w:t>
+    </w:r>
+    <w:r>
+      <w:rPr>
+        <w:rFonts w:cs="Calibri" w:ascii="Calibri" w:hAnsi="Calibri"/>
+        <w:sz w:val="20"/>
+      </w:rPr>
+      <w:t>)</w:t>
       <w:tab/>
       <w:tab/>
       <w:t>Matt Morgan (mam107)</w:t>
@@ -2950,6 +2784,97 @@
     <w:lvl w:ilvl="0">
       <w:start w:val="1"/>
       <w:numFmt w:val="decimal"/>
+      <w:lvlText w:val="%1."/>
+      <w:lvlJc w:val="left"/>
+      <w:pPr>
+        <w:ind w:left="680" w:hanging="680"/>
+      </w:pPr>
+    </w:lvl>
+    <w:lvl w:ilvl="1">
+      <w:start w:val="1"/>
+      <w:numFmt w:val="none"/>
+      <w:suff w:val="nothing"/>
+      <w:lvlText w:val=""/>
+      <w:lvlJc w:val="left"/>
+      <w:pPr>
+        <w:ind w:left="0" w:hanging="0"/>
+      </w:pPr>
+    </w:lvl>
+    <w:lvl w:ilvl="2">
+      <w:start w:val="1"/>
+      <w:numFmt w:val="none"/>
+      <w:suff w:val="nothing"/>
+      <w:lvlText w:val=""/>
+      <w:lvlJc w:val="left"/>
+      <w:pPr>
+        <w:ind w:left="0" w:hanging="0"/>
+      </w:pPr>
+    </w:lvl>
+    <w:lvl w:ilvl="3">
+      <w:start w:val="1"/>
+      <w:numFmt w:val="none"/>
+      <w:suff w:val="nothing"/>
+      <w:lvlText w:val=""/>
+      <w:lvlJc w:val="left"/>
+      <w:pPr>
+        <w:ind w:left="0" w:hanging="0"/>
+      </w:pPr>
+    </w:lvl>
+    <w:lvl w:ilvl="4">
+      <w:start w:val="1"/>
+      <w:numFmt w:val="none"/>
+      <w:suff w:val="nothing"/>
+      <w:lvlText w:val=""/>
+      <w:lvlJc w:val="left"/>
+      <w:pPr>
+        <w:ind w:left="0" w:hanging="0"/>
+      </w:pPr>
+    </w:lvl>
+    <w:lvl w:ilvl="5">
+      <w:start w:val="1"/>
+      <w:numFmt w:val="none"/>
+      <w:suff w:val="nothing"/>
+      <w:lvlText w:val=""/>
+      <w:lvlJc w:val="left"/>
+      <w:pPr>
+        <w:ind w:left="0" w:hanging="0"/>
+      </w:pPr>
+    </w:lvl>
+    <w:lvl w:ilvl="6">
+      <w:start w:val="1"/>
+      <w:numFmt w:val="none"/>
+      <w:suff w:val="nothing"/>
+      <w:lvlText w:val=""/>
+      <w:lvlJc w:val="left"/>
+      <w:pPr>
+        <w:ind w:left="0" w:hanging="0"/>
+      </w:pPr>
+    </w:lvl>
+    <w:lvl w:ilvl="7">
+      <w:start w:val="1"/>
+      <w:numFmt w:val="none"/>
+      <w:suff w:val="nothing"/>
+      <w:lvlText w:val=""/>
+      <w:lvlJc w:val="left"/>
+      <w:pPr>
+        <w:ind w:left="0" w:hanging="0"/>
+      </w:pPr>
+    </w:lvl>
+    <w:lvl w:ilvl="8">
+      <w:start w:val="1"/>
+      <w:numFmt w:val="none"/>
+      <w:suff w:val="nothing"/>
+      <w:lvlText w:val=""/>
+      <w:lvlJc w:val="left"/>
+      <w:pPr>
+        <w:ind w:left="0" w:hanging="0"/>
+      </w:pPr>
+    </w:lvl>
+  </w:abstractNum>
+  <w:abstractNum w:abstractNumId="3">
+    <w:lvl w:ilvl="0">
+      <w:start w:val="1"/>
+      <w:numFmt w:val="decimal"/>
       <w:lvlText w:val="[%1]"/>
       <w:lvlJc w:val="left"/>
       <w:pPr>
@@ -3027,298 +2952,6 @@
       <w:pPr>
         <w:ind w:left="6480" w:hanging="180"/>
       </w:pPr>
-    </w:lvl>
-  </w:abstractNum>
-  <w:abstractNum w:abstractNumId="3">
-    <w:lvl w:ilvl="0">
-      <w:start w:val="1"/>
-      <w:numFmt w:val="bullet"/>
-      <w:lvlText w:val=""/>
-      <w:lvlJc w:val="left"/>
-      <w:pPr>
-        <w:tabs>
-          <w:tab w:val="num" w:pos="720"/>
-        </w:tabs>
-        <w:ind w:left="720" w:hanging="360"/>
-      </w:pPr>
-      <w:rPr>
-        <w:rFonts w:ascii="Symbol" w:hAnsi="Symbol" w:cs="Symbol" w:hint="default"/>
-        <w:rFonts w:cs="OpenSymbol"/>
-      </w:rPr>
-    </w:lvl>
-    <w:lvl w:ilvl="1">
-      <w:start w:val="1"/>
-      <w:numFmt w:val="bullet"/>
-      <w:lvlText w:val="◦"/>
-      <w:lvlJc w:val="left"/>
-      <w:pPr>
-        <w:tabs>
-          <w:tab w:val="num" w:pos="1080"/>
-        </w:tabs>
-        <w:ind w:left="1080" w:hanging="360"/>
-      </w:pPr>
-      <w:rPr>
-        <w:rFonts w:ascii="OpenSymbol" w:hAnsi="OpenSymbol" w:cs="OpenSymbol" w:hint="default"/>
-        <w:rFonts w:cs="OpenSymbol"/>
-      </w:rPr>
-    </w:lvl>
-    <w:lvl w:ilvl="2">
-      <w:start w:val="1"/>
-      <w:numFmt w:val="bullet"/>
-      <w:lvlText w:val="▪"/>
-      <w:lvlJc w:val="left"/>
-      <w:pPr>
-        <w:tabs>
-          <w:tab w:val="num" w:pos="1440"/>
-        </w:tabs>
-        <w:ind w:left="1440" w:hanging="360"/>
-      </w:pPr>
-      <w:rPr>
-        <w:rFonts w:ascii="OpenSymbol" w:hAnsi="OpenSymbol" w:cs="OpenSymbol" w:hint="default"/>
-        <w:rFonts w:cs="OpenSymbol"/>
-      </w:rPr>
-    </w:lvl>
-    <w:lvl w:ilvl="3">
-      <w:start w:val="1"/>
-      <w:numFmt w:val="bullet"/>
-      <w:lvlText w:val=""/>
-      <w:lvlJc w:val="left"/>
-      <w:pPr>
-        <w:tabs>
-          <w:tab w:val="num" w:pos="1800"/>
-        </w:tabs>
-        <w:ind w:left="1800" w:hanging="360"/>
-      </w:pPr>
-      <w:rPr>
-        <w:rFonts w:ascii="Symbol" w:hAnsi="Symbol" w:cs="Symbol" w:hint="default"/>
-        <w:rFonts w:cs="OpenSymbol"/>
-      </w:rPr>
-    </w:lvl>
-    <w:lvl w:ilvl="4">
-      <w:start w:val="1"/>
-      <w:numFmt w:val="bullet"/>
-      <w:lvlText w:val="◦"/>
-      <w:lvlJc w:val="left"/>
-      <w:pPr>
-        <w:tabs>
-          <w:tab w:val="num" w:pos="2160"/>
-        </w:tabs>
-        <w:ind w:left="2160" w:hanging="360"/>
-      </w:pPr>
-      <w:rPr>
-        <w:rFonts w:ascii="OpenSymbol" w:hAnsi="OpenSymbol" w:cs="OpenSymbol" w:hint="default"/>
-        <w:rFonts w:cs="OpenSymbol"/>
-      </w:rPr>
-    </w:lvl>
-    <w:lvl w:ilvl="5">
-      <w:start w:val="1"/>
-      <w:numFmt w:val="bullet"/>
-      <w:lvlText w:val="▪"/>
-      <w:lvlJc w:val="left"/>
-      <w:pPr>
-        <w:tabs>
-          <w:tab w:val="num" w:pos="2520"/>
-        </w:tabs>
-        <w:ind w:left="2520" w:hanging="360"/>
-      </w:pPr>
-      <w:rPr>
-        <w:rFonts w:ascii="OpenSymbol" w:hAnsi="OpenSymbol" w:cs="OpenSymbol" w:hint="default"/>
-        <w:rFonts w:cs="OpenSymbol"/>
-      </w:rPr>
-    </w:lvl>
-    <w:lvl w:ilvl="6">
-      <w:start w:val="1"/>
-      <w:numFmt w:val="bullet"/>
-      <w:lvlText w:val=""/>
-      <w:lvlJc w:val="left"/>
-      <w:pPr>
-        <w:tabs>
-          <w:tab w:val="num" w:pos="2880"/>
-        </w:tabs>
-        <w:ind w:left="2880" w:hanging="360"/>
-      </w:pPr>
-      <w:rPr>
-        <w:rFonts w:ascii="Symbol" w:hAnsi="Symbol" w:cs="Symbol" w:hint="default"/>
-        <w:rFonts w:cs="OpenSymbol"/>
-      </w:rPr>
-    </w:lvl>
-    <w:lvl w:ilvl="7">
-      <w:start w:val="1"/>
-      <w:numFmt w:val="bullet"/>
-      <w:lvlText w:val="◦"/>
-      <w:lvlJc w:val="left"/>
-      <w:pPr>
-        <w:tabs>
-          <w:tab w:val="num" w:pos="3240"/>
-        </w:tabs>
-        <w:ind w:left="3240" w:hanging="360"/>
-      </w:pPr>
-      <w:rPr>
-        <w:rFonts w:ascii="OpenSymbol" w:hAnsi="OpenSymbol" w:cs="OpenSymbol" w:hint="default"/>
-        <w:rFonts w:cs="OpenSymbol"/>
-      </w:rPr>
-    </w:lvl>
-    <w:lvl w:ilvl="8">
-      <w:start w:val="1"/>
-      <w:numFmt w:val="bullet"/>
-      <w:lvlText w:val="▪"/>
-      <w:lvlJc w:val="left"/>
-      <w:pPr>
-        <w:tabs>
-          <w:tab w:val="num" w:pos="3600"/>
-        </w:tabs>
-        <w:ind w:left="3600" w:hanging="360"/>
-      </w:pPr>
-      <w:rPr>
-        <w:rFonts w:ascii="OpenSymbol" w:hAnsi="OpenSymbol" w:cs="OpenSymbol" w:hint="default"/>
-        <w:rFonts w:cs="OpenSymbol"/>
-      </w:rPr>
-    </w:lvl>
-  </w:abstractNum>
-  <w:abstractNum w:abstractNumId="4">
-    <w:lvl w:ilvl="0">
-      <w:start w:val="1"/>
-      <w:numFmt w:val="bullet"/>
-      <w:lvlText w:val=""/>
-      <w:lvlJc w:val="left"/>
-      <w:pPr>
-        <w:tabs>
-          <w:tab w:val="num" w:pos="720"/>
-        </w:tabs>
-        <w:ind w:left="720" w:hanging="360"/>
-      </w:pPr>
-      <w:rPr>
-        <w:rFonts w:ascii="Symbol" w:hAnsi="Symbol" w:cs="Symbol" w:hint="default"/>
-        <w:rFonts w:cs="OpenSymbol"/>
-      </w:rPr>
-    </w:lvl>
-    <w:lvl w:ilvl="1">
-      <w:start w:val="1"/>
-      <w:numFmt w:val="bullet"/>
-      <w:lvlText w:val="◦"/>
-      <w:lvlJc w:val="left"/>
-      <w:pPr>
-        <w:tabs>
-          <w:tab w:val="num" w:pos="1080"/>
-        </w:tabs>
-        <w:ind w:left="1080" w:hanging="360"/>
-      </w:pPr>
-      <w:rPr>
-        <w:rFonts w:ascii="OpenSymbol" w:hAnsi="OpenSymbol" w:cs="OpenSymbol" w:hint="default"/>
-        <w:rFonts w:cs="OpenSymbol"/>
-      </w:rPr>
-    </w:lvl>
-    <w:lvl w:ilvl="2">
-      <w:start w:val="1"/>
-      <w:numFmt w:val="bullet"/>
-      <w:lvlText w:val="▪"/>
-      <w:lvlJc w:val="left"/>
-      <w:pPr>
-        <w:tabs>
-          <w:tab w:val="num" w:pos="1440"/>
-        </w:tabs>
-        <w:ind w:left="1440" w:hanging="360"/>
-      </w:pPr>
-      <w:rPr>
-        <w:rFonts w:ascii="OpenSymbol" w:hAnsi="OpenSymbol" w:cs="OpenSymbol" w:hint="default"/>
-        <w:rFonts w:cs="OpenSymbol"/>
-      </w:rPr>
-    </w:lvl>
-    <w:lvl w:ilvl="3">
-      <w:start w:val="1"/>
-      <w:numFmt w:val="bullet"/>
-      <w:lvlText w:val=""/>
-      <w:lvlJc w:val="left"/>
-      <w:pPr>
-        <w:tabs>
-          <w:tab w:val="num" w:pos="1800"/>
-        </w:tabs>
-        <w:ind w:left="1800" w:hanging="360"/>
-      </w:pPr>
-      <w:rPr>
-        <w:rFonts w:ascii="Symbol" w:hAnsi="Symbol" w:cs="Symbol" w:hint="default"/>
-        <w:rFonts w:cs="OpenSymbol"/>
-      </w:rPr>
-    </w:lvl>
-    <w:lvl w:ilvl="4">
-      <w:start w:val="1"/>
-      <w:numFmt w:val="bullet"/>
-      <w:lvlText w:val="◦"/>
-      <w:lvlJc w:val="left"/>
-      <w:pPr>
-        <w:tabs>
-          <w:tab w:val="num" w:pos="2160"/>
-        </w:tabs>
-        <w:ind w:left="2160" w:hanging="360"/>
-      </w:pPr>
-      <w:rPr>
-        <w:rFonts w:ascii="OpenSymbol" w:hAnsi="OpenSymbol" w:cs="OpenSymbol" w:hint="default"/>
-        <w:rFonts w:cs="OpenSymbol"/>
-      </w:rPr>
-    </w:lvl>
-    <w:lvl w:ilvl="5">
-      <w:start w:val="1"/>
-      <w:numFmt w:val="bullet"/>
-      <w:lvlText w:val="▪"/>
-      <w:lvlJc w:val="left"/>
-      <w:pPr>
-        <w:tabs>
-          <w:tab w:val="num" w:pos="2520"/>
-        </w:tabs>
-        <w:ind w:left="2520" w:hanging="360"/>
-      </w:pPr>
-      <w:rPr>
-        <w:rFonts w:ascii="OpenSymbol" w:hAnsi="OpenSymbol" w:cs="OpenSymbol" w:hint="default"/>
-        <w:rFonts w:cs="OpenSymbol"/>
-      </w:rPr>
-    </w:lvl>
-    <w:lvl w:ilvl="6">
-      <w:start w:val="1"/>
-      <w:numFmt w:val="bullet"/>
-      <w:lvlText w:val=""/>
-      <w:lvlJc w:val="left"/>
-      <w:pPr>
-        <w:tabs>
-          <w:tab w:val="num" w:pos="2880"/>
-        </w:tabs>
-        <w:ind w:left="2880" w:hanging="360"/>
-      </w:pPr>
-      <w:rPr>
-        <w:rFonts w:ascii="Symbol" w:hAnsi="Symbol" w:cs="Symbol" w:hint="default"/>
-        <w:rFonts w:cs="OpenSymbol"/>
-      </w:rPr>
-    </w:lvl>
-    <w:lvl w:ilvl="7">
-      <w:start w:val="1"/>
-      <w:numFmt w:val="bullet"/>
-      <w:lvlText w:val="◦"/>
-      <w:lvlJc w:val="left"/>
-      <w:pPr>
-        <w:tabs>
-          <w:tab w:val="num" w:pos="3240"/>
-        </w:tabs>
-        <w:ind w:left="3240" w:hanging="360"/>
-      </w:pPr>
-      <w:rPr>
-        <w:rFonts w:ascii="OpenSymbol" w:hAnsi="OpenSymbol" w:cs="OpenSymbol" w:hint="default"/>
-        <w:rFonts w:cs="OpenSymbol"/>
-      </w:rPr>
-    </w:lvl>
-    <w:lvl w:ilvl="8">
-      <w:start w:val="1"/>
-      <w:numFmt w:val="bullet"/>
-      <w:lvlText w:val="▪"/>
-      <w:lvlJc w:val="left"/>
-      <w:pPr>
-        <w:tabs>
-          <w:tab w:val="num" w:pos="3600"/>
-        </w:tabs>
-        <w:ind w:left="3600" w:hanging="360"/>
-      </w:pPr>
-      <w:rPr>
-        <w:rFonts w:ascii="OpenSymbol" w:hAnsi="OpenSymbol" w:cs="OpenSymbol" w:hint="default"/>
-        <w:rFonts w:cs="OpenSymbol"/>
-      </w:rPr>
     </w:lvl>
   </w:abstractNum>
   <w:num w:numId="1">
@@ -3329,9 +2962,6 @@
   </w:num>
   <w:num w:numId="3">
     <w:abstractNumId w:val="3"/>
-  </w:num>
-  <w:num w:numId="4">
-    <w:abstractNumId w:val="4"/>
   </w:num>
 </w:numbering>
 </file>
@@ -4233,6 +3863,168 @@
       <w:lang w:val="en-US"/>
     </w:rPr>
   </w:style>
+  <w:style w:type="character" w:styleId="ListLabel48">
+    <w:name w:val="ListLabel 48"/>
+    <w:qFormat/>
+    <w:rPr>
+      <w:rFonts w:ascii="Calibri" w:hAnsi="Calibri" w:cs="OpenSymbol"/>
+    </w:rPr>
+  </w:style>
+  <w:style w:type="character" w:styleId="ListLabel49">
+    <w:name w:val="ListLabel 49"/>
+    <w:qFormat/>
+    <w:rPr>
+      <w:rFonts w:ascii="Calibri" w:hAnsi="Calibri" w:cs="OpenSymbol"/>
+    </w:rPr>
+  </w:style>
+  <w:style w:type="character" w:styleId="ListLabel50">
+    <w:name w:val="ListLabel 50"/>
+    <w:qFormat/>
+    <w:rPr>
+      <w:rFonts w:cs="OpenSymbol"/>
+    </w:rPr>
+  </w:style>
+  <w:style w:type="character" w:styleId="ListLabel51">
+    <w:name w:val="ListLabel 51"/>
+    <w:qFormat/>
+    <w:rPr>
+      <w:rFonts w:cs="OpenSymbol"/>
+    </w:rPr>
+  </w:style>
+  <w:style w:type="character" w:styleId="ListLabel52">
+    <w:name w:val="ListLabel 52"/>
+    <w:qFormat/>
+    <w:rPr>
+      <w:rFonts w:cs="OpenSymbol"/>
+    </w:rPr>
+  </w:style>
+  <w:style w:type="character" w:styleId="ListLabel53">
+    <w:name w:val="ListLabel 53"/>
+    <w:qFormat/>
+    <w:rPr>
+      <w:rFonts w:cs="OpenSymbol"/>
+    </w:rPr>
+  </w:style>
+  <w:style w:type="character" w:styleId="ListLabel54">
+    <w:name w:val="ListLabel 54"/>
+    <w:qFormat/>
+    <w:rPr>
+      <w:rFonts w:cs="OpenSymbol"/>
+    </w:rPr>
+  </w:style>
+  <w:style w:type="character" w:styleId="ListLabel55">
+    <w:name w:val="ListLabel 55"/>
+    <w:qFormat/>
+    <w:rPr>
+      <w:rFonts w:cs="OpenSymbol"/>
+    </w:rPr>
+  </w:style>
+  <w:style w:type="character" w:styleId="ListLabel56">
+    <w:name w:val="ListLabel 56"/>
+    <w:qFormat/>
+    <w:rPr>
+      <w:rFonts w:cs="OpenSymbol"/>
+    </w:rPr>
+  </w:style>
+  <w:style w:type="character" w:styleId="ListLabel57">
+    <w:name w:val="ListLabel 57"/>
+    <w:qFormat/>
+    <w:rPr>
+      <w:rFonts w:ascii="Calibri" w:hAnsi="Calibri" w:cs="OpenSymbol"/>
+    </w:rPr>
+  </w:style>
+  <w:style w:type="character" w:styleId="ListLabel58">
+    <w:name w:val="ListLabel 58"/>
+    <w:qFormat/>
+    <w:rPr>
+      <w:rFonts w:cs="OpenSymbol"/>
+    </w:rPr>
+  </w:style>
+  <w:style w:type="character" w:styleId="ListLabel59">
+    <w:name w:val="ListLabel 59"/>
+    <w:qFormat/>
+    <w:rPr>
+      <w:rFonts w:cs="OpenSymbol"/>
+    </w:rPr>
+  </w:style>
+  <w:style w:type="character" w:styleId="ListLabel60">
+    <w:name w:val="ListLabel 60"/>
+    <w:qFormat/>
+    <w:rPr>
+      <w:rFonts w:cs="OpenSymbol"/>
+    </w:rPr>
+  </w:style>
+  <w:style w:type="character" w:styleId="ListLabel61">
+    <w:name w:val="ListLabel 61"/>
+    <w:qFormat/>
+    <w:rPr>
+      <w:rFonts w:cs="OpenSymbol"/>
+    </w:rPr>
+  </w:style>
+  <w:style w:type="character" w:styleId="ListLabel62">
+    <w:name w:val="ListLabel 62"/>
+    <w:qFormat/>
+    <w:rPr>
+      <w:rFonts w:cs="OpenSymbol"/>
+    </w:rPr>
+  </w:style>
+  <w:style w:type="character" w:styleId="ListLabel63">
+    <w:name w:val="ListLabel 63"/>
+    <w:qFormat/>
+    <w:rPr>
+      <w:rFonts w:cs="OpenSymbol"/>
+    </w:rPr>
+  </w:style>
+  <w:style w:type="character" w:styleId="ListLabel64">
+    <w:name w:val="ListLabel 64"/>
+    <w:qFormat/>
+    <w:rPr>
+      <w:rFonts w:cs="OpenSymbol"/>
+    </w:rPr>
+  </w:style>
+  <w:style w:type="character" w:styleId="ListLabel65">
+    <w:name w:val="ListLabel 65"/>
+    <w:qFormat/>
+    <w:rPr>
+      <w:rFonts w:cs="OpenSymbol"/>
+    </w:rPr>
+  </w:style>
+  <w:style w:type="character" w:styleId="ListLabel66">
+    <w:name w:val="ListLabel 66"/>
+    <w:qFormat/>
+    <w:rPr>
+      <w:rFonts w:ascii="Calibri" w:hAnsi="Calibri"/>
+      <w:lang w:val="en-US"/>
+    </w:rPr>
+  </w:style>
+  <w:style w:type="character" w:styleId="ListLabel67">
+    <w:name w:val="ListLabel 67"/>
+    <w:qFormat/>
+    <w:rPr>
+      <w:rFonts w:ascii="Calibri" w:hAnsi="Calibri"/>
+      <w:i w:val="false"/>
+      <w:iCs w:val="false"/>
+      <w:lang w:val="en-US"/>
+    </w:rPr>
+  </w:style>
+  <w:style w:type="character" w:styleId="ListLabel68">
+    <w:name w:val="ListLabel 68"/>
+    <w:qFormat/>
+    <w:rPr>
+      <w:rFonts w:ascii="Calibri" w:hAnsi="Calibri"/>
+      <w:lang w:val="en-GB" w:eastAsia="ja-JP" w:bidi="ar-SA"/>
+    </w:rPr>
+  </w:style>
+  <w:style w:type="character" w:styleId="ListLabel69">
+    <w:name w:val="ListLabel 69"/>
+    <w:qFormat/>
+    <w:rPr>
+      <w:rFonts w:ascii="Calibri" w:hAnsi="Calibri"/>
+      <w:i w:val="false"/>
+      <w:iCs w:val="false"/>
+      <w:lang w:val="en-GB" w:eastAsia="ja-JP" w:bidi="ar-SA"/>
+    </w:rPr>
+  </w:style>
   <w:style w:type="paragraph" w:styleId="Heading">
     <w:name w:val="Heading"/>
     <w:basedOn w:val="Normal"/>

</xml_diff>